<commit_message>
Analysis of implied storage
- src.data.alternate_releases provides functions to calculate implied storage and calculate alternate releases based on storage and inflow
- added notebook analyzing implied storage when using original release data vs alternate releases (experiment 0)
- added implied storage plot for Model 1 (experiment 1d)
- updates to manuscript draft
</commit_message>
<xml_diff>
--- a/report/drafting/2_27_2024/chen_reservoir_model_2_27_24.docx
+++ b/report/drafting/2_27_2024/chen_reservoir_model_2_27_24.docx
@@ -2827,7 +2827,7 @@
           <w:noProof/>
         </w:rPr>
         <w:drawing>
-          <wp:inline distT="0" distB="0" distL="0" distR="0" wp14:anchorId="7B8F079F" wp14:editId="06C02F5A">
+          <wp:inline distT="0" distB="0" distL="0" distR="0" wp14:anchorId="7B8F079F" wp14:editId="48063D06">
             <wp:extent cx="4123853" cy="3056321"/>
             <wp:effectExtent l="0" t="0" r="0" b="0"/>
             <wp:docPr id="1114603408" name="Picture 1" descr="A diagram of a mathematical equation&#10;&#10;Description automatically generated"/>
@@ -3002,7 +3002,19 @@
         <w:t xml:space="preserve">the first section of </w:t>
       </w:r>
       <w:r>
-        <w:t>this study, we conduct experiments on Shasta Reservoir to c</w:t>
+        <w:t xml:space="preserve">this study, we conduct experiments on </w:t>
+      </w:r>
+      <w:r>
+        <w:t>an individual reservoir (</w:t>
+      </w:r>
+      <w:r>
+        <w:t>Shasta Reservoir</w:t>
+      </w:r>
+      <w:r>
+        <w:t>)</w:t>
+      </w:r>
+      <w:r>
+        <w:t xml:space="preserve"> to c</w:t>
       </w:r>
       <w:r>
         <w:t>ompare model architectures, select optimal hyperparameters, and compare LSTM performance against other machine learning benchmarks. Out of concern for computational cost, the hyperparameters selected here are generally used throughout the study</w:t>
@@ -3076,13 +3088,22 @@
       <w:r>
         <w:t xml:space="preserve">All three models </w:t>
       </w:r>
+      <w:r>
+        <w:t>are trained</w:t>
+      </w:r>
+      <w:r>
+        <w:t xml:space="preserve"> </w:t>
+      </w:r>
       <w:proofErr w:type="gramStart"/>
       <w:r>
-        <w:t>are fit</w:t>
+        <w:t>on</w:t>
       </w:r>
       <w:proofErr w:type="gramEnd"/>
       <w:r>
-        <w:t xml:space="preserve"> based on square error loss, although root mean square log loss was briefly considered for Model 1 to study changes in peak behavior. </w:t>
+        <w:t xml:space="preserve"> square error loss</w:t>
+      </w:r>
+      <w:r>
+        <w:t>.</w:t>
       </w:r>
     </w:p>
     <w:p>
@@ -3215,14 +3236,13 @@
       <w:r>
         <w:rPr>
           <w:noProof/>
-          <w:color w:val="000000"/>
         </w:rPr>
         <w:lastRenderedPageBreak/>
         <w:drawing>
-          <wp:inline distT="0" distB="0" distL="0" distR="0" wp14:anchorId="4C7BBFB8" wp14:editId="30AF452B">
-            <wp:extent cx="5943600" cy="2183130"/>
-            <wp:effectExtent l="0" t="0" r="0" b="7620"/>
-            <wp:docPr id="297475853" name="Picture 1" descr="A diagram of a model&#10;&#10;Description automatically generated"/>
+          <wp:inline distT="0" distB="0" distL="0" distR="0" wp14:anchorId="6FEE00EB" wp14:editId="7DF4518F">
+            <wp:extent cx="5943600" cy="2122170"/>
+            <wp:effectExtent l="0" t="0" r="0" b="0"/>
+            <wp:docPr id="211995216" name="Picture 1" descr="A diagram of a model&#10;&#10;Description automatically generated"/>
             <wp:cNvGraphicFramePr>
               <a:graphicFrameLocks xmlns:a="http://schemas.openxmlformats.org/drawingml/2006/main" noChangeAspect="1"/>
             </wp:cNvGraphicFramePr>
@@ -3230,7 +3250,7 @@
               <a:graphicData uri="http://schemas.openxmlformats.org/drawingml/2006/picture">
                 <pic:pic xmlns:pic="http://schemas.openxmlformats.org/drawingml/2006/picture">
                   <pic:nvPicPr>
-                    <pic:cNvPr id="297475853" name="Picture 1" descr="A diagram of a model&#10;&#10;Description automatically generated"/>
+                    <pic:cNvPr id="211995216" name="Picture 1" descr="A diagram of a model&#10;&#10;Description automatically generated"/>
                     <pic:cNvPicPr/>
                   </pic:nvPicPr>
                   <pic:blipFill>
@@ -3248,7 +3268,7 @@
                   <pic:spPr>
                     <a:xfrm>
                       <a:off x="0" y="0"/>
-                      <a:ext cx="5943600" cy="2183130"/>
+                      <a:ext cx="5943600" cy="2122170"/>
                     </a:xfrm>
                     <a:prstGeom prst="rect">
                       <a:avLst/>
@@ -4144,23 +4164,7 @@
           <w:rFonts w:eastAsiaTheme="minorEastAsia"/>
           <w:color w:val="000000"/>
         </w:rPr>
-        <w:t xml:space="preserve">Further, since we are interested in the LSTM learning storage information implicitly, it is useful to </w:t>
-      </w:r>
-      <w:proofErr w:type="gramStart"/>
-      <w:r>
-        <w:rPr>
-          <w:rFonts w:eastAsiaTheme="minorEastAsia"/>
-          <w:color w:val="000000"/>
-        </w:rPr>
-        <w:t>compare</w:t>
-      </w:r>
-      <w:proofErr w:type="gramEnd"/>
-      <w:r>
-        <w:rPr>
-          <w:rFonts w:eastAsiaTheme="minorEastAsia"/>
-          <w:color w:val="000000"/>
-        </w:rPr>
-        <w:t xml:space="preserve"> to a LSTM model where observed storage is explicitly provided. Thus, we also </w:t>
+        <w:t xml:space="preserve">Further, since we are interested in the LSTM learning storage information implicitly, it is useful to compare to a LSTM model where observed storage is explicitly provided. Thus, we also </w:t>
       </w:r>
       <w:r>
         <w:rPr>
@@ -4934,16 +4938,2311 @@
         <w:spacing w:line="480" w:lineRule="auto"/>
       </w:pPr>
       <w:r>
-        <w:lastRenderedPageBreak/>
         <w:t>Results</w:t>
       </w:r>
     </w:p>
     <w:p>
       <w:pPr>
+        <w:pStyle w:val="Heading2"/>
+        <w:spacing w:line="480" w:lineRule="auto"/>
+      </w:pPr>
+      <w:r>
+        <w:t>Performance for a Single Reservoir</w:t>
+      </w:r>
+    </w:p>
+    <w:p>
+      <w:pPr>
+        <w:spacing w:line="480" w:lineRule="auto"/>
+        <w:rPr>
+          <w:rFonts w:eastAsiaTheme="minorEastAsia"/>
+        </w:rPr>
+      </w:pPr>
+      <w:r>
+        <w:t xml:space="preserve">In the first part of the paper, we focus on a single reservoir, specifically Shasta Reservoir, for the purpose of model selection and the understanding of the </w:t>
+      </w:r>
+      <w:r>
+        <w:t xml:space="preserve">behavior of the </w:t>
+      </w:r>
+      <w:r>
+        <w:t>LSTM model</w:t>
+      </w:r>
+      <w:r>
+        <w:t>s</w:t>
+      </w:r>
+      <w:r>
+        <w:t xml:space="preserve">. Table 1 </w:t>
+      </w:r>
+      <w:r>
+        <w:lastRenderedPageBreak/>
+        <w:t xml:space="preserve">summarizes </w:t>
+      </w:r>
+      <m:oMath>
+        <m:sSup>
+          <m:sSupPr>
+            <m:ctrlPr>
+              <w:rPr>
+                <w:rFonts w:ascii="Cambria Math" w:hAnsi="Cambria Math"/>
+                <w:i/>
+              </w:rPr>
+            </m:ctrlPr>
+          </m:sSupPr>
+          <m:e>
+            <m:r>
+              <w:rPr>
+                <w:rFonts w:ascii="Cambria Math" w:hAnsi="Cambria Math"/>
+              </w:rPr>
+              <m:t>R</m:t>
+            </m:r>
+          </m:e>
+          <m:sup>
+            <m:r>
+              <w:rPr>
+                <w:rFonts w:ascii="Cambria Math" w:hAnsi="Cambria Math"/>
+              </w:rPr>
+              <m:t>2</m:t>
+            </m:r>
+          </m:sup>
+        </m:sSup>
+      </m:oMath>
+      <w:r>
+        <w:rPr>
+          <w:rFonts w:eastAsiaTheme="minorEastAsia"/>
+        </w:rPr>
+        <w:t xml:space="preserve"> performance results for Models 1-3 trained on Shasta Reservoir, as well as its </w:t>
+      </w:r>
+      <w:r>
+        <w:rPr>
+          <w:rFonts w:eastAsiaTheme="minorEastAsia"/>
+        </w:rPr>
+        <w:t>linear and random forest benchmarks, and models where storage is explicitly provided.</w:t>
+      </w:r>
+    </w:p>
+    <w:p>
+      <w:pPr>
+        <w:pStyle w:val="Caption"/>
+        <w:keepNext/>
+        <w:jc w:val="center"/>
+      </w:pPr>
+      <w:r>
+        <w:t xml:space="preserve">Table </w:t>
+      </w:r>
+      <w:r>
+        <w:fldChar w:fldCharType="begin"/>
+      </w:r>
+      <w:r>
+        <w:instrText xml:space="preserve"> SEQ Table \* ARABIC </w:instrText>
+      </w:r>
+      <w:r>
+        <w:fldChar w:fldCharType="separate"/>
+      </w:r>
+      <w:r>
+        <w:rPr>
+          <w:noProof/>
+        </w:rPr>
+        <w:t>1</w:t>
+      </w:r>
+      <w:r>
+        <w:fldChar w:fldCharType="end"/>
+      </w:r>
+      <w:r>
+        <w:t xml:space="preserve">. </w:t>
+      </w:r>
+      <w:r>
+        <w:rPr>
+          <w:b w:val="0"/>
+          <w:bCs/>
+        </w:rPr>
+        <w:t>Train, validation, and tes</w:t>
+      </w:r>
+      <w:r>
+        <w:rPr>
+          <w:b w:val="0"/>
+          <w:bCs/>
+        </w:rPr>
+        <w:t xml:space="preserve">t </w:t>
+      </w:r>
+      <m:oMath>
+        <m:sSup>
+          <m:sSupPr>
+            <m:ctrlPr>
+              <w:rPr>
+                <w:rFonts w:ascii="Cambria Math" w:hAnsi="Cambria Math"/>
+                <w:b w:val="0"/>
+                <w:bCs/>
+                <w:i/>
+              </w:rPr>
+            </m:ctrlPr>
+          </m:sSupPr>
+          <m:e>
+            <m:r>
+              <w:rPr>
+                <w:rFonts w:ascii="Cambria Math" w:hAnsi="Cambria Math"/>
+              </w:rPr>
+              <m:t>R</m:t>
+            </m:r>
+          </m:e>
+          <m:sup>
+            <m:r>
+              <w:rPr>
+                <w:rFonts w:ascii="Cambria Math" w:hAnsi="Cambria Math"/>
+              </w:rPr>
+              <m:t>2</m:t>
+            </m:r>
+          </m:sup>
+        </m:sSup>
+      </m:oMath>
+      <w:r>
+        <w:rPr>
+          <w:rFonts w:eastAsiaTheme="minorEastAsia"/>
+          <w:b w:val="0"/>
+          <w:bCs/>
+        </w:rPr>
+        <w:t xml:space="preserve"> </w:t>
+      </w:r>
+      <w:r>
+        <w:rPr>
+          <w:rFonts w:eastAsiaTheme="minorEastAsia"/>
+          <w:b w:val="0"/>
+          <w:bCs/>
+        </w:rPr>
+        <w:t>scores for LSTM Models 1-3 and benchmark ML models</w:t>
+      </w:r>
+    </w:p>
+    <w:tbl>
+      <w:tblPr>
+        <w:tblW w:w="9180" w:type="dxa"/>
+        <w:tblLook w:val="04A0" w:firstRow="1" w:lastRow="0" w:firstColumn="1" w:lastColumn="0" w:noHBand="0" w:noVBand="1"/>
+      </w:tblPr>
+      <w:tblGrid>
+        <w:gridCol w:w="2800"/>
+        <w:gridCol w:w="2040"/>
+        <w:gridCol w:w="2460"/>
+        <w:gridCol w:w="1880"/>
+      </w:tblGrid>
+      <w:tr>
+        <w:trPr>
+          <w:trHeight w:val="669"/>
+        </w:trPr>
+        <w:tc>
+          <w:tcPr>
+            <w:tcW w:w="2800" w:type="dxa"/>
+            <w:tcBorders>
+              <w:top w:val="nil"/>
+              <w:left w:val="nil"/>
+              <w:bottom w:val="single" w:sz="4" w:space="0" w:color="auto"/>
+              <w:right w:val="nil"/>
+            </w:tcBorders>
+            <w:shd w:val="clear" w:color="000000" w:fill="FFFFFF"/>
+            <w:noWrap/>
+            <w:vAlign w:val="bottom"/>
+            <w:hideMark/>
+          </w:tcPr>
+          <w:p>
+            <w:pPr>
+              <w:spacing w:after="0" w:line="240" w:lineRule="auto"/>
+              <w:jc w:val="right"/>
+              <w:rPr>
+                <w:rFonts w:eastAsia="Times New Roman" w:cs="Times New Roman"/>
+                <w:b/>
+                <w:bCs/>
+                <w:color w:val="000000"/>
+                <w:sz w:val="22"/>
+              </w:rPr>
+            </w:pPr>
+            <w:r>
+              <w:rPr>
+                <w:rFonts w:eastAsia="Times New Roman" w:cs="Times New Roman"/>
+                <w:b/>
+                <w:bCs/>
+                <w:color w:val="000000"/>
+                <w:sz w:val="22"/>
+              </w:rPr>
+              <w:t>Model</w:t>
+            </w:r>
+          </w:p>
+        </w:tc>
+        <w:tc>
+          <w:tcPr>
+            <w:tcW w:w="2040" w:type="dxa"/>
+            <w:tcBorders>
+              <w:top w:val="nil"/>
+              <w:left w:val="nil"/>
+              <w:bottom w:val="single" w:sz="4" w:space="0" w:color="auto"/>
+              <w:right w:val="nil"/>
+            </w:tcBorders>
+            <w:shd w:val="clear" w:color="000000" w:fill="FFFFFF"/>
+            <w:noWrap/>
+            <w:vAlign w:val="bottom"/>
+            <w:hideMark/>
+          </w:tcPr>
+          <w:p>
+            <w:pPr>
+              <w:spacing w:after="0" w:line="240" w:lineRule="auto"/>
+              <w:jc w:val="right"/>
+              <w:rPr>
+                <w:rFonts w:eastAsia="Times New Roman" w:cs="Times New Roman"/>
+                <w:b/>
+                <w:bCs/>
+                <w:color w:val="000000"/>
+                <w:sz w:val="22"/>
+              </w:rPr>
+            </w:pPr>
+            <w:r>
+              <w:rPr>
+                <w:rFonts w:eastAsia="Times New Roman" w:cs="Times New Roman"/>
+                <w:b/>
+                <w:bCs/>
+                <w:color w:val="000000"/>
+                <w:sz w:val="22"/>
+              </w:rPr>
+              <w:t>Train (1944-1991)</w:t>
+            </w:r>
+          </w:p>
+        </w:tc>
+        <w:tc>
+          <w:tcPr>
+            <w:tcW w:w="2460" w:type="dxa"/>
+            <w:tcBorders>
+              <w:top w:val="nil"/>
+              <w:left w:val="nil"/>
+              <w:bottom w:val="single" w:sz="4" w:space="0" w:color="auto"/>
+              <w:right w:val="nil"/>
+            </w:tcBorders>
+            <w:shd w:val="clear" w:color="000000" w:fill="FFFFFF"/>
+            <w:noWrap/>
+            <w:vAlign w:val="bottom"/>
+            <w:hideMark/>
+          </w:tcPr>
+          <w:p>
+            <w:pPr>
+              <w:spacing w:after="0" w:line="240" w:lineRule="auto"/>
+              <w:jc w:val="right"/>
+              <w:rPr>
+                <w:rFonts w:eastAsia="Times New Roman" w:cs="Times New Roman"/>
+                <w:b/>
+                <w:bCs/>
+                <w:color w:val="000000"/>
+                <w:sz w:val="22"/>
+              </w:rPr>
+            </w:pPr>
+            <w:r>
+              <w:rPr>
+                <w:rFonts w:eastAsia="Times New Roman" w:cs="Times New Roman"/>
+                <w:b/>
+                <w:bCs/>
+                <w:color w:val="000000"/>
+                <w:sz w:val="22"/>
+              </w:rPr>
+              <w:t>Validation (1992-2007)</w:t>
+            </w:r>
+          </w:p>
+        </w:tc>
+        <w:tc>
+          <w:tcPr>
+            <w:tcW w:w="1880" w:type="dxa"/>
+            <w:tcBorders>
+              <w:top w:val="nil"/>
+              <w:left w:val="nil"/>
+              <w:bottom w:val="single" w:sz="4" w:space="0" w:color="auto"/>
+              <w:right w:val="nil"/>
+            </w:tcBorders>
+            <w:shd w:val="clear" w:color="000000" w:fill="FFFFFF"/>
+            <w:noWrap/>
+            <w:vAlign w:val="bottom"/>
+            <w:hideMark/>
+          </w:tcPr>
+          <w:p>
+            <w:pPr>
+              <w:spacing w:after="0" w:line="240" w:lineRule="auto"/>
+              <w:jc w:val="right"/>
+              <w:rPr>
+                <w:rFonts w:eastAsia="Times New Roman" w:cs="Times New Roman"/>
+                <w:b/>
+                <w:bCs/>
+                <w:color w:val="000000"/>
+                <w:sz w:val="22"/>
+              </w:rPr>
+            </w:pPr>
+            <w:r>
+              <w:rPr>
+                <w:rFonts w:eastAsia="Times New Roman" w:cs="Times New Roman"/>
+                <w:b/>
+                <w:bCs/>
+                <w:color w:val="000000"/>
+                <w:sz w:val="22"/>
+              </w:rPr>
+              <w:t xml:space="preserve">Test (2008-2022) </w:t>
+            </w:r>
+          </w:p>
+        </w:tc>
+      </w:tr>
+      <w:tr>
+        <w:trPr>
+          <w:trHeight w:val="292"/>
+        </w:trPr>
+        <w:tc>
+          <w:tcPr>
+            <w:tcW w:w="2800" w:type="dxa"/>
+            <w:tcBorders>
+              <w:top w:val="nil"/>
+              <w:left w:val="nil"/>
+              <w:bottom w:val="nil"/>
+              <w:right w:val="nil"/>
+            </w:tcBorders>
+            <w:shd w:val="clear" w:color="000000" w:fill="FFFFFF"/>
+            <w:noWrap/>
+            <w:vAlign w:val="bottom"/>
+            <w:hideMark/>
+          </w:tcPr>
+          <w:p>
+            <w:pPr>
+              <w:spacing w:after="0" w:line="240" w:lineRule="auto"/>
+              <w:jc w:val="right"/>
+              <w:rPr>
+                <w:rFonts w:eastAsia="Times New Roman" w:cs="Times New Roman"/>
+                <w:color w:val="000000"/>
+                <w:sz w:val="22"/>
+              </w:rPr>
+            </w:pPr>
+            <w:r>
+              <w:rPr>
+                <w:rFonts w:eastAsia="Times New Roman" w:cs="Times New Roman"/>
+                <w:color w:val="000000"/>
+                <w:sz w:val="22"/>
+              </w:rPr>
+              <w:t>Model 1</w:t>
+            </w:r>
+          </w:p>
+        </w:tc>
+        <w:tc>
+          <w:tcPr>
+            <w:tcW w:w="2040" w:type="dxa"/>
+            <w:tcBorders>
+              <w:top w:val="nil"/>
+              <w:left w:val="nil"/>
+              <w:bottom w:val="nil"/>
+              <w:right w:val="nil"/>
+            </w:tcBorders>
+            <w:shd w:val="clear" w:color="000000" w:fill="FFFFFF"/>
+            <w:noWrap/>
+            <w:vAlign w:val="bottom"/>
+            <w:hideMark/>
+          </w:tcPr>
+          <w:p>
+            <w:pPr>
+              <w:spacing w:after="0" w:line="240" w:lineRule="auto"/>
+              <w:jc w:val="right"/>
+              <w:rPr>
+                <w:rFonts w:eastAsia="Times New Roman" w:cs="Times New Roman"/>
+                <w:color w:val="000000"/>
+                <w:sz w:val="22"/>
+              </w:rPr>
+            </w:pPr>
+            <w:r>
+              <w:rPr>
+                <w:rFonts w:eastAsia="Times New Roman" w:cs="Times New Roman"/>
+                <w:color w:val="000000"/>
+                <w:sz w:val="22"/>
+              </w:rPr>
+              <w:t>0.73</w:t>
+            </w:r>
+          </w:p>
+        </w:tc>
+        <w:tc>
+          <w:tcPr>
+            <w:tcW w:w="2460" w:type="dxa"/>
+            <w:tcBorders>
+              <w:top w:val="nil"/>
+              <w:left w:val="nil"/>
+              <w:bottom w:val="nil"/>
+              <w:right w:val="nil"/>
+            </w:tcBorders>
+            <w:shd w:val="clear" w:color="000000" w:fill="FFFFFF"/>
+            <w:noWrap/>
+            <w:vAlign w:val="bottom"/>
+            <w:hideMark/>
+          </w:tcPr>
+          <w:p>
+            <w:pPr>
+              <w:spacing w:after="0" w:line="240" w:lineRule="auto"/>
+              <w:jc w:val="right"/>
+              <w:rPr>
+                <w:rFonts w:eastAsia="Times New Roman" w:cs="Times New Roman"/>
+                <w:color w:val="000000"/>
+                <w:sz w:val="22"/>
+              </w:rPr>
+            </w:pPr>
+            <w:r>
+              <w:rPr>
+                <w:rFonts w:eastAsia="Times New Roman" w:cs="Times New Roman"/>
+                <w:color w:val="000000"/>
+                <w:sz w:val="22"/>
+              </w:rPr>
+              <w:t>0.69</w:t>
+            </w:r>
+          </w:p>
+        </w:tc>
+        <w:tc>
+          <w:tcPr>
+            <w:tcW w:w="1880" w:type="dxa"/>
+            <w:tcBorders>
+              <w:top w:val="nil"/>
+              <w:left w:val="nil"/>
+              <w:bottom w:val="nil"/>
+              <w:right w:val="nil"/>
+            </w:tcBorders>
+            <w:shd w:val="clear" w:color="000000" w:fill="FFFFFF"/>
+            <w:noWrap/>
+            <w:vAlign w:val="bottom"/>
+            <w:hideMark/>
+          </w:tcPr>
+          <w:p>
+            <w:pPr>
+              <w:spacing w:after="0" w:line="240" w:lineRule="auto"/>
+              <w:jc w:val="right"/>
+              <w:rPr>
+                <w:rFonts w:eastAsia="Times New Roman" w:cs="Times New Roman"/>
+                <w:color w:val="000000"/>
+                <w:sz w:val="22"/>
+              </w:rPr>
+            </w:pPr>
+            <w:r>
+              <w:rPr>
+                <w:rFonts w:eastAsia="Times New Roman" w:cs="Times New Roman"/>
+                <w:color w:val="000000"/>
+                <w:sz w:val="22"/>
+              </w:rPr>
+              <w:t>0.43</w:t>
+            </w:r>
+          </w:p>
+        </w:tc>
+      </w:tr>
+      <w:tr>
+        <w:trPr>
+          <w:trHeight w:val="292"/>
+        </w:trPr>
+        <w:tc>
+          <w:tcPr>
+            <w:tcW w:w="2800" w:type="dxa"/>
+            <w:tcBorders>
+              <w:top w:val="nil"/>
+              <w:left w:val="nil"/>
+              <w:bottom w:val="nil"/>
+              <w:right w:val="nil"/>
+            </w:tcBorders>
+            <w:shd w:val="clear" w:color="000000" w:fill="FFFFFF"/>
+            <w:noWrap/>
+            <w:vAlign w:val="bottom"/>
+            <w:hideMark/>
+          </w:tcPr>
+          <w:p>
+            <w:pPr>
+              <w:spacing w:after="0" w:line="240" w:lineRule="auto"/>
+              <w:jc w:val="right"/>
+              <w:rPr>
+                <w:rFonts w:eastAsia="Times New Roman" w:cs="Times New Roman"/>
+                <w:color w:val="000000"/>
+                <w:sz w:val="22"/>
+              </w:rPr>
+            </w:pPr>
+            <w:r>
+              <w:rPr>
+                <w:rFonts w:eastAsia="Times New Roman" w:cs="Times New Roman"/>
+                <w:color w:val="000000"/>
+                <w:sz w:val="22"/>
+              </w:rPr>
+              <w:t>Model 2</w:t>
+            </w:r>
+          </w:p>
+        </w:tc>
+        <w:tc>
+          <w:tcPr>
+            <w:tcW w:w="2040" w:type="dxa"/>
+            <w:tcBorders>
+              <w:top w:val="nil"/>
+              <w:left w:val="nil"/>
+              <w:bottom w:val="nil"/>
+              <w:right w:val="nil"/>
+            </w:tcBorders>
+            <w:shd w:val="clear" w:color="000000" w:fill="FFFFFF"/>
+            <w:noWrap/>
+            <w:vAlign w:val="bottom"/>
+            <w:hideMark/>
+          </w:tcPr>
+          <w:p>
+            <w:pPr>
+              <w:spacing w:after="0" w:line="240" w:lineRule="auto"/>
+              <w:jc w:val="right"/>
+              <w:rPr>
+                <w:rFonts w:eastAsia="Times New Roman" w:cs="Times New Roman"/>
+                <w:color w:val="000000"/>
+                <w:sz w:val="22"/>
+              </w:rPr>
+            </w:pPr>
+            <w:r>
+              <w:rPr>
+                <w:rFonts w:eastAsia="Times New Roman" w:cs="Times New Roman"/>
+                <w:color w:val="000000"/>
+                <w:sz w:val="22"/>
+              </w:rPr>
+              <w:t>0.74</w:t>
+            </w:r>
+          </w:p>
+        </w:tc>
+        <w:tc>
+          <w:tcPr>
+            <w:tcW w:w="2460" w:type="dxa"/>
+            <w:tcBorders>
+              <w:top w:val="nil"/>
+              <w:left w:val="nil"/>
+              <w:bottom w:val="nil"/>
+              <w:right w:val="nil"/>
+            </w:tcBorders>
+            <w:shd w:val="clear" w:color="000000" w:fill="FFFFFF"/>
+            <w:noWrap/>
+            <w:vAlign w:val="bottom"/>
+            <w:hideMark/>
+          </w:tcPr>
+          <w:p>
+            <w:pPr>
+              <w:spacing w:after="0" w:line="240" w:lineRule="auto"/>
+              <w:jc w:val="right"/>
+              <w:rPr>
+                <w:rFonts w:eastAsia="Times New Roman" w:cs="Times New Roman"/>
+                <w:color w:val="000000"/>
+                <w:sz w:val="22"/>
+              </w:rPr>
+            </w:pPr>
+            <w:r>
+              <w:rPr>
+                <w:rFonts w:eastAsia="Times New Roman" w:cs="Times New Roman"/>
+                <w:color w:val="000000"/>
+                <w:sz w:val="22"/>
+              </w:rPr>
+              <w:t>0.7</w:t>
+            </w:r>
+          </w:p>
+        </w:tc>
+        <w:tc>
+          <w:tcPr>
+            <w:tcW w:w="1880" w:type="dxa"/>
+            <w:tcBorders>
+              <w:top w:val="nil"/>
+              <w:left w:val="nil"/>
+              <w:bottom w:val="nil"/>
+              <w:right w:val="nil"/>
+            </w:tcBorders>
+            <w:shd w:val="clear" w:color="000000" w:fill="FFFFFF"/>
+            <w:noWrap/>
+            <w:vAlign w:val="bottom"/>
+            <w:hideMark/>
+          </w:tcPr>
+          <w:p>
+            <w:pPr>
+              <w:spacing w:after="0" w:line="240" w:lineRule="auto"/>
+              <w:jc w:val="right"/>
+              <w:rPr>
+                <w:rFonts w:eastAsia="Times New Roman" w:cs="Times New Roman"/>
+                <w:color w:val="000000"/>
+                <w:sz w:val="22"/>
+              </w:rPr>
+            </w:pPr>
+            <w:r>
+              <w:rPr>
+                <w:rFonts w:eastAsia="Times New Roman" w:cs="Times New Roman"/>
+                <w:color w:val="000000"/>
+                <w:sz w:val="22"/>
+              </w:rPr>
+              <w:t>0.44</w:t>
+            </w:r>
+          </w:p>
+        </w:tc>
+      </w:tr>
+      <w:tr>
+        <w:trPr>
+          <w:trHeight w:val="292"/>
+        </w:trPr>
+        <w:tc>
+          <w:tcPr>
+            <w:tcW w:w="2800" w:type="dxa"/>
+            <w:tcBorders>
+              <w:top w:val="nil"/>
+              <w:left w:val="nil"/>
+              <w:bottom w:val="single" w:sz="4" w:space="0" w:color="auto"/>
+              <w:right w:val="nil"/>
+            </w:tcBorders>
+            <w:shd w:val="clear" w:color="000000" w:fill="FFFFFF"/>
+            <w:noWrap/>
+            <w:vAlign w:val="bottom"/>
+            <w:hideMark/>
+          </w:tcPr>
+          <w:p>
+            <w:pPr>
+              <w:spacing w:after="0" w:line="240" w:lineRule="auto"/>
+              <w:jc w:val="right"/>
+              <w:rPr>
+                <w:rFonts w:eastAsia="Times New Roman" w:cs="Times New Roman"/>
+                <w:color w:val="000000"/>
+                <w:sz w:val="22"/>
+              </w:rPr>
+            </w:pPr>
+            <w:r>
+              <w:rPr>
+                <w:rFonts w:eastAsia="Times New Roman" w:cs="Times New Roman"/>
+                <w:color w:val="000000"/>
+                <w:sz w:val="22"/>
+              </w:rPr>
+              <w:t>Model 3</w:t>
+            </w:r>
+          </w:p>
+        </w:tc>
+        <w:tc>
+          <w:tcPr>
+            <w:tcW w:w="2040" w:type="dxa"/>
+            <w:tcBorders>
+              <w:top w:val="nil"/>
+              <w:left w:val="nil"/>
+              <w:bottom w:val="single" w:sz="4" w:space="0" w:color="auto"/>
+              <w:right w:val="nil"/>
+            </w:tcBorders>
+            <w:shd w:val="clear" w:color="000000" w:fill="FFFFFF"/>
+            <w:noWrap/>
+            <w:vAlign w:val="bottom"/>
+            <w:hideMark/>
+          </w:tcPr>
+          <w:p>
+            <w:pPr>
+              <w:spacing w:after="0" w:line="240" w:lineRule="auto"/>
+              <w:jc w:val="right"/>
+              <w:rPr>
+                <w:rFonts w:eastAsia="Times New Roman" w:cs="Times New Roman"/>
+                <w:color w:val="000000"/>
+                <w:sz w:val="22"/>
+              </w:rPr>
+            </w:pPr>
+            <w:r>
+              <w:rPr>
+                <w:rFonts w:eastAsia="Times New Roman" w:cs="Times New Roman"/>
+                <w:color w:val="000000"/>
+                <w:sz w:val="22"/>
+              </w:rPr>
+              <w:t>0.59</w:t>
+            </w:r>
+          </w:p>
+        </w:tc>
+        <w:tc>
+          <w:tcPr>
+            <w:tcW w:w="2460" w:type="dxa"/>
+            <w:tcBorders>
+              <w:top w:val="nil"/>
+              <w:left w:val="nil"/>
+              <w:bottom w:val="single" w:sz="4" w:space="0" w:color="auto"/>
+              <w:right w:val="nil"/>
+            </w:tcBorders>
+            <w:shd w:val="clear" w:color="000000" w:fill="FFFFFF"/>
+            <w:noWrap/>
+            <w:vAlign w:val="bottom"/>
+            <w:hideMark/>
+          </w:tcPr>
+          <w:p>
+            <w:pPr>
+              <w:spacing w:after="0" w:line="240" w:lineRule="auto"/>
+              <w:jc w:val="right"/>
+              <w:rPr>
+                <w:rFonts w:eastAsia="Times New Roman" w:cs="Times New Roman"/>
+                <w:color w:val="000000"/>
+                <w:sz w:val="22"/>
+              </w:rPr>
+            </w:pPr>
+            <w:r>
+              <w:rPr>
+                <w:rFonts w:eastAsia="Times New Roman" w:cs="Times New Roman"/>
+                <w:color w:val="000000"/>
+                <w:sz w:val="22"/>
+              </w:rPr>
+              <w:t>0.6</w:t>
+            </w:r>
+          </w:p>
+        </w:tc>
+        <w:tc>
+          <w:tcPr>
+            <w:tcW w:w="1880" w:type="dxa"/>
+            <w:tcBorders>
+              <w:top w:val="nil"/>
+              <w:left w:val="nil"/>
+              <w:bottom w:val="single" w:sz="4" w:space="0" w:color="auto"/>
+              <w:right w:val="nil"/>
+            </w:tcBorders>
+            <w:shd w:val="clear" w:color="000000" w:fill="FFFFFF"/>
+            <w:noWrap/>
+            <w:vAlign w:val="bottom"/>
+            <w:hideMark/>
+          </w:tcPr>
+          <w:p>
+            <w:pPr>
+              <w:spacing w:after="0" w:line="240" w:lineRule="auto"/>
+              <w:jc w:val="right"/>
+              <w:rPr>
+                <w:rFonts w:eastAsia="Times New Roman" w:cs="Times New Roman"/>
+                <w:color w:val="000000"/>
+                <w:sz w:val="22"/>
+              </w:rPr>
+            </w:pPr>
+            <w:r>
+              <w:rPr>
+                <w:rFonts w:eastAsia="Times New Roman" w:cs="Times New Roman"/>
+                <w:color w:val="000000"/>
+                <w:sz w:val="22"/>
+              </w:rPr>
+              <w:t>0.52</w:t>
+            </w:r>
+          </w:p>
+        </w:tc>
+      </w:tr>
+      <w:tr>
+        <w:trPr>
+          <w:trHeight w:val="292"/>
+        </w:trPr>
+        <w:tc>
+          <w:tcPr>
+            <w:tcW w:w="2800" w:type="dxa"/>
+            <w:tcBorders>
+              <w:top w:val="nil"/>
+              <w:left w:val="nil"/>
+              <w:bottom w:val="nil"/>
+              <w:right w:val="nil"/>
+            </w:tcBorders>
+            <w:shd w:val="clear" w:color="000000" w:fill="FFFFFF"/>
+            <w:noWrap/>
+            <w:vAlign w:val="bottom"/>
+            <w:hideMark/>
+          </w:tcPr>
+          <w:p>
+            <w:pPr>
+              <w:spacing w:after="0" w:line="240" w:lineRule="auto"/>
+              <w:jc w:val="right"/>
+              <w:rPr>
+                <w:rFonts w:eastAsia="Times New Roman" w:cs="Times New Roman"/>
+                <w:color w:val="000000"/>
+                <w:sz w:val="22"/>
+              </w:rPr>
+            </w:pPr>
+            <w:r>
+              <w:rPr>
+                <w:rFonts w:eastAsia="Times New Roman" w:cs="Times New Roman"/>
+                <w:color w:val="000000"/>
+                <w:sz w:val="22"/>
+              </w:rPr>
+              <w:t>Model 1 (with storage)</w:t>
+            </w:r>
+          </w:p>
+        </w:tc>
+        <w:tc>
+          <w:tcPr>
+            <w:tcW w:w="2040" w:type="dxa"/>
+            <w:tcBorders>
+              <w:top w:val="nil"/>
+              <w:left w:val="nil"/>
+              <w:bottom w:val="nil"/>
+              <w:right w:val="nil"/>
+            </w:tcBorders>
+            <w:shd w:val="clear" w:color="000000" w:fill="FFFFFF"/>
+            <w:noWrap/>
+            <w:vAlign w:val="bottom"/>
+            <w:hideMark/>
+          </w:tcPr>
+          <w:p>
+            <w:pPr>
+              <w:spacing w:after="0" w:line="240" w:lineRule="auto"/>
+              <w:jc w:val="right"/>
+              <w:rPr>
+                <w:rFonts w:eastAsia="Times New Roman" w:cs="Times New Roman"/>
+                <w:color w:val="000000"/>
+                <w:sz w:val="22"/>
+              </w:rPr>
+            </w:pPr>
+            <w:r>
+              <w:rPr>
+                <w:rFonts w:eastAsia="Times New Roman" w:cs="Times New Roman"/>
+                <w:color w:val="000000"/>
+                <w:sz w:val="22"/>
+              </w:rPr>
+              <w:t>0.82</w:t>
+            </w:r>
+          </w:p>
+        </w:tc>
+        <w:tc>
+          <w:tcPr>
+            <w:tcW w:w="2460" w:type="dxa"/>
+            <w:tcBorders>
+              <w:top w:val="nil"/>
+              <w:left w:val="nil"/>
+              <w:bottom w:val="nil"/>
+              <w:right w:val="nil"/>
+            </w:tcBorders>
+            <w:shd w:val="clear" w:color="000000" w:fill="FFFFFF"/>
+            <w:noWrap/>
+            <w:vAlign w:val="bottom"/>
+            <w:hideMark/>
+          </w:tcPr>
+          <w:p>
+            <w:pPr>
+              <w:spacing w:after="0" w:line="240" w:lineRule="auto"/>
+              <w:jc w:val="right"/>
+              <w:rPr>
+                <w:rFonts w:eastAsia="Times New Roman" w:cs="Times New Roman"/>
+                <w:color w:val="000000"/>
+                <w:sz w:val="22"/>
+              </w:rPr>
+            </w:pPr>
+            <w:r>
+              <w:rPr>
+                <w:rFonts w:eastAsia="Times New Roman" w:cs="Times New Roman"/>
+                <w:color w:val="000000"/>
+                <w:sz w:val="22"/>
+              </w:rPr>
+              <w:t>0.75</w:t>
+            </w:r>
+          </w:p>
+        </w:tc>
+        <w:tc>
+          <w:tcPr>
+            <w:tcW w:w="1880" w:type="dxa"/>
+            <w:tcBorders>
+              <w:top w:val="nil"/>
+              <w:left w:val="nil"/>
+              <w:bottom w:val="nil"/>
+              <w:right w:val="nil"/>
+            </w:tcBorders>
+            <w:shd w:val="clear" w:color="000000" w:fill="FFFFFF"/>
+            <w:noWrap/>
+            <w:vAlign w:val="bottom"/>
+            <w:hideMark/>
+          </w:tcPr>
+          <w:p>
+            <w:pPr>
+              <w:spacing w:after="0" w:line="240" w:lineRule="auto"/>
+              <w:jc w:val="right"/>
+              <w:rPr>
+                <w:rFonts w:eastAsia="Times New Roman" w:cs="Times New Roman"/>
+                <w:color w:val="000000"/>
+                <w:sz w:val="22"/>
+              </w:rPr>
+            </w:pPr>
+            <w:r>
+              <w:rPr>
+                <w:rFonts w:eastAsia="Times New Roman" w:cs="Times New Roman"/>
+                <w:color w:val="000000"/>
+                <w:sz w:val="22"/>
+              </w:rPr>
+              <w:t>0.65</w:t>
+            </w:r>
+          </w:p>
+        </w:tc>
+      </w:tr>
+      <w:tr>
+        <w:trPr>
+          <w:trHeight w:val="292"/>
+        </w:trPr>
+        <w:tc>
+          <w:tcPr>
+            <w:tcW w:w="2800" w:type="dxa"/>
+            <w:tcBorders>
+              <w:top w:val="nil"/>
+              <w:left w:val="nil"/>
+              <w:bottom w:val="nil"/>
+              <w:right w:val="nil"/>
+            </w:tcBorders>
+            <w:shd w:val="clear" w:color="000000" w:fill="FFFFFF"/>
+            <w:noWrap/>
+            <w:vAlign w:val="bottom"/>
+            <w:hideMark/>
+          </w:tcPr>
+          <w:p>
+            <w:pPr>
+              <w:spacing w:after="0" w:line="240" w:lineRule="auto"/>
+              <w:jc w:val="right"/>
+              <w:rPr>
+                <w:rFonts w:eastAsia="Times New Roman" w:cs="Times New Roman"/>
+                <w:color w:val="000000"/>
+                <w:sz w:val="22"/>
+              </w:rPr>
+            </w:pPr>
+            <w:r>
+              <w:rPr>
+                <w:rFonts w:eastAsia="Times New Roman" w:cs="Times New Roman"/>
+                <w:color w:val="000000"/>
+                <w:sz w:val="22"/>
+              </w:rPr>
+              <w:t>MC-LSTM</w:t>
+            </w:r>
+          </w:p>
+        </w:tc>
+        <w:tc>
+          <w:tcPr>
+            <w:tcW w:w="2040" w:type="dxa"/>
+            <w:tcBorders>
+              <w:top w:val="nil"/>
+              <w:left w:val="nil"/>
+              <w:bottom w:val="nil"/>
+              <w:right w:val="nil"/>
+            </w:tcBorders>
+            <w:shd w:val="clear" w:color="000000" w:fill="FFFFFF"/>
+            <w:noWrap/>
+            <w:vAlign w:val="bottom"/>
+            <w:hideMark/>
+          </w:tcPr>
+          <w:p>
+            <w:pPr>
+              <w:spacing w:after="0" w:line="240" w:lineRule="auto"/>
+              <w:jc w:val="right"/>
+              <w:rPr>
+                <w:rFonts w:eastAsia="Times New Roman" w:cs="Times New Roman"/>
+                <w:color w:val="000000"/>
+                <w:sz w:val="22"/>
+              </w:rPr>
+            </w:pPr>
+            <w:r>
+              <w:rPr>
+                <w:rFonts w:eastAsia="Times New Roman" w:cs="Times New Roman"/>
+                <w:color w:val="000000"/>
+                <w:sz w:val="22"/>
+              </w:rPr>
+              <w:t>0.38</w:t>
+            </w:r>
+          </w:p>
+        </w:tc>
+        <w:tc>
+          <w:tcPr>
+            <w:tcW w:w="2460" w:type="dxa"/>
+            <w:tcBorders>
+              <w:top w:val="nil"/>
+              <w:left w:val="nil"/>
+              <w:bottom w:val="nil"/>
+              <w:right w:val="nil"/>
+            </w:tcBorders>
+            <w:shd w:val="clear" w:color="000000" w:fill="FFFFFF"/>
+            <w:noWrap/>
+            <w:vAlign w:val="bottom"/>
+            <w:hideMark/>
+          </w:tcPr>
+          <w:p>
+            <w:pPr>
+              <w:spacing w:after="0" w:line="240" w:lineRule="auto"/>
+              <w:jc w:val="right"/>
+              <w:rPr>
+                <w:rFonts w:eastAsia="Times New Roman" w:cs="Times New Roman"/>
+                <w:color w:val="000000"/>
+                <w:sz w:val="22"/>
+              </w:rPr>
+            </w:pPr>
+            <w:r>
+              <w:rPr>
+                <w:rFonts w:eastAsia="Times New Roman" w:cs="Times New Roman"/>
+                <w:color w:val="000000"/>
+                <w:sz w:val="22"/>
+              </w:rPr>
+              <w:t>0.44</w:t>
+            </w:r>
+          </w:p>
+        </w:tc>
+        <w:tc>
+          <w:tcPr>
+            <w:tcW w:w="1880" w:type="dxa"/>
+            <w:tcBorders>
+              <w:top w:val="nil"/>
+              <w:left w:val="nil"/>
+              <w:bottom w:val="nil"/>
+              <w:right w:val="nil"/>
+            </w:tcBorders>
+            <w:shd w:val="clear" w:color="000000" w:fill="FFFFFF"/>
+            <w:noWrap/>
+            <w:vAlign w:val="bottom"/>
+            <w:hideMark/>
+          </w:tcPr>
+          <w:p>
+            <w:pPr>
+              <w:spacing w:after="0" w:line="240" w:lineRule="auto"/>
+              <w:jc w:val="right"/>
+              <w:rPr>
+                <w:rFonts w:eastAsia="Times New Roman" w:cs="Times New Roman"/>
+                <w:color w:val="000000"/>
+                <w:sz w:val="22"/>
+              </w:rPr>
+            </w:pPr>
+            <w:r>
+              <w:rPr>
+                <w:rFonts w:eastAsia="Times New Roman" w:cs="Times New Roman"/>
+                <w:color w:val="000000"/>
+                <w:sz w:val="22"/>
+              </w:rPr>
+              <w:t>0.11</w:t>
+            </w:r>
+          </w:p>
+        </w:tc>
+      </w:tr>
+      <w:tr>
+        <w:trPr>
+          <w:trHeight w:val="292"/>
+        </w:trPr>
+        <w:tc>
+          <w:tcPr>
+            <w:tcW w:w="2800" w:type="dxa"/>
+            <w:tcBorders>
+              <w:top w:val="nil"/>
+              <w:left w:val="nil"/>
+              <w:bottom w:val="nil"/>
+              <w:right w:val="nil"/>
+            </w:tcBorders>
+            <w:shd w:val="clear" w:color="000000" w:fill="FFFFFF"/>
+            <w:noWrap/>
+            <w:vAlign w:val="bottom"/>
+            <w:hideMark/>
+          </w:tcPr>
+          <w:p>
+            <w:pPr>
+              <w:spacing w:after="0" w:line="240" w:lineRule="auto"/>
+              <w:jc w:val="right"/>
+              <w:rPr>
+                <w:rFonts w:eastAsia="Times New Roman" w:cs="Times New Roman"/>
+                <w:color w:val="000000"/>
+                <w:sz w:val="22"/>
+              </w:rPr>
+            </w:pPr>
+            <w:r>
+              <w:rPr>
+                <w:rFonts w:eastAsia="Times New Roman" w:cs="Times New Roman"/>
+                <w:color w:val="000000"/>
+                <w:sz w:val="22"/>
+              </w:rPr>
+              <w:t xml:space="preserve">Linear </w:t>
+            </w:r>
+          </w:p>
+        </w:tc>
+        <w:tc>
+          <w:tcPr>
+            <w:tcW w:w="2040" w:type="dxa"/>
+            <w:tcBorders>
+              <w:top w:val="nil"/>
+              <w:left w:val="nil"/>
+              <w:bottom w:val="nil"/>
+              <w:right w:val="nil"/>
+            </w:tcBorders>
+            <w:shd w:val="clear" w:color="000000" w:fill="FFFFFF"/>
+            <w:noWrap/>
+            <w:vAlign w:val="bottom"/>
+            <w:hideMark/>
+          </w:tcPr>
+          <w:p>
+            <w:pPr>
+              <w:spacing w:after="0" w:line="240" w:lineRule="auto"/>
+              <w:jc w:val="right"/>
+              <w:rPr>
+                <w:rFonts w:eastAsia="Times New Roman" w:cs="Times New Roman"/>
+                <w:color w:val="000000"/>
+                <w:sz w:val="22"/>
+              </w:rPr>
+            </w:pPr>
+            <w:r>
+              <w:rPr>
+                <w:rFonts w:eastAsia="Times New Roman" w:cs="Times New Roman"/>
+                <w:color w:val="000000"/>
+                <w:sz w:val="22"/>
+              </w:rPr>
+              <w:t>0.42</w:t>
+            </w:r>
+          </w:p>
+        </w:tc>
+        <w:tc>
+          <w:tcPr>
+            <w:tcW w:w="2460" w:type="dxa"/>
+            <w:tcBorders>
+              <w:top w:val="nil"/>
+              <w:left w:val="nil"/>
+              <w:bottom w:val="nil"/>
+              <w:right w:val="nil"/>
+            </w:tcBorders>
+            <w:shd w:val="clear" w:color="000000" w:fill="FFFFFF"/>
+            <w:noWrap/>
+            <w:vAlign w:val="bottom"/>
+            <w:hideMark/>
+          </w:tcPr>
+          <w:p>
+            <w:pPr>
+              <w:spacing w:after="0" w:line="240" w:lineRule="auto"/>
+              <w:jc w:val="right"/>
+              <w:rPr>
+                <w:rFonts w:eastAsia="Times New Roman" w:cs="Times New Roman"/>
+                <w:color w:val="000000"/>
+                <w:sz w:val="22"/>
+              </w:rPr>
+            </w:pPr>
+            <w:r>
+              <w:rPr>
+                <w:rFonts w:eastAsia="Times New Roman" w:cs="Times New Roman"/>
+                <w:color w:val="000000"/>
+                <w:sz w:val="22"/>
+              </w:rPr>
+              <w:t>0.43</w:t>
+            </w:r>
+          </w:p>
+        </w:tc>
+        <w:tc>
+          <w:tcPr>
+            <w:tcW w:w="1880" w:type="dxa"/>
+            <w:tcBorders>
+              <w:top w:val="nil"/>
+              <w:left w:val="nil"/>
+              <w:bottom w:val="nil"/>
+              <w:right w:val="nil"/>
+            </w:tcBorders>
+            <w:shd w:val="clear" w:color="000000" w:fill="FFFFFF"/>
+            <w:noWrap/>
+            <w:vAlign w:val="bottom"/>
+            <w:hideMark/>
+          </w:tcPr>
+          <w:p>
+            <w:pPr>
+              <w:spacing w:after="0" w:line="240" w:lineRule="auto"/>
+              <w:jc w:val="right"/>
+              <w:rPr>
+                <w:rFonts w:eastAsia="Times New Roman" w:cs="Times New Roman"/>
+                <w:color w:val="000000"/>
+                <w:sz w:val="22"/>
+              </w:rPr>
+            </w:pPr>
+            <w:r>
+              <w:rPr>
+                <w:rFonts w:eastAsia="Times New Roman" w:cs="Times New Roman"/>
+                <w:color w:val="000000"/>
+                <w:sz w:val="22"/>
+              </w:rPr>
+              <w:t>0.21</w:t>
+            </w:r>
+          </w:p>
+        </w:tc>
+      </w:tr>
+      <w:tr>
+        <w:trPr>
+          <w:trHeight w:val="292"/>
+        </w:trPr>
+        <w:tc>
+          <w:tcPr>
+            <w:tcW w:w="2800" w:type="dxa"/>
+            <w:tcBorders>
+              <w:top w:val="nil"/>
+              <w:left w:val="nil"/>
+              <w:bottom w:val="nil"/>
+              <w:right w:val="nil"/>
+            </w:tcBorders>
+            <w:shd w:val="clear" w:color="000000" w:fill="FFFFFF"/>
+            <w:noWrap/>
+            <w:vAlign w:val="bottom"/>
+            <w:hideMark/>
+          </w:tcPr>
+          <w:p>
+            <w:pPr>
+              <w:spacing w:after="0" w:line="240" w:lineRule="auto"/>
+              <w:jc w:val="right"/>
+              <w:rPr>
+                <w:rFonts w:eastAsia="Times New Roman" w:cs="Times New Roman"/>
+                <w:color w:val="000000"/>
+                <w:sz w:val="22"/>
+              </w:rPr>
+            </w:pPr>
+            <w:r>
+              <w:rPr>
+                <w:rFonts w:eastAsia="Times New Roman" w:cs="Times New Roman"/>
+                <w:color w:val="000000"/>
+                <w:sz w:val="22"/>
+              </w:rPr>
+              <w:t>Random Forest</w:t>
+            </w:r>
+          </w:p>
+        </w:tc>
+        <w:tc>
+          <w:tcPr>
+            <w:tcW w:w="2040" w:type="dxa"/>
+            <w:tcBorders>
+              <w:top w:val="nil"/>
+              <w:left w:val="nil"/>
+              <w:bottom w:val="nil"/>
+              <w:right w:val="nil"/>
+            </w:tcBorders>
+            <w:shd w:val="clear" w:color="000000" w:fill="FFFFFF"/>
+            <w:noWrap/>
+            <w:vAlign w:val="bottom"/>
+            <w:hideMark/>
+          </w:tcPr>
+          <w:p>
+            <w:pPr>
+              <w:spacing w:after="0" w:line="240" w:lineRule="auto"/>
+              <w:jc w:val="right"/>
+              <w:rPr>
+                <w:rFonts w:eastAsia="Times New Roman" w:cs="Times New Roman"/>
+                <w:color w:val="000000"/>
+                <w:sz w:val="22"/>
+              </w:rPr>
+            </w:pPr>
+            <w:r>
+              <w:rPr>
+                <w:rFonts w:eastAsia="Times New Roman" w:cs="Times New Roman"/>
+                <w:color w:val="000000"/>
+                <w:sz w:val="22"/>
+              </w:rPr>
+              <w:t>0.69</w:t>
+            </w:r>
+          </w:p>
+        </w:tc>
+        <w:tc>
+          <w:tcPr>
+            <w:tcW w:w="2460" w:type="dxa"/>
+            <w:tcBorders>
+              <w:top w:val="nil"/>
+              <w:left w:val="nil"/>
+              <w:bottom w:val="nil"/>
+              <w:right w:val="nil"/>
+            </w:tcBorders>
+            <w:shd w:val="clear" w:color="000000" w:fill="FFFFFF"/>
+            <w:noWrap/>
+            <w:vAlign w:val="bottom"/>
+            <w:hideMark/>
+          </w:tcPr>
+          <w:p>
+            <w:pPr>
+              <w:spacing w:after="0" w:line="240" w:lineRule="auto"/>
+              <w:jc w:val="right"/>
+              <w:rPr>
+                <w:rFonts w:eastAsia="Times New Roman" w:cs="Times New Roman"/>
+                <w:color w:val="000000"/>
+                <w:sz w:val="22"/>
+              </w:rPr>
+            </w:pPr>
+            <w:r>
+              <w:rPr>
+                <w:rFonts w:eastAsia="Times New Roman" w:cs="Times New Roman"/>
+                <w:color w:val="000000"/>
+                <w:sz w:val="22"/>
+              </w:rPr>
+              <w:t>0.64</w:t>
+            </w:r>
+          </w:p>
+        </w:tc>
+        <w:tc>
+          <w:tcPr>
+            <w:tcW w:w="1880" w:type="dxa"/>
+            <w:tcBorders>
+              <w:top w:val="nil"/>
+              <w:left w:val="nil"/>
+              <w:bottom w:val="nil"/>
+              <w:right w:val="nil"/>
+            </w:tcBorders>
+            <w:shd w:val="clear" w:color="000000" w:fill="FFFFFF"/>
+            <w:noWrap/>
+            <w:vAlign w:val="bottom"/>
+            <w:hideMark/>
+          </w:tcPr>
+          <w:p>
+            <w:pPr>
+              <w:spacing w:after="0" w:line="240" w:lineRule="auto"/>
+              <w:jc w:val="right"/>
+              <w:rPr>
+                <w:rFonts w:eastAsia="Times New Roman" w:cs="Times New Roman"/>
+                <w:color w:val="000000"/>
+                <w:sz w:val="22"/>
+              </w:rPr>
+            </w:pPr>
+            <w:r>
+              <w:rPr>
+                <w:rFonts w:eastAsia="Times New Roman" w:cs="Times New Roman"/>
+                <w:color w:val="000000"/>
+                <w:sz w:val="22"/>
+              </w:rPr>
+              <w:t>0.56</w:t>
+            </w:r>
+          </w:p>
+        </w:tc>
+      </w:tr>
+    </w:tbl>
+    <w:p>
+      <w:pPr>
+        <w:spacing w:line="480" w:lineRule="auto"/>
+        <w:jc w:val="center"/>
+      </w:pPr>
+    </w:p>
+    <w:p>
+      <w:pPr>
+        <w:spacing w:line="480" w:lineRule="auto"/>
+      </w:pPr>
+      <w:r>
+        <w:t xml:space="preserve">From a model selection perspective, we are interested in comparing validation scores. Between Models 1-3, Model 1 </w:t>
+      </w:r>
+      <w:r>
+        <w:t xml:space="preserve">(validation </w:t>
+      </w:r>
+      <m:oMath>
+        <m:sSup>
+          <m:sSupPr>
+            <m:ctrlPr>
+              <w:rPr>
+                <w:rFonts w:ascii="Cambria Math" w:hAnsi="Cambria Math"/>
+                <w:i/>
+              </w:rPr>
+            </m:ctrlPr>
+          </m:sSupPr>
+          <m:e>
+            <m:r>
+              <w:rPr>
+                <w:rFonts w:ascii="Cambria Math" w:hAnsi="Cambria Math"/>
+              </w:rPr>
+              <m:t>R</m:t>
+            </m:r>
+          </m:e>
+          <m:sup>
+            <m:r>
+              <w:rPr>
+                <w:rFonts w:ascii="Cambria Math" w:hAnsi="Cambria Math"/>
+              </w:rPr>
+              <m:t>2</m:t>
+            </m:r>
+          </m:sup>
+        </m:sSup>
+        <m:r>
+          <w:rPr>
+            <w:rFonts w:ascii="Cambria Math" w:hAnsi="Cambria Math"/>
+          </w:rPr>
+          <m:t>=0.69</m:t>
+        </m:r>
+      </m:oMath>
+      <w:r>
+        <w:rPr>
+          <w:rFonts w:eastAsiaTheme="minorEastAsia"/>
+        </w:rPr>
+        <w:t xml:space="preserve">) </w:t>
+      </w:r>
+      <w:r>
+        <w:t xml:space="preserve">and Model 2 </w:t>
+      </w:r>
+      <w:r>
+        <w:t xml:space="preserve">(validation </w:t>
+      </w:r>
+      <m:oMath>
+        <m:sSup>
+          <m:sSupPr>
+            <m:ctrlPr>
+              <w:rPr>
+                <w:rFonts w:ascii="Cambria Math" w:hAnsi="Cambria Math"/>
+                <w:i/>
+              </w:rPr>
+            </m:ctrlPr>
+          </m:sSupPr>
+          <m:e>
+            <m:r>
+              <w:rPr>
+                <w:rFonts w:ascii="Cambria Math" w:hAnsi="Cambria Math"/>
+              </w:rPr>
+              <m:t>R</m:t>
+            </m:r>
+          </m:e>
+          <m:sup>
+            <m:r>
+              <w:rPr>
+                <w:rFonts w:ascii="Cambria Math" w:hAnsi="Cambria Math"/>
+              </w:rPr>
+              <m:t>2</m:t>
+            </m:r>
+          </m:sup>
+        </m:sSup>
+        <m:r>
+          <w:rPr>
+            <w:rFonts w:ascii="Cambria Math" w:hAnsi="Cambria Math"/>
+          </w:rPr>
+          <m:t>=0.70</m:t>
+        </m:r>
+      </m:oMath>
+      <w:r>
+        <w:rPr>
+          <w:rFonts w:eastAsiaTheme="minorEastAsia"/>
+        </w:rPr>
+        <w:t xml:space="preserve">) </w:t>
+      </w:r>
+      <w:r>
+        <w:rPr>
+          <w:rFonts w:eastAsiaTheme="minorEastAsia"/>
+        </w:rPr>
+        <w:t xml:space="preserve">both </w:t>
+      </w:r>
+      <w:r>
+        <w:t xml:space="preserve">perform </w:t>
+      </w:r>
+      <w:r>
+        <w:t xml:space="preserve">reasonably well and are </w:t>
+      </w:r>
+      <w:r>
+        <w:t xml:space="preserve">essentially the </w:t>
+      </w:r>
+      <w:r>
+        <w:t>identical</w:t>
+      </w:r>
+      <w:r>
+        <w:t xml:space="preserve">, however, since Model 1 is slightly more parsimonious and efficient to train, </w:t>
+      </w:r>
+      <w:r>
+        <w:t xml:space="preserve">so </w:t>
+      </w:r>
+      <w:r>
+        <w:t>we select Model 1 as the main LSTM architecture of interest going forward. After running the hyperparameter tuning process with exhaustive grid search, we find that 1 LSTM layer, 30 LSTM hidden units, 15 feed-forward hidden units, and a dropout probability of 0.3</w:t>
+      </w:r>
+      <w:r>
+        <w:t xml:space="preserve"> is optimal. </w:t>
+      </w:r>
+      <w:r>
+        <w:t xml:space="preserve">Model 1 also out-performs the other machine learning benchmarks even though the linear </w:t>
+      </w:r>
+      <w:r>
+        <w:t xml:space="preserve">(validation </w:t>
+      </w:r>
+      <m:oMath>
+        <m:sSup>
+          <m:sSupPr>
+            <m:ctrlPr>
+              <w:rPr>
+                <w:rFonts w:ascii="Cambria Math" w:hAnsi="Cambria Math"/>
+                <w:i/>
+              </w:rPr>
+            </m:ctrlPr>
+          </m:sSupPr>
+          <m:e>
+            <m:r>
+              <w:rPr>
+                <w:rFonts w:ascii="Cambria Math" w:hAnsi="Cambria Math"/>
+              </w:rPr>
+              <m:t>R</m:t>
+            </m:r>
+          </m:e>
+          <m:sup>
+            <m:r>
+              <w:rPr>
+                <w:rFonts w:ascii="Cambria Math" w:hAnsi="Cambria Math"/>
+              </w:rPr>
+              <m:t>2</m:t>
+            </m:r>
+          </m:sup>
+        </m:sSup>
+        <m:r>
+          <w:rPr>
+            <w:rFonts w:ascii="Cambria Math" w:hAnsi="Cambria Math"/>
+          </w:rPr>
+          <m:t>=0.43</m:t>
+        </m:r>
+      </m:oMath>
+      <w:r>
+        <w:rPr>
+          <w:rFonts w:eastAsiaTheme="minorEastAsia"/>
+        </w:rPr>
+        <w:t xml:space="preserve">) </w:t>
+      </w:r>
+      <w:r>
+        <w:t xml:space="preserve">and random forest </w:t>
+      </w:r>
+      <w:r>
+        <w:t xml:space="preserve">(validation </w:t>
+      </w:r>
+      <m:oMath>
+        <m:sSup>
+          <m:sSupPr>
+            <m:ctrlPr>
+              <w:rPr>
+                <w:rFonts w:ascii="Cambria Math" w:hAnsi="Cambria Math"/>
+                <w:i/>
+              </w:rPr>
+            </m:ctrlPr>
+          </m:sSupPr>
+          <m:e>
+            <m:r>
+              <w:rPr>
+                <w:rFonts w:ascii="Cambria Math" w:hAnsi="Cambria Math"/>
+              </w:rPr>
+              <m:t>R</m:t>
+            </m:r>
+          </m:e>
+          <m:sup>
+            <m:r>
+              <w:rPr>
+                <w:rFonts w:ascii="Cambria Math" w:hAnsi="Cambria Math"/>
+              </w:rPr>
+              <m:t>2</m:t>
+            </m:r>
+          </m:sup>
+        </m:sSup>
+        <m:r>
+          <w:rPr>
+            <w:rFonts w:ascii="Cambria Math" w:hAnsi="Cambria Math"/>
+          </w:rPr>
+          <m:t>=0.64</m:t>
+        </m:r>
+      </m:oMath>
+      <w:r>
+        <w:rPr>
+          <w:rFonts w:eastAsiaTheme="minorEastAsia"/>
+        </w:rPr>
+        <w:t xml:space="preserve">) </w:t>
+      </w:r>
+      <w:r>
+        <w:t>have observed storages explicitly provided, attesting to the ability of the LSTM to learn long-term dependencies</w:t>
+      </w:r>
+      <w:r>
+        <w:t xml:space="preserve"> and non-linear temporal relationships. Any storage information that Model 1 learns must be learned internally. </w:t>
+      </w:r>
+    </w:p>
+    <w:p>
+      <w:pPr>
+        <w:spacing w:line="480" w:lineRule="auto"/>
+      </w:pPr>
+      <w:r>
+        <w:t xml:space="preserve">The performance of MC-LSTM is low with a validation </w:t>
+      </w:r>
+      <m:oMath>
+        <m:sSup>
+          <m:sSupPr>
+            <m:ctrlPr>
+              <w:rPr>
+                <w:rFonts w:ascii="Cambria Math" w:hAnsi="Cambria Math"/>
+                <w:i/>
+              </w:rPr>
+            </m:ctrlPr>
+          </m:sSupPr>
+          <m:e>
+            <m:r>
+              <w:rPr>
+                <w:rFonts w:ascii="Cambria Math" w:hAnsi="Cambria Math"/>
+              </w:rPr>
+              <m:t>R</m:t>
+            </m:r>
+          </m:e>
+          <m:sup>
+            <m:r>
+              <w:rPr>
+                <w:rFonts w:ascii="Cambria Math" w:hAnsi="Cambria Math"/>
+              </w:rPr>
+              <m:t>2</m:t>
+            </m:r>
+          </m:sup>
+        </m:sSup>
+      </m:oMath>
+      <w:r>
+        <w:rPr>
+          <w:rFonts w:eastAsiaTheme="minorEastAsia"/>
+        </w:rPr>
+        <w:t xml:space="preserve"> of 0.44, similar to the linear benchmark</w:t>
+      </w:r>
+      <w:r>
+        <w:t xml:space="preserve">. This is surprising </w:t>
+      </w:r>
+      <w:r>
+        <w:t xml:space="preserve">since the MC-LSTM enforces mass conservation and was expected to be a good candidate to learn reservoir storage internally and provide release </w:t>
+      </w:r>
+      <w:r>
+        <w:lastRenderedPageBreak/>
+        <w:t xml:space="preserve">predictions at least as good as Model 1. However, the model was unable to learn reasonable seasonal releases (see Figure S1 in the Supplementary Materials). </w:t>
+      </w:r>
+    </w:p>
+    <w:p>
+      <w:pPr>
+        <w:spacing w:line="480" w:lineRule="auto"/>
+      </w:pPr>
+      <w:r>
+        <w:t>We also observe that the goodness-of-fit in the test set is sharply lower than validation</w:t>
+      </w:r>
+      <w:r>
+        <w:t>, for example, the difference between validation and test performance for Model 1 is 0.26</w:t>
+      </w:r>
+      <w:r>
+        <w:t>.</w:t>
+      </w:r>
+      <w:r>
+        <w:t xml:space="preserve"> While some minor difference between validation and test is normal and may be due to overfitting the validation set during the hyperparameter tuning process, a decline as large as what we observe may indicate that the test distribution could be different than the train or validation distributions. In</w:t>
+      </w:r>
+      <w:r>
+        <w:t xml:space="preserve"> the time between the test set and the training set, changes in the operating policy and/or the input hydrology may have occurred. We discuss this issue further when we analyze performance over time.</w:t>
+      </w:r>
+    </w:p>
+    <w:p>
+      <w:pPr>
+        <w:pStyle w:val="Heading3"/>
+        <w:spacing w:line="480" w:lineRule="auto"/>
+      </w:pPr>
+      <w:r>
+        <w:t>Diagnosing Model 1 by Inputting Storage</w:t>
+      </w:r>
+    </w:p>
+    <w:p>
+      <w:pPr>
+        <w:spacing w:line="480" w:lineRule="auto"/>
+      </w:pPr>
+      <w:r>
+        <w:t xml:space="preserve">Model 1 without storage outperforms the linear and random forest models that have observed storage provided, </w:t>
+      </w:r>
+      <w:r>
+        <w:t xml:space="preserve">but when observed storage is provided to </w:t>
+      </w:r>
+      <w:r>
+        <w:t>Model 1</w:t>
+      </w:r>
+      <w:r>
+        <w:t>, performance is notably better (</w:t>
+      </w:r>
+      <w:r>
+        <w:rPr>
+          <w:rFonts w:eastAsiaTheme="minorEastAsia"/>
+        </w:rPr>
+        <w:t xml:space="preserve">validation </w:t>
+      </w:r>
+      <m:oMath>
+        <m:sSup>
+          <m:sSupPr>
+            <m:ctrlPr>
+              <w:rPr>
+                <w:rFonts w:ascii="Cambria Math" w:hAnsi="Cambria Math"/>
+                <w:i/>
+              </w:rPr>
+            </m:ctrlPr>
+          </m:sSupPr>
+          <m:e>
+            <m:r>
+              <w:rPr>
+                <w:rFonts w:ascii="Cambria Math" w:hAnsi="Cambria Math"/>
+              </w:rPr>
+              <m:t>R</m:t>
+            </m:r>
+          </m:e>
+          <m:sup>
+            <m:r>
+              <w:rPr>
+                <w:rFonts w:ascii="Cambria Math" w:hAnsi="Cambria Math"/>
+              </w:rPr>
+              <m:t>2</m:t>
+            </m:r>
+          </m:sup>
+        </m:sSup>
+        <m:r>
+          <w:rPr>
+            <w:rFonts w:ascii="Cambria Math" w:hAnsi="Cambria Math"/>
+          </w:rPr>
+          <m:t>=0.75</m:t>
+        </m:r>
+      </m:oMath>
+      <w:r>
+        <w:t>)</w:t>
+      </w:r>
+      <w:r>
+        <w:t xml:space="preserve">. </w:t>
+      </w:r>
+      <w:r>
+        <w:t xml:space="preserve">It is possible </w:t>
+      </w:r>
+      <w:r>
+        <w:t xml:space="preserve">that Model 1 learns some storage information </w:t>
+      </w:r>
+      <w:r>
+        <w:t xml:space="preserve">internally </w:t>
+      </w:r>
+      <w:r>
+        <w:t>but utilizes it suboptimally</w:t>
+      </w:r>
+      <w:r>
+        <w:t xml:space="preserve">, for example, we can use </w:t>
+      </w:r>
+      <w:r>
+        <w:t>Model 3 for illustration</w:t>
+      </w:r>
+      <w:r>
+        <w:t>. T</w:t>
+      </w:r>
+      <w:r>
+        <w:t xml:space="preserve">he implied storages </w:t>
+      </w:r>
+      <w:r>
+        <w:t>for Model 3</w:t>
+      </w:r>
+      <w:r>
+        <w:t xml:space="preserve"> match observed storages reasonably well </w:t>
+      </w:r>
+      <w:r>
+        <w:t xml:space="preserve">and are directly inputted into the model </w:t>
+      </w:r>
+      <w:r>
+        <w:t>(see Figure 3), yet performance is suboptimal</w:t>
+      </w:r>
+      <w:r>
+        <w:t xml:space="preserve"> (</w:t>
+      </w:r>
+      <w:r>
+        <w:rPr>
+          <w:rFonts w:eastAsiaTheme="minorEastAsia"/>
+        </w:rPr>
+        <w:t xml:space="preserve">validation </w:t>
+      </w:r>
+      <m:oMath>
+        <m:sSup>
+          <m:sSupPr>
+            <m:ctrlPr>
+              <w:rPr>
+                <w:rFonts w:ascii="Cambria Math" w:hAnsi="Cambria Math"/>
+                <w:i/>
+              </w:rPr>
+            </m:ctrlPr>
+          </m:sSupPr>
+          <m:e>
+            <m:r>
+              <w:rPr>
+                <w:rFonts w:ascii="Cambria Math" w:hAnsi="Cambria Math"/>
+              </w:rPr>
+              <m:t>R</m:t>
+            </m:r>
+          </m:e>
+          <m:sup>
+            <m:r>
+              <w:rPr>
+                <w:rFonts w:ascii="Cambria Math" w:hAnsi="Cambria Math"/>
+              </w:rPr>
+              <m:t>2</m:t>
+            </m:r>
+          </m:sup>
+        </m:sSup>
+        <m:r>
+          <w:rPr>
+            <w:rFonts w:ascii="Cambria Math" w:hAnsi="Cambria Math"/>
+          </w:rPr>
+          <m:t>=0.60</m:t>
+        </m:r>
+      </m:oMath>
+      <w:r>
+        <w:t>) and worse than Model 1</w:t>
+      </w:r>
+      <w:r>
+        <w:t xml:space="preserve">. </w:t>
+      </w:r>
+    </w:p>
+    <w:p>
+      <w:pPr>
+        <w:keepNext/>
+        <w:spacing w:line="480" w:lineRule="auto"/>
+        <w:jc w:val="center"/>
+      </w:pPr>
+      <w:r>
+        <w:rPr>
+          <w:noProof/>
+        </w:rPr>
+        <w:lastRenderedPageBreak/>
+        <w:drawing>
+          <wp:inline distT="0" distB="0" distL="0" distR="0" wp14:anchorId="0B28E106" wp14:editId="74F68D3C">
+            <wp:extent cx="3006841" cy="2930417"/>
+            <wp:effectExtent l="0" t="0" r="3175" b="3810"/>
+            <wp:docPr id="2086478537" name="Picture 8" descr="A diagram of a variety of storage&#10;&#10;Description automatically generated with medium confidence"/>
+            <wp:cNvGraphicFramePr>
+              <a:graphicFrameLocks xmlns:a="http://schemas.openxmlformats.org/drawingml/2006/main" noChangeAspect="1"/>
+            </wp:cNvGraphicFramePr>
+            <a:graphic xmlns:a="http://schemas.openxmlformats.org/drawingml/2006/main">
+              <a:graphicData uri="http://schemas.openxmlformats.org/drawingml/2006/picture">
+                <pic:pic xmlns:pic="http://schemas.openxmlformats.org/drawingml/2006/picture">
+                  <pic:nvPicPr>
+                    <pic:cNvPr id="2086478537" name="Picture 8" descr="A diagram of a variety of storage&#10;&#10;Description automatically generated with medium confidence"/>
+                    <pic:cNvPicPr/>
+                  </pic:nvPicPr>
+                  <pic:blipFill rotWithShape="1">
+                    <a:blip r:embed="rId14" cstate="print">
+                      <a:extLst>
+                        <a:ext uri="{28A0092B-C50C-407E-A947-70E740481C1C}">
+                          <a14:useLocalDpi xmlns:a14="http://schemas.microsoft.com/office/drawing/2010/main" val="0"/>
+                        </a:ext>
+                      </a:extLst>
+                    </a:blip>
+                    <a:srcRect t="1165" b="1377"/>
+                    <a:stretch/>
+                  </pic:blipFill>
+                  <pic:spPr bwMode="auto">
+                    <a:xfrm>
+                      <a:off x="0" y="0"/>
+                      <a:ext cx="3030592" cy="2953564"/>
+                    </a:xfrm>
+                    <a:prstGeom prst="rect">
+                      <a:avLst/>
+                    </a:prstGeom>
+                    <a:ln>
+                      <a:noFill/>
+                    </a:ln>
+                    <a:extLst>
+                      <a:ext uri="{53640926-AAD7-44D8-BBD7-CCE9431645EC}">
+                        <a14:shadowObscured xmlns:a14="http://schemas.microsoft.com/office/drawing/2010/main"/>
+                      </a:ext>
+                    </a:extLst>
+                  </pic:spPr>
+                </pic:pic>
+              </a:graphicData>
+            </a:graphic>
+          </wp:inline>
+        </w:drawing>
+      </w:r>
+    </w:p>
+    <w:p>
+      <w:pPr>
+        <w:pStyle w:val="Caption"/>
+        <w:jc w:val="center"/>
+        <w:rPr>
+          <w:b w:val="0"/>
+          <w:bCs/>
+        </w:rPr>
+      </w:pPr>
+      <w:r>
+        <w:t xml:space="preserve">Figure </w:t>
+      </w:r>
+      <w:r>
+        <w:fldChar w:fldCharType="begin"/>
+      </w:r>
+      <w:r>
+        <w:instrText xml:space="preserve"> SEQ Figure \* ARABIC </w:instrText>
+      </w:r>
+      <w:r>
+        <w:fldChar w:fldCharType="separate"/>
+      </w:r>
+      <w:r>
+        <w:rPr>
+          <w:noProof/>
+        </w:rPr>
+        <w:t>3</w:t>
+      </w:r>
+      <w:r>
+        <w:fldChar w:fldCharType="end"/>
+      </w:r>
+      <w:r>
+        <w:t xml:space="preserve">. </w:t>
+      </w:r>
+      <w:r>
+        <w:rPr>
+          <w:b w:val="0"/>
+          <w:bCs/>
+        </w:rPr>
+        <w:t>Implied v</w:t>
+      </w:r>
+      <w:r>
+        <w:rPr>
+          <w:b w:val="0"/>
+          <w:bCs/>
+        </w:rPr>
+        <w:t>er</w:t>
+      </w:r>
+      <w:r>
+        <w:rPr>
+          <w:b w:val="0"/>
+          <w:bCs/>
+        </w:rPr>
+        <w:t>s</w:t>
+      </w:r>
+      <w:r>
+        <w:rPr>
+          <w:b w:val="0"/>
+          <w:bCs/>
+        </w:rPr>
+        <w:t>us</w:t>
+      </w:r>
+      <w:r>
+        <w:rPr>
+          <w:b w:val="0"/>
+          <w:bCs/>
+        </w:rPr>
+        <w:t xml:space="preserve"> Observed Storages for Model 3</w:t>
+      </w:r>
+    </w:p>
+    <w:p/>
+    <w:p>
+      <w:pPr>
+        <w:spacing w:line="480" w:lineRule="auto"/>
+      </w:pPr>
+      <w:r>
+        <w:t>The addition of observed storage appears to be an important input that i</w:t>
+      </w:r>
+      <w:r>
+        <w:t>mproves</w:t>
+      </w:r>
+      <w:r>
+        <w:t xml:space="preserve"> LSTM performance, even if theoretically most of the same information can be learned internally. We</w:t>
+      </w:r>
+      <w:r>
+        <w:t xml:space="preserve"> test this using Model 1 for several other reservoirs, including Folsom, New Melones, and Trinity. Figure 4 shows the predicted and observed releases for these reservoirs with no observed storage provided, and Figure 5 shows similarly but with provided storage. </w:t>
+      </w:r>
+      <w:r>
+        <w:t xml:space="preserve">Providing storage increases the validation </w:t>
+      </w:r>
+      <m:oMath>
+        <m:sSup>
+          <m:sSupPr>
+            <m:ctrlPr>
+              <w:rPr>
+                <w:rFonts w:ascii="Cambria Math" w:hAnsi="Cambria Math"/>
+                <w:i/>
+              </w:rPr>
+            </m:ctrlPr>
+          </m:sSupPr>
+          <m:e>
+            <m:r>
+              <w:rPr>
+                <w:rFonts w:ascii="Cambria Math" w:hAnsi="Cambria Math"/>
+              </w:rPr>
+              <m:t>R</m:t>
+            </m:r>
+          </m:e>
+          <m:sup>
+            <m:r>
+              <w:rPr>
+                <w:rFonts w:ascii="Cambria Math" w:hAnsi="Cambria Math"/>
+              </w:rPr>
+              <m:t>2</m:t>
+            </m:r>
+          </m:sup>
+        </m:sSup>
+      </m:oMath>
+      <w:r>
+        <w:t xml:space="preserve"> by 0.06 for Shasta, 0.01 for Folsom, 0.10 for New Melones, and 0.05 for Trinity. </w:t>
+      </w:r>
+      <w:r>
+        <w:t xml:space="preserve">Interestingly, Model 1 exhibits several false peaks for Shasta especially in the test set, but they are largely resolved when storage is provided. </w:t>
+      </w:r>
+      <w:r>
+        <w:t>The</w:t>
+      </w:r>
+      <w:r>
+        <w:t xml:space="preserve"> addition of storage </w:t>
+      </w:r>
+      <w:r>
+        <w:t>improved</w:t>
+      </w:r>
+      <w:r>
+        <w:t xml:space="preserve"> the model learn better thresholding behavior</w:t>
+      </w:r>
+      <w:r>
+        <w:t>, i.e. when to without release peaks</w:t>
+      </w:r>
+      <w:r>
+        <w:t>. In contrast, Folsom showed a minimal improvement when storage is provided, which indicates that storage information is less important for this reservoir and that releases are more sensitive to inflows directly. This observation is further discussed when we compare model performance to the degree of regulation.</w:t>
+      </w:r>
+    </w:p>
+    <w:p>
+      <w:pPr>
+        <w:keepNext/>
+        <w:spacing w:line="480" w:lineRule="auto"/>
+        <w:jc w:val="center"/>
+      </w:pPr>
+      <w:r>
+        <w:rPr>
+          <w:noProof/>
+        </w:rPr>
+        <w:lastRenderedPageBreak/>
+        <w:drawing>
+          <wp:inline distT="0" distB="0" distL="0" distR="0" wp14:anchorId="3D55F19B" wp14:editId="6251BE18">
+            <wp:extent cx="5703320" cy="3564576"/>
+            <wp:effectExtent l="0" t="0" r="0" b="0"/>
+            <wp:docPr id="1293109643" name="Picture 1" descr="A graph of a graph&#10;&#10;Description automatically generated with medium confidence"/>
+            <wp:cNvGraphicFramePr>
+              <a:graphicFrameLocks xmlns:a="http://schemas.openxmlformats.org/drawingml/2006/main" noChangeAspect="1"/>
+            </wp:cNvGraphicFramePr>
+            <a:graphic xmlns:a="http://schemas.openxmlformats.org/drawingml/2006/main">
+              <a:graphicData uri="http://schemas.openxmlformats.org/drawingml/2006/picture">
+                <pic:pic xmlns:pic="http://schemas.openxmlformats.org/drawingml/2006/picture">
+                  <pic:nvPicPr>
+                    <pic:cNvPr id="1293109643" name="Picture 1" descr="A graph of a graph&#10;&#10;Description automatically generated with medium confidence"/>
+                    <pic:cNvPicPr/>
+                  </pic:nvPicPr>
+                  <pic:blipFill>
+                    <a:blip r:embed="rId15" cstate="print">
+                      <a:extLst>
+                        <a:ext uri="{28A0092B-C50C-407E-A947-70E740481C1C}">
+                          <a14:useLocalDpi xmlns:a14="http://schemas.microsoft.com/office/drawing/2010/main" val="0"/>
+                        </a:ext>
+                      </a:extLst>
+                    </a:blip>
+                    <a:stretch>
+                      <a:fillRect/>
+                    </a:stretch>
+                  </pic:blipFill>
+                  <pic:spPr>
+                    <a:xfrm>
+                      <a:off x="0" y="0"/>
+                      <a:ext cx="5752584" cy="3595366"/>
+                    </a:xfrm>
+                    <a:prstGeom prst="rect">
+                      <a:avLst/>
+                    </a:prstGeom>
+                  </pic:spPr>
+                </pic:pic>
+              </a:graphicData>
+            </a:graphic>
+          </wp:inline>
+        </w:drawing>
+      </w:r>
+    </w:p>
+    <w:p>
+      <w:pPr>
+        <w:pStyle w:val="Caption"/>
+        <w:jc w:val="center"/>
+        <w:rPr>
+          <w:b w:val="0"/>
+          <w:bCs/>
+        </w:rPr>
+      </w:pPr>
+      <w:r>
+        <w:t xml:space="preserve">Figure </w:t>
+      </w:r>
+      <w:r>
+        <w:fldChar w:fldCharType="begin"/>
+      </w:r>
+      <w:r>
+        <w:instrText xml:space="preserve"> SEQ Figure \* ARABIC </w:instrText>
+      </w:r>
+      <w:r>
+        <w:fldChar w:fldCharType="separate"/>
+      </w:r>
+      <w:r>
+        <w:rPr>
+          <w:noProof/>
+        </w:rPr>
+        <w:t>4</w:t>
+      </w:r>
+      <w:r>
+        <w:fldChar w:fldCharType="end"/>
+      </w:r>
+      <w:r>
+        <w:t xml:space="preserve">. </w:t>
+      </w:r>
+      <w:r>
+        <w:rPr>
+          <w:b w:val="0"/>
+          <w:bCs/>
+        </w:rPr>
+        <w:t>Predicted vs. observed releases for Model 1 with no observed storage provided.</w:t>
+      </w:r>
+    </w:p>
+    <w:p>
+      <w:pPr>
+        <w:keepNext/>
+      </w:pPr>
+      <w:r>
+        <w:rPr>
+          <w:noProof/>
+        </w:rPr>
+        <w:drawing>
+          <wp:inline distT="0" distB="0" distL="0" distR="0" wp14:anchorId="277C3572" wp14:editId="3F55C294">
+            <wp:extent cx="5782787" cy="3614242"/>
+            <wp:effectExtent l="0" t="0" r="8890" b="5715"/>
+            <wp:docPr id="425395222" name="Picture 2" descr="A graph of data on a white background&#10;&#10;Description automatically generated with medium confidence"/>
+            <wp:cNvGraphicFramePr>
+              <a:graphicFrameLocks xmlns:a="http://schemas.openxmlformats.org/drawingml/2006/main" noChangeAspect="1"/>
+            </wp:cNvGraphicFramePr>
+            <a:graphic xmlns:a="http://schemas.openxmlformats.org/drawingml/2006/main">
+              <a:graphicData uri="http://schemas.openxmlformats.org/drawingml/2006/picture">
+                <pic:pic xmlns:pic="http://schemas.openxmlformats.org/drawingml/2006/picture">
+                  <pic:nvPicPr>
+                    <pic:cNvPr id="425395222" name="Picture 2" descr="A graph of data on a white background&#10;&#10;Description automatically generated with medium confidence"/>
+                    <pic:cNvPicPr/>
+                  </pic:nvPicPr>
+                  <pic:blipFill>
+                    <a:blip r:embed="rId16" cstate="print">
+                      <a:extLst>
+                        <a:ext uri="{28A0092B-C50C-407E-A947-70E740481C1C}">
+                          <a14:useLocalDpi xmlns:a14="http://schemas.microsoft.com/office/drawing/2010/main" val="0"/>
+                        </a:ext>
+                      </a:extLst>
+                    </a:blip>
+                    <a:stretch>
+                      <a:fillRect/>
+                    </a:stretch>
+                  </pic:blipFill>
+                  <pic:spPr>
+                    <a:xfrm>
+                      <a:off x="0" y="0"/>
+                      <a:ext cx="5790274" cy="3618922"/>
+                    </a:xfrm>
+                    <a:prstGeom prst="rect">
+                      <a:avLst/>
+                    </a:prstGeom>
+                  </pic:spPr>
+                </pic:pic>
+              </a:graphicData>
+            </a:graphic>
+          </wp:inline>
+        </w:drawing>
+      </w:r>
+    </w:p>
+    <w:p>
+      <w:pPr>
+        <w:pStyle w:val="Caption"/>
+        <w:jc w:val="center"/>
+      </w:pPr>
+      <w:r>
+        <w:t xml:space="preserve">Figure </w:t>
+      </w:r>
+      <w:r>
+        <w:fldChar w:fldCharType="begin"/>
+      </w:r>
+      <w:r>
+        <w:instrText xml:space="preserve"> SEQ Figure \* ARABIC </w:instrText>
+      </w:r>
+      <w:r>
+        <w:fldChar w:fldCharType="separate"/>
+      </w:r>
+      <w:r>
+        <w:rPr>
+          <w:noProof/>
+        </w:rPr>
+        <w:t>5</w:t>
+      </w:r>
+      <w:r>
+        <w:fldChar w:fldCharType="end"/>
+      </w:r>
+      <w:r>
+        <w:t xml:space="preserve">. </w:t>
+      </w:r>
+      <w:r>
+        <w:rPr>
+          <w:b w:val="0"/>
+          <w:bCs/>
+        </w:rPr>
+        <w:t>Predicted vs. observed releases for Model 1 with observed storage provided.</w:t>
+      </w:r>
+    </w:p>
+    <w:p>
+      <w:pPr>
+        <w:pStyle w:val="Heading2"/>
+        <w:spacing w:line="480" w:lineRule="auto"/>
+      </w:pPr>
+      <w:r>
+        <w:lastRenderedPageBreak/>
+        <w:t>Comparison of Cell States and Observed Storage</w:t>
+      </w:r>
+    </w:p>
+    <w:p>
+      <w:pPr>
+        <w:spacing w:line="480" w:lineRule="auto"/>
+      </w:pPr>
+      <w:r>
+        <w:t xml:space="preserve">In this section, we compare the memory cell states of Model 1 </w:t>
+      </w:r>
+      <w:r>
+        <w:t xml:space="preserve">trained on Shasta reservoir </w:t>
+      </w:r>
+      <w:r>
+        <w:t xml:space="preserve">with observed storages to see if the model learns physically interpretable states internally, and in an easily interpretable manner. </w:t>
+      </w:r>
+      <w:r>
+        <w:t xml:space="preserve">In testing, six different cell states have correlation coefficients with observed storage that is greater than or equal to in absolute value to 0.40, with values of 0.52, 0.50, 0.48, 0.46, 0.43, and -0.45, respectively. These states are plotted in Figure 6. We observe that in many cases, </w:t>
+      </w:r>
+      <w:r>
+        <w:t xml:space="preserve">the correlation analysis reveals memory cell states contain information about the seasonality of storages, but not the values </w:t>
+      </w:r>
+      <w:r>
+        <w:t>of</w:t>
+      </w:r>
+      <w:r>
+        <w:t xml:space="preserve"> storages themselves. It is possible that the storage values are represented through complex interactions of multiple different states, though unfortunately such a situation would be directly interpretable.</w:t>
+      </w:r>
+    </w:p>
+    <w:p>
+      <w:pPr>
+        <w:keepNext/>
+        <w:spacing w:line="480" w:lineRule="auto"/>
+        <w:jc w:val="center"/>
+      </w:pPr>
+      <w:r>
+        <w:rPr>
+          <w:noProof/>
+        </w:rPr>
+        <w:drawing>
+          <wp:inline distT="0" distB="0" distL="0" distR="0" wp14:anchorId="3157CC1B" wp14:editId="69ABBFEF">
+            <wp:extent cx="5387236" cy="3771065"/>
+            <wp:effectExtent l="0" t="0" r="4445" b="1270"/>
+            <wp:docPr id="2105294306" name="Picture 4" descr="A group of graphs showing different types of cell phones&#10;&#10;Description automatically generated with medium confidence"/>
+            <wp:cNvGraphicFramePr>
+              <a:graphicFrameLocks xmlns:a="http://schemas.openxmlformats.org/drawingml/2006/main" noChangeAspect="1"/>
+            </wp:cNvGraphicFramePr>
+            <a:graphic xmlns:a="http://schemas.openxmlformats.org/drawingml/2006/main">
+              <a:graphicData uri="http://schemas.openxmlformats.org/drawingml/2006/picture">
+                <pic:pic xmlns:pic="http://schemas.openxmlformats.org/drawingml/2006/picture">
+                  <pic:nvPicPr>
+                    <pic:cNvPr id="2105294306" name="Picture 4" descr="A group of graphs showing different types of cell phones&#10;&#10;Description automatically generated with medium confidence"/>
+                    <pic:cNvPicPr/>
+                  </pic:nvPicPr>
+                  <pic:blipFill>
+                    <a:blip r:embed="rId17" cstate="print">
+                      <a:extLst>
+                        <a:ext uri="{28A0092B-C50C-407E-A947-70E740481C1C}">
+                          <a14:useLocalDpi xmlns:a14="http://schemas.microsoft.com/office/drawing/2010/main" val="0"/>
+                        </a:ext>
+                      </a:extLst>
+                    </a:blip>
+                    <a:stretch>
+                      <a:fillRect/>
+                    </a:stretch>
+                  </pic:blipFill>
+                  <pic:spPr>
+                    <a:xfrm>
+                      <a:off x="0" y="0"/>
+                      <a:ext cx="5392822" cy="3774975"/>
+                    </a:xfrm>
+                    <a:prstGeom prst="rect">
+                      <a:avLst/>
+                    </a:prstGeom>
+                  </pic:spPr>
+                </pic:pic>
+              </a:graphicData>
+            </a:graphic>
+          </wp:inline>
+        </w:drawing>
+      </w:r>
+    </w:p>
+    <w:p>
+      <w:pPr>
+        <w:pStyle w:val="Caption"/>
+        <w:jc w:val="center"/>
+      </w:pPr>
+      <w:r>
+        <w:t xml:space="preserve">Figure </w:t>
+      </w:r>
+      <w:r>
+        <w:fldChar w:fldCharType="begin"/>
+      </w:r>
+      <w:r>
+        <w:instrText xml:space="preserve"> SEQ Figure \* ARABIC </w:instrText>
+      </w:r>
+      <w:r>
+        <w:fldChar w:fldCharType="separate"/>
+      </w:r>
+      <w:r>
+        <w:rPr>
+          <w:noProof/>
+        </w:rPr>
+        <w:t>6</w:t>
+      </w:r>
+      <w:r>
+        <w:fldChar w:fldCharType="end"/>
+      </w:r>
+      <w:r>
+        <w:t xml:space="preserve">. </w:t>
+      </w:r>
+      <w:r>
+        <w:rPr>
+          <w:b w:val="0"/>
+          <w:bCs/>
+        </w:rPr>
+        <w:t>Comparison of cell states with high correlation to storage and observed storage.</w:t>
+      </w:r>
+    </w:p>
+    <w:p>
+      <w:pPr>
         <w:pStyle w:val="Heading1"/>
         <w:spacing w:line="480" w:lineRule="auto"/>
       </w:pPr>
       <w:r>
+        <w:lastRenderedPageBreak/>
         <w:t>Discussion and Conclusion</w:t>
       </w:r>
     </w:p>
@@ -4998,11 +7297,100 @@
     </w:p>
     <w:p>
       <w:pPr>
+        <w:pStyle w:val="Heading1"/>
         <w:spacing w:line="480" w:lineRule="auto"/>
       </w:pPr>
+      <w:r>
+        <w:t>Supplementary Materials</w:t>
+      </w:r>
+    </w:p>
+    <w:p>
+      <w:pPr>
+        <w:keepNext/>
+      </w:pPr>
+      <w:r>
+        <w:rPr>
+          <w:noProof/>
+        </w:rPr>
+        <w:drawing>
+          <wp:inline distT="0" distB="0" distL="0" distR="0" wp14:anchorId="55A9A4E7" wp14:editId="79CCD829">
+            <wp:extent cx="5718226" cy="2171700"/>
+            <wp:effectExtent l="0" t="0" r="0" b="0"/>
+            <wp:docPr id="391280289" name="Picture 6" descr="A graph with blue and orange lines&#10;&#10;Description automatically generated"/>
+            <wp:cNvGraphicFramePr>
+              <a:graphicFrameLocks xmlns:a="http://schemas.openxmlformats.org/drawingml/2006/main" noChangeAspect="1"/>
+            </wp:cNvGraphicFramePr>
+            <a:graphic xmlns:a="http://schemas.openxmlformats.org/drawingml/2006/main">
+              <a:graphicData uri="http://schemas.openxmlformats.org/drawingml/2006/picture">
+                <pic:pic xmlns:pic="http://schemas.openxmlformats.org/drawingml/2006/picture">
+                  <pic:nvPicPr>
+                    <pic:cNvPr id="391280289" name="Picture 6" descr="A graph with blue and orange lines&#10;&#10;Description automatically generated"/>
+                    <pic:cNvPicPr/>
+                  </pic:nvPicPr>
+                  <pic:blipFill rotWithShape="1">
+                    <a:blip r:embed="rId18" cstate="print">
+                      <a:extLst>
+                        <a:ext uri="{28A0092B-C50C-407E-A947-70E740481C1C}">
+                          <a14:useLocalDpi xmlns:a14="http://schemas.microsoft.com/office/drawing/2010/main" val="0"/>
+                        </a:ext>
+                      </a:extLst>
+                    </a:blip>
+                    <a:srcRect l="9359" t="6777" r="6923" b="2381"/>
+                    <a:stretch/>
+                  </pic:blipFill>
+                  <pic:spPr bwMode="auto">
+                    <a:xfrm>
+                      <a:off x="0" y="0"/>
+                      <a:ext cx="5725074" cy="2174301"/>
+                    </a:xfrm>
+                    <a:prstGeom prst="rect">
+                      <a:avLst/>
+                    </a:prstGeom>
+                    <a:ln>
+                      <a:noFill/>
+                    </a:ln>
+                    <a:extLst>
+                      <a:ext uri="{53640926-AAD7-44D8-BBD7-CCE9431645EC}">
+                        <a14:shadowObscured xmlns:a14="http://schemas.microsoft.com/office/drawing/2010/main"/>
+                      </a:ext>
+                    </a:extLst>
+                  </pic:spPr>
+                </pic:pic>
+              </a:graphicData>
+            </a:graphic>
+          </wp:inline>
+        </w:drawing>
+      </w:r>
+    </w:p>
+    <w:p>
+      <w:pPr>
+        <w:pStyle w:val="Caption"/>
+      </w:pPr>
+      <w:r>
+        <w:t xml:space="preserve">Figure S1. </w:t>
+      </w:r>
+      <w:r>
+        <w:rPr>
+          <w:b w:val="0"/>
+          <w:bCs/>
+        </w:rPr>
+        <w:t xml:space="preserve">MC-LSTM predicted and observed </w:t>
+      </w:r>
+      <w:proofErr w:type="gramStart"/>
+      <w:r>
+        <w:rPr>
+          <w:b w:val="0"/>
+          <w:bCs/>
+        </w:rPr>
+        <w:t>releases</w:t>
+      </w:r>
+      <w:proofErr w:type="gramEnd"/>
+      <w:r>
+        <w:t xml:space="preserve"> </w:t>
+      </w:r>
     </w:p>
     <w:sectPr>
-      <w:footerReference w:type="default" r:id="rId14"/>
+      <w:footerReference w:type="default" r:id="rId19"/>
       <w:pgSz w:w="12240" w:h="15840"/>
       <w:pgMar w:top="1440" w:right="1440" w:bottom="1440" w:left="1440" w:header="720" w:footer="720" w:gutter="0"/>
       <w:lnNumType w:countBy="1" w:restart="continuous"/>
@@ -6758,6 +9146,7 @@
     <w:rsid w:val="00555B19"/>
     <w:rsid w:val="00570853"/>
     <w:rsid w:val="00570BC2"/>
+    <w:rsid w:val="00580BFF"/>
     <w:rsid w:val="005834C7"/>
     <w:rsid w:val="005908B0"/>
     <w:rsid w:val="005F14CF"/>
@@ -6766,6 +9155,7 @@
     <w:rsid w:val="006607DD"/>
     <w:rsid w:val="00663B58"/>
     <w:rsid w:val="006736E4"/>
+    <w:rsid w:val="006A3EFD"/>
     <w:rsid w:val="006B026B"/>
     <w:rsid w:val="006D65AA"/>
     <w:rsid w:val="006F7963"/>
@@ -6777,6 +9167,7 @@
     <w:rsid w:val="007B2E8E"/>
     <w:rsid w:val="007D5DA4"/>
     <w:rsid w:val="00803A86"/>
+    <w:rsid w:val="008264AC"/>
     <w:rsid w:val="00833D48"/>
     <w:rsid w:val="00846541"/>
     <w:rsid w:val="0084787A"/>
@@ -6816,6 +9207,7 @@
     <w:rsid w:val="00C50C63"/>
     <w:rsid w:val="00C709BC"/>
     <w:rsid w:val="00C755B2"/>
+    <w:rsid w:val="00C91FB8"/>
     <w:rsid w:val="00CC4648"/>
     <w:rsid w:val="00CD2EDC"/>
     <w:rsid w:val="00CD7654"/>
@@ -6825,8 +9217,10 @@
     <w:rsid w:val="00D73BEA"/>
     <w:rsid w:val="00D92F95"/>
     <w:rsid w:val="00DA4A1C"/>
+    <w:rsid w:val="00DB47DC"/>
     <w:rsid w:val="00DF4043"/>
     <w:rsid w:val="00DF7F29"/>
+    <w:rsid w:val="00E32CF5"/>
     <w:rsid w:val="00E43CC5"/>
     <w:rsid w:val="00E56889"/>
     <w:rsid w:val="00E60C0C"/>
@@ -7299,7 +9693,7 @@
     <w:basedOn w:val="DefaultParagraphFont"/>
     <w:uiPriority w:val="99"/>
     <w:semiHidden/>
-    <w:rsid w:val="00106911"/>
+    <w:rsid w:val="008264AC"/>
     <w:rPr>
       <w:color w:val="808080"/>
     </w:rPr>

</xml_diff>

<commit_message>
Update to manuscript draft
- reorganized methods section
</commit_message>
<xml_diff>
--- a/report/drafting/2_27_2024/chen_reservoir_model_2_27_24.docx
+++ b/report/drafting/2_27_2024/chen_reservoir_model_2_27_24.docx
@@ -349,7 +349,13 @@
         <w:t>.</w:t>
       </w:r>
       <w:r>
-        <w:t xml:space="preserve"> This is managed by the output gate. </w:t>
+        <w:t xml:space="preserve"> This </w:t>
+      </w:r>
+      <w:r>
+        <w:t xml:space="preserve">flow of information is </w:t>
+      </w:r>
+      <w:r>
+        <w:t xml:space="preserve">managed by the output gate. </w:t>
       </w:r>
       <w:r>
         <w:t xml:space="preserve">As new inputs arrive, the model can also </w:t>
@@ -2827,7 +2833,7 @@
           <w:noProof/>
         </w:rPr>
         <w:drawing>
-          <wp:inline distT="0" distB="0" distL="0" distR="0" wp14:anchorId="7B8F079F" wp14:editId="48063D06">
+          <wp:inline distT="0" distB="0" distL="0" distR="0" wp14:anchorId="7B8F079F" wp14:editId="26DBDFCD">
             <wp:extent cx="4123853" cy="3056321"/>
             <wp:effectExtent l="0" t="0" r="0" b="0"/>
             <wp:docPr id="1114603408" name="Picture 1" descr="A diagram of a mathematical equation&#10;&#10;Description automatically generated"/>
@@ -2949,29 +2955,13 @@
         <w:spacing w:line="480" w:lineRule="auto"/>
       </w:pPr>
       <w:r>
-        <w:t xml:space="preserve">Prior to modeling, the data is linearly transformed to be zero mean and unit standard deviation, based on statistics from the training set. In early experiments, data normalization or the scaling of the data to be in between 0 and 1 was also tested but provided little benefit over standardization. Additionally, while </w:t>
-      </w:r>
-      <w:proofErr w:type="gramStart"/>
-      <w:r>
-        <w:t>the majority of</w:t>
-      </w:r>
-      <w:proofErr w:type="gramEnd"/>
-      <w:r>
-        <w:t xml:space="preserve"> </w:t>
+        <w:t xml:space="preserve">Prior to modeling, the data is linearly transformed to be zero mean and unit standard deviation, based on statistics from the training set. In early experiments, data normalization or the scaling of the data to be in between 0 and 1 was also tested but provided little benefit over standardization. Additionally, while the majority of </w:t>
       </w:r>
       <w:r>
         <w:t>records are</w:t>
       </w:r>
       <w:r>
-        <w:t xml:space="preserve"> verified to be complete, missing values are </w:t>
-      </w:r>
-      <w:proofErr w:type="gramStart"/>
-      <w:r>
-        <w:t>imputed</w:t>
-      </w:r>
-      <w:proofErr w:type="gramEnd"/>
-      <w:r>
-        <w:t xml:space="preserve"> using the training mean. Finally, to stabilize the training of the LSTM models, the data was split into batches of 3 years each. Using </w:t>
+        <w:t xml:space="preserve"> verified to be complete, missing values are imputed using the training mean. Finally, to stabilize the training of the LSTM models, the data was split into batches of 3 years each. Using </w:t>
       </w:r>
       <w:r>
         <w:t xml:space="preserve">longer sequences may result in vanishing or exploding gradients in the training process, while shorter sequences will stunt the model’s ability to capture longer term dependencies, such as carryover storage. </w:t>
@@ -3032,15 +3022,7 @@
       </w:pPr>
       <w:r>
         <w:lastRenderedPageBreak/>
-        <w:t xml:space="preserve">We consider three main LSTM architectures (see Figure 2). Since we are interested in the ability of the LSTM to learn to conserve mass and learn reservoir storages implicitly in its cell states, the modeling task is to predict reservoir releases based only on inflow and the day of the year. Model 1 is the simplest structure and data is directly processed by the LSTM as well as a feed-forward neural network to provide additional non-linear flexibility in learning the operating policy. Model 2 is </w:t>
-      </w:r>
-      <w:proofErr w:type="gramStart"/>
-      <w:r>
-        <w:t>similar to</w:t>
-      </w:r>
-      <w:proofErr w:type="gramEnd"/>
-      <w:r>
-        <w:t xml:space="preserve"> Model 1 but adopts an autoregressive structure. That is, the previous output is added as an additional input.</w:t>
+        <w:t>We consider three main LSTM architectures (see Figure 2). Since we are interested in the ability of the LSTM to learn to conserve mass and learn reservoir storages implicitly in its cell states, the modeling task is to predict reservoir releases based only on inflow and the day of the year. Model 1 is the simplest structure and data is directly processed by the LSTM as well as a feed-forward neural network to provide additional non-linear flexibility in learning the operating policy. Model 2 is similar to Model 1 but adopts an autoregressive structure. That is, the previous output is added as an additional input.</w:t>
       </w:r>
       <w:r>
         <w:t xml:space="preserve"> Finally, Model 3 is a modification of Model 2, except implied storages are explicitly modeled and added as an input. We also consider the mass-conserving LSTM (MC-LSTM), which is a modified LSTM architecture where its memory states are true mass accumulators</w:t>
@@ -3092,15 +3074,7 @@
         <w:t>are trained</w:t>
       </w:r>
       <w:r>
-        <w:t xml:space="preserve"> </w:t>
-      </w:r>
-      <w:proofErr w:type="gramStart"/>
-      <w:r>
-        <w:t>on</w:t>
-      </w:r>
-      <w:proofErr w:type="gramEnd"/>
-      <w:r>
-        <w:t xml:space="preserve"> square error loss</w:t>
+        <w:t xml:space="preserve"> on square error loss</w:t>
       </w:r>
       <w:r>
         <w:t>.</w:t>
@@ -3360,21 +3334,25 @@
         <w:t xml:space="preserve">Specifically, we model reservoir releases as a function of the current day of the year and inflow, as well as the previous 5 inflow values. Additionally, the linear and random forest models cannot learn to preserve information over time unlike the LSTM, </w:t>
       </w:r>
       <w:r>
-        <w:t>so we also consider the</w:t>
-      </w:r>
-      <w:r>
-        <w:t xml:space="preserve"> current storage as </w:t>
-      </w:r>
-      <w:proofErr w:type="gramStart"/>
-      <w:r>
-        <w:t xml:space="preserve">an </w:t>
-      </w:r>
-      <w:r>
-        <w:t>another</w:t>
-      </w:r>
-      <w:proofErr w:type="gramEnd"/>
-      <w:r>
-        <w:t xml:space="preserve"> data </w:t>
+        <w:t xml:space="preserve">so we also consider </w:t>
+      </w:r>
+      <w:r>
+        <w:t xml:space="preserve">benchmarks where </w:t>
+      </w:r>
+      <w:r>
+        <w:t>the</w:t>
+      </w:r>
+      <w:r>
+        <w:t xml:space="preserve"> current storage </w:t>
+      </w:r>
+      <w:r>
+        <w:t>is</w:t>
+      </w:r>
+      <w:r>
+        <w:t xml:space="preserve"> </w:t>
+      </w:r>
+      <w:r>
+        <w:t xml:space="preserve">another data </w:t>
       </w:r>
       <w:r>
         <w:t xml:space="preserve">input. The modeling problem is represented by Equation 7, where </w:t>
@@ -4164,31 +4142,43 @@
           <w:rFonts w:eastAsiaTheme="minorEastAsia"/>
           <w:color w:val="000000"/>
         </w:rPr>
-        <w:t xml:space="preserve">Further, since we are interested in the LSTM learning storage information implicitly, it is useful to compare to a LSTM model where observed storage is explicitly provided. Thus, we also </w:t>
+        <w:t xml:space="preserve">Further, since we are interested in the LSTM learning storage information implicitly, it is useful </w:t>
       </w:r>
       <w:r>
         <w:rPr>
           <w:rFonts w:eastAsiaTheme="minorEastAsia"/>
           <w:color w:val="000000"/>
         </w:rPr>
-        <w:lastRenderedPageBreak/>
-        <w:t xml:space="preserve">compare a LSTM model that is provided inflow, </w:t>
-      </w:r>
-      <w:proofErr w:type="gramStart"/>
+        <w:t xml:space="preserve">as a benchmark </w:t>
+      </w:r>
       <w:r>
         <w:rPr>
           <w:rFonts w:eastAsiaTheme="minorEastAsia"/>
           <w:color w:val="000000"/>
         </w:rPr>
-        <w:t>storage</w:t>
-      </w:r>
-      <w:proofErr w:type="gramEnd"/>
+        <w:t xml:space="preserve">to compare to a LSTM model where observed storage is explicitly provided. </w:t>
+      </w:r>
       <w:r>
         <w:rPr>
           <w:rFonts w:eastAsiaTheme="minorEastAsia"/>
           <w:color w:val="000000"/>
         </w:rPr>
-        <w:t xml:space="preserve"> and the day of the year rather only inflow and day of the year as done previously.</w:t>
+        <w:t xml:space="preserve">As </w:t>
+      </w:r>
+      <w:r>
+        <w:rPr>
+          <w:rFonts w:eastAsiaTheme="minorEastAsia"/>
+          <w:color w:val="000000"/>
+        </w:rPr>
+        <w:lastRenderedPageBreak/>
+        <w:t>such we</w:t>
+      </w:r>
+      <w:r>
+        <w:rPr>
+          <w:rFonts w:eastAsiaTheme="minorEastAsia"/>
+          <w:color w:val="000000"/>
+        </w:rPr>
+        <w:t xml:space="preserve"> also compare a LSTM model that is provided inflow, storage and the day of the year rather only inflow and day of the year as done previously.</w:t>
       </w:r>
     </w:p>
     <w:p>
@@ -4285,21 +4275,7 @@
         <w:rPr>
           <w:color w:val="000000"/>
         </w:rPr>
-        <w:t xml:space="preserve">. </w:t>
-      </w:r>
-      <w:proofErr w:type="gramStart"/>
-      <w:r>
-        <w:rPr>
-          <w:color w:val="000000"/>
-        </w:rPr>
-        <w:t>Similar to</w:t>
-      </w:r>
-      <w:proofErr w:type="gramEnd"/>
-      <w:r>
-        <w:rPr>
-          <w:color w:val="000000"/>
-        </w:rPr>
-        <w:t xml:space="preserve"> </w:t>
+        <w:t xml:space="preserve">. Similar to </w:t>
       </w:r>
       <w:sdt>
         <w:sdtPr>
@@ -4345,6 +4321,18 @@
         </w:rPr>
         <w:t xml:space="preserve">timeseries of memory states with stronger relationships. The purpose of such an analysis is to uncover if the LSTM manages to learn storage information (therefore conserving mass) in an interpretable way; the ideal would be a model that aligns with physical understanding. </w:t>
       </w:r>
+      <w:r>
+        <w:rPr>
+          <w:color w:val="000000"/>
+        </w:rPr>
+        <w:t>We conduct this analysis for the model chosen after the model selection process on</w:t>
+      </w:r>
+      <w:r>
+        <w:rPr>
+          <w:color w:val="000000"/>
+        </w:rPr>
+        <w:t xml:space="preserve"> Shasta reservoir so that the benchmarks where storage data is inputted is a supporting result for storage accumulation question.</w:t>
+      </w:r>
     </w:p>
     <w:p>
       <w:pPr>
@@ -4352,51 +4340,311 @@
         <w:spacing w:line="480" w:lineRule="auto"/>
       </w:pPr>
       <w:r>
-        <w:t>Model Performance</w:t>
-      </w:r>
-      <w:r>
-        <w:t xml:space="preserve"> Over Time</w:t>
+        <w:t>Large Sample Individual Training</w:t>
       </w:r>
     </w:p>
     <w:p>
       <w:pPr>
         <w:spacing w:line="480" w:lineRule="auto"/>
-      </w:pPr>
-      <w:r>
-        <w:t>Studying the trend of model performance over time</w:t>
-      </w:r>
-      <w:r>
-        <w:t xml:space="preserve"> is also important to gain a robust understanding of the model’s out-of-sample performance</w:t>
-      </w:r>
-      <w:r>
-        <w:t>.</w:t>
-      </w:r>
-      <w:r>
-        <w:t xml:space="preserve"> While overfitting can lead to a decreasing shift between training set and out-of-sample performance, reservoir policies themselves may also change over time</w:t>
+        <w:rPr>
+          <w:color w:val="000000"/>
+        </w:rPr>
+      </w:pPr>
+      <w:r>
+        <w:t xml:space="preserve">Next, we ask the question </w:t>
+      </w:r>
+      <w:r>
+        <w:t xml:space="preserve">of how well the LSTM model and the benchmarks perform when trained individually to a large sample of reservoirs across the continental United States. Here we use inflow and release records from the </w:t>
+      </w:r>
+      <w:proofErr w:type="spellStart"/>
+      <w:r>
+        <w:t>ResOps</w:t>
+      </w:r>
+      <w:proofErr w:type="spellEnd"/>
+      <w:r>
+        <w:t xml:space="preserve"> dataset </w:t>
+      </w:r>
+      <w:sdt>
+        <w:sdtPr>
+          <w:rPr>
+            <w:color w:val="000000"/>
+          </w:rPr>
+          <w:tag w:val="MENDELEY_CITATION_v3_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"/>
+          <w:id w:val="-343169606"/>
+          <w:placeholder>
+            <w:docPart w:val="DefaultPlaceholder_-1854013440"/>
+          </w:placeholder>
+        </w:sdtPr>
+        <w:sdtContent>
+          <w:r>
+            <w:rPr>
+              <w:color w:val="000000"/>
+            </w:rPr>
+            <w:t>(Steyaert et al., 2022)</w:t>
+          </w:r>
+        </w:sdtContent>
+      </w:sdt>
+      <w:r>
+        <w:rPr>
+          <w:color w:val="000000"/>
+        </w:rPr>
+        <w:t>, and filter for reservoirs where the record is at least 80% complete. For each reservoir selected, we conduct data processing as before, selecting 60% of the available record for training, 20% for validation, and the last 20% for testing.</w:t>
+      </w:r>
+    </w:p>
+    <w:p>
+      <w:pPr>
+        <w:pStyle w:val="Heading2"/>
+        <w:spacing w:line="480" w:lineRule="auto"/>
+      </w:pPr>
+      <w:r>
+        <w:lastRenderedPageBreak/>
+        <w:t>Large Sample Pooled Training</w:t>
+      </w:r>
+    </w:p>
+    <w:p>
+      <w:pPr>
+        <w:spacing w:line="480" w:lineRule="auto"/>
+        <w:rPr>
+          <w:color w:val="000000"/>
+        </w:rPr>
+      </w:pPr>
+      <w:r>
+        <w:t>We</w:t>
       </w:r>
       <w:r>
         <w:t xml:space="preserve"> </w:t>
       </w:r>
       <w:r>
-        <w:t xml:space="preserve">as well as the input hydrology. Any difference between the out-of-sample and test distributions may cause a declining trend in performance. To understand this problem, we </w:t>
-      </w:r>
-      <w:r>
-        <w:t xml:space="preserve">first </w:t>
-      </w:r>
-      <w:r>
-        <w:t xml:space="preserve">train an “initial” LSTM model </w:t>
-      </w:r>
-      <w:r>
-        <w:t xml:space="preserve">for several reservoirs (Shasta, Folsom, New Melones, and Trinity) individually </w:t>
-      </w:r>
-      <w:r>
-        <w:t xml:space="preserve">based on the first 30 years and validated on the next 10 years, and </w:t>
-      </w:r>
-      <w:r>
-        <w:t xml:space="preserve">then </w:t>
-      </w:r>
-      <w:r>
-        <w:t xml:space="preserve">examine </w:t>
+        <w:t>test</w:t>
+      </w:r>
+      <w:r>
+        <w:t xml:space="preserve"> a top-down modeling approach, that is, learning a general model from training on all available data, and fine-tuning to specific reservoirs if necessary. </w:t>
+      </w:r>
+      <w:r>
+        <w:t>These results can be compared to</w:t>
+      </w:r>
+      <w:r>
+        <w:t xml:space="preserve"> model performance when training on an individual reservoir</w:t>
+      </w:r>
+      <w:r>
+        <w:t xml:space="preserve">. </w:t>
+      </w:r>
+      <w:r>
+        <w:t>In rainfall-runoff modeling, studies suggest that training on more than one basin outperforms training on individual basins, i.</w:t>
+      </w:r>
+      <w:commentRangeStart w:id="0"/>
+      <w:r>
+        <w:t>e</w:t>
+      </w:r>
+      <w:commentRangeEnd w:id="0"/>
+      <w:r>
+        <w:rPr>
+          <w:rStyle w:val="CommentReference"/>
+        </w:rPr>
+        <w:commentReference w:id="0"/>
+      </w:r>
+      <w:r>
+        <w:t xml:space="preserve">. </w:t>
+      </w:r>
+      <w:sdt>
+        <w:sdtPr>
+          <w:rPr>
+            <w:color w:val="000000"/>
+          </w:rPr>
+          <w:tag w:val="MENDELEY_CITATION_v3_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"/>
+          <w:id w:val="-1302449870"/>
+          <w:placeholder>
+            <w:docPart w:val="D2337D59310647548E415921F95C7C60"/>
+          </w:placeholder>
+        </w:sdtPr>
+        <w:sdtContent>
+          <w:r>
+            <w:rPr>
+              <w:color w:val="000000"/>
+            </w:rPr>
+            <w:t>(Kratzert et al., 2024)</w:t>
+          </w:r>
+        </w:sdtContent>
+      </w:sdt>
+      <w:r>
+        <w:rPr>
+          <w:color w:val="000000"/>
+        </w:rPr>
+        <w:t xml:space="preserve">. However, hydrological models capture physical processes that are likely to be generalizable across basins, even if they are out-of-sample. Reservoirs, in contrast, may be operated uniquely, i.e., differing operating functions, and thus a large sample may not form independently and identically distributed samples where generalizable behavior can be learned. </w:t>
+      </w:r>
+      <w:r>
+        <w:rPr>
+          <w:color w:val="000000"/>
+        </w:rPr>
+        <w:t>To</w:t>
+      </w:r>
+      <w:r>
+        <w:rPr>
+          <w:color w:val="000000"/>
+        </w:rPr>
+        <w:t xml:space="preserve"> answer the question of the generalization ability of a LSTM trained simultaneously, we randomly select 80% of </w:t>
+      </w:r>
+      <w:proofErr w:type="spellStart"/>
+      <w:r>
+        <w:rPr>
+          <w:color w:val="000000"/>
+        </w:rPr>
+        <w:t>ResOps</w:t>
+      </w:r>
+      <w:proofErr w:type="spellEnd"/>
+      <w:r>
+        <w:rPr>
+          <w:color w:val="000000"/>
+        </w:rPr>
+        <w:t xml:space="preserve"> reservoirs (where at least 80% of the data record is complete), and test out-of-sample performance using the remaining 20% of reservoirs. </w:t>
+      </w:r>
+    </w:p>
+    <w:p>
+      <w:pPr>
+        <w:spacing w:line="480" w:lineRule="auto"/>
+      </w:pPr>
+      <w:r>
+        <w:rPr>
+          <w:color w:val="000000"/>
+        </w:rPr>
+        <w:t xml:space="preserve">We also compare the test performance after fine-tuning the multi-reservoir model and answer the question of how much fine-tuning data is necessary to achieve optimal results. Finetuning in this context means calibrating a pre-trained model such as the pooled model to a specific reservoir by running additional training iterations from data unique to the reservoir of interest. This is related to the concept of transfer learning in the machine learning literature in which a pre-trained model trained on a large dataset can be adapted to improve performance for a potentially different task on a smaller dataset </w:t>
+      </w:r>
+      <w:sdt>
+        <w:sdtPr>
+          <w:rPr>
+            <w:color w:val="000000"/>
+          </w:rPr>
+          <w:tag w:val="MENDELEY_CITATION_v3_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"/>
+          <w:id w:val="-975293686"/>
+          <w:placeholder>
+            <w:docPart w:val="D2337D59310647548E415921F95C7C60"/>
+          </w:placeholder>
+        </w:sdtPr>
+        <w:sdtContent>
+          <w:r>
+            <w:rPr>
+              <w:color w:val="000000"/>
+            </w:rPr>
+            <w:t>(Tan et al., 2018)</w:t>
+          </w:r>
+        </w:sdtContent>
+      </w:sdt>
+      <w:r>
+        <w:rPr>
+          <w:color w:val="000000"/>
+        </w:rPr>
+        <w:t xml:space="preserve">. The idea of “knowledge transfer” has shown to be successful in a variety of domains including image recognition </w:t>
+      </w:r>
+      <w:sdt>
+        <w:sdtPr>
+          <w:rPr>
+            <w:color w:val="000000"/>
+          </w:rPr>
+          <w:tag w:val="MENDELEY_CITATION_v3_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"/>
+          <w:id w:val="1705905974"/>
+          <w:placeholder>
+            <w:docPart w:val="D2337D59310647548E415921F95C7C60"/>
+          </w:placeholder>
+        </w:sdtPr>
+        <w:sdtContent>
+          <w:r>
+            <w:rPr>
+              <w:rFonts w:eastAsia="Times New Roman"/>
+            </w:rPr>
+            <w:t>(Iorga &amp; Neagoe, 2019)</w:t>
+          </w:r>
+        </w:sdtContent>
+      </w:sdt>
+      <w:r>
+        <w:rPr>
+          <w:color w:val="000000"/>
+        </w:rPr>
+        <w:t xml:space="preserve"> and natural language processing </w:t>
+      </w:r>
+      <w:sdt>
+        <w:sdtPr>
+          <w:rPr>
+            <w:color w:val="000000"/>
+          </w:rPr>
+          <w:tag w:val="MENDELEY_CITATION_v3_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"/>
+          <w:id w:val="1627113185"/>
+          <w:placeholder>
+            <w:docPart w:val="D2337D59310647548E415921F95C7C60"/>
+          </w:placeholder>
+        </w:sdtPr>
+        <w:sdtContent>
+          <w:r>
+            <w:rPr>
+              <w:color w:val="000000"/>
+            </w:rPr>
+            <w:t>(Ruder et al., 2019)</w:t>
+          </w:r>
+        </w:sdtContent>
+      </w:sdt>
+      <w:r>
+        <w:rPr>
+          <w:color w:val="000000"/>
+        </w:rPr>
+        <w:t xml:space="preserve">. In this case, we can train and validate (on a 75%/25% split, respectively) using a subset of the complete data record as finetuning data, and </w:t>
+      </w:r>
+      <w:r>
+        <w:rPr>
+          <w:color w:val="000000"/>
+        </w:rPr>
+        <w:lastRenderedPageBreak/>
+        <w:t xml:space="preserve">finally test using the last 20% of the complete record </w:t>
+      </w:r>
+      <w:r>
+        <w:rPr>
+          <w:color w:val="000000"/>
+        </w:rPr>
+        <w:t xml:space="preserve">mainly </w:t>
+      </w:r>
+      <w:r>
+        <w:rPr>
+          <w:color w:val="000000"/>
+        </w:rPr>
+        <w:t xml:space="preserve">so that results between finetuning, individual training, and the pooled multi-reservoir model can be comparable. </w:t>
+      </w:r>
+    </w:p>
+    <w:p>
+      <w:pPr>
+        <w:spacing w:line="480" w:lineRule="auto"/>
+      </w:pPr>
+    </w:p>
+    <w:p>
+      <w:pPr>
+        <w:pStyle w:val="Heading2"/>
+        <w:spacing w:line="480" w:lineRule="auto"/>
+      </w:pPr>
+      <w:r>
+        <w:t>Model Performance vs. Degree of Regulation</w:t>
+      </w:r>
+    </w:p>
+    <w:p>
+      <w:pPr>
+        <w:spacing w:line="480" w:lineRule="auto"/>
+      </w:pPr>
+      <w:r>
+        <w:t>We hypothesize that the degree of regulation in a reservoir adversely affects performance. For example, research has shown that LSTM rainfall-runoff models managed basins perform worse on managed basins (reference). Specifically, we compare performance</w:t>
+      </w:r>
+      <w:r>
+        <w:t>s from the large sample of individually trained</w:t>
+      </w:r>
+      <w:r>
+        <w:t xml:space="preserve"> </w:t>
+      </w:r>
+      <w:r>
+        <w:t>reservoirs against</w:t>
+      </w:r>
+      <w:r>
+        <w:t xml:space="preserve"> the mean inflow to max storage (surrogate for capacity) ratio as a measure of degree of regulation</w:t>
+      </w:r>
+      <w:r>
+        <w:t xml:space="preserve">, and </w:t>
+      </w:r>
+      <w:r>
+        <w:t xml:space="preserve">compute Pearson’s correlation coefficient between the </w:t>
       </w:r>
       <m:oMath>
         <m:sSup>
@@ -4430,23 +4678,10 @@
         <w:rPr>
           <w:rFonts w:eastAsiaTheme="minorEastAsia"/>
         </w:rPr>
-        <w:t xml:space="preserve"> </w:t>
-      </w:r>
-      <w:r>
-        <w:t xml:space="preserve">performance on rolling and sliding </w:t>
-      </w:r>
-      <w:r>
-        <w:t>20-year</w:t>
-      </w:r>
-      <w:r>
-        <w:t xml:space="preserve"> windows. This experiment is challenged by limited record lengths: the length of the initial training window is </w:t>
-      </w:r>
-      <w:r>
-        <w:lastRenderedPageBreak/>
-        <w:t xml:space="preserve">chosen so that </w:t>
-      </w:r>
-      <w:r>
-        <w:t xml:space="preserve">the model can learn a reasonable representation of the operating policy while the moving window size is chosen to balance signal and noise. </w:t>
+        <w:t xml:space="preserve"> performance and the inflow/storage ratio. Statistical inference is done using Monte Carlo resampling, i.e. via permutation test, to determine the p-value against the null hypothesis of no correlation</w:t>
+      </w:r>
+      <w:r>
+        <w:t xml:space="preserve">. </w:t>
       </w:r>
     </w:p>
     <w:p>
@@ -4455,7 +4690,10 @@
         <w:spacing w:line="480" w:lineRule="auto"/>
       </w:pPr>
       <w:r>
-        <w:t>Model Performance vs. Degree of Regulation</w:t>
+        <w:t xml:space="preserve">Analysis of </w:t>
+      </w:r>
+      <w:r>
+        <w:t>Prediction Timeseries</w:t>
       </w:r>
     </w:p>
     <w:p>
@@ -4463,36 +4701,85 @@
         <w:spacing w:line="480" w:lineRule="auto"/>
       </w:pPr>
       <w:r>
-        <w:t>We hypothesize that the degree of regulation in a reservoir adversely affects performance. For example, research has shown that LSTM rainfall-runoff models managed basins perform worse</w:t>
-      </w:r>
-      <w:r>
-        <w:t xml:space="preserve"> on managed basins (reference). To answer this question,</w:t>
+        <w:t xml:space="preserve">To visualize results of the previous experiment, we select several example reservoirs with different degrees of regulation and plot the timeseries of predicted releases against observed releases. The goal is to further understand the influence of the degree of regulation, as well as to gain insight into the behavior of the LSTM models through visualization. </w:t>
+      </w:r>
+    </w:p>
+    <w:p>
+      <w:pPr>
+        <w:pStyle w:val="Heading2"/>
+        <w:spacing w:line="480" w:lineRule="auto"/>
+      </w:pPr>
+      <w:r>
+        <w:t>Model Performance</w:t>
+      </w:r>
+      <w:r>
+        <w:t xml:space="preserve"> Over Time</w:t>
+      </w:r>
+    </w:p>
+    <w:p>
+      <w:pPr>
+        <w:spacing w:line="480" w:lineRule="auto"/>
+      </w:pPr>
+      <w:r>
+        <w:t>Finally, we study</w:t>
+      </w:r>
+      <w:r>
+        <w:t xml:space="preserve"> the trend of model performance over time</w:t>
+      </w:r>
+      <w:r>
+        <w:t xml:space="preserve"> to gain a </w:t>
+      </w:r>
+      <w:r>
+        <w:t xml:space="preserve">more </w:t>
+      </w:r>
+      <w:r>
+        <w:t>robust understanding of out-of-sample performance</w:t>
+      </w:r>
+      <w:r>
+        <w:t>.</w:t>
+      </w:r>
+      <w:r>
+        <w:t xml:space="preserve"> While overfitting can lead to a decreasing shift between training set and out-of-sample performance, reservoir policies themselves may also change over time</w:t>
       </w:r>
       <w:r>
         <w:t xml:space="preserve"> </w:t>
       </w:r>
       <w:r>
-        <w:t>we</w:t>
-      </w:r>
-      <w:r>
-        <w:t xml:space="preserve"> extend our results from a single or small sample of reservoirs to a large sample </w:t>
-      </w:r>
-      <w:r>
-        <w:t xml:space="preserve">to understand generalizable behaviors. Specifically, we take a subset of reservoirs from the </w:t>
-      </w:r>
-      <w:proofErr w:type="spellStart"/>
-      <w:r>
-        <w:t>ResOps</w:t>
-      </w:r>
-      <w:proofErr w:type="spellEnd"/>
-      <w:r>
-        <w:t xml:space="preserve"> dataset where the data record is at least 80% complete, train a LSTM model for each reservoir individually, and then compare performances with the mean inflow to max storage (surrogate for capacity) ratio as a measure of degree of regulation. We also compute Pearson’s correlation coefficient between the</w:t>
-      </w:r>
-      <w:r>
-        <w:t xml:space="preserve"> LSTM</w:t>
-      </w:r>
-      <w:r>
-        <w:t xml:space="preserve"> </w:t>
+        <w:t xml:space="preserve">as well as the input hydrology. Any difference between the out-of-sample and test distributions may </w:t>
+      </w:r>
+      <w:r>
+        <w:lastRenderedPageBreak/>
+        <w:t xml:space="preserve">cause a declining trend in performance. To understand this problem, we </w:t>
+      </w:r>
+      <w:r>
+        <w:t xml:space="preserve">first </w:t>
+      </w:r>
+      <w:r>
+        <w:t>train a</w:t>
+      </w:r>
+      <w:r>
+        <w:t xml:space="preserve"> new</w:t>
+      </w:r>
+      <w:r>
+        <w:t xml:space="preserve"> “initial” LSTM model </w:t>
+      </w:r>
+      <w:r>
+        <w:t>for several reservoirs (</w:t>
+      </w:r>
+      <w:r>
+        <w:t>the same as those selected in Section 2.9</w:t>
+      </w:r>
+      <w:r>
+        <w:t xml:space="preserve">) </w:t>
+      </w:r>
+      <w:r>
+        <w:t xml:space="preserve">based on the first 30 years and validate on the next 10 years, and </w:t>
+      </w:r>
+      <w:r>
+        <w:t xml:space="preserve">then </w:t>
+      </w:r>
+      <w:r>
+        <w:t xml:space="preserve">examine </w:t>
       </w:r>
       <m:oMath>
         <m:sSup>
@@ -4526,455 +4813,54 @@
         <w:rPr>
           <w:rFonts w:eastAsiaTheme="minorEastAsia"/>
         </w:rPr>
-        <w:t xml:space="preserve"> performance and the inflow/storage ratio. Statistical inference is done using Monte Carlo resampling, i.e. </w:t>
-      </w:r>
-      <w:r>
-        <w:rPr>
-          <w:rFonts w:eastAsiaTheme="minorEastAsia"/>
-        </w:rPr>
-        <w:t xml:space="preserve">via </w:t>
-      </w:r>
-      <w:r>
-        <w:rPr>
-          <w:rFonts w:eastAsiaTheme="minorEastAsia"/>
-        </w:rPr>
-        <w:t>permutation test, to determine the p-value against the null hypothesis of no correlation</w:t>
-      </w:r>
-      <w:r>
-        <w:t xml:space="preserve">. </w:t>
+        <w:t xml:space="preserve"> </w:t>
+      </w:r>
+      <w:r>
+        <w:t xml:space="preserve">performance on rolling and sliding </w:t>
+      </w:r>
+      <w:r>
+        <w:t>20-year</w:t>
+      </w:r>
+      <w:r>
+        <w:t xml:space="preserve"> windows. </w:t>
+      </w:r>
+      <w:r>
+        <w:t>Notably, this</w:t>
+      </w:r>
+      <w:r>
+        <w:t xml:space="preserve"> experiment is challenged by limited record lengths: the length of the initial training window is chosen so that </w:t>
+      </w:r>
+      <w:r>
+        <w:t xml:space="preserve">the model can learn a reasonable representation of the operating policy while the moving window size is chosen to balance signal and noise. </w:t>
       </w:r>
     </w:p>
     <w:p>
       <w:pPr>
+        <w:pStyle w:val="Heading1"/>
+        <w:spacing w:line="480" w:lineRule="auto"/>
+      </w:pPr>
+      <w:r>
+        <w:t>Results</w:t>
+      </w:r>
+    </w:p>
+    <w:p>
+      <w:pPr>
         <w:pStyle w:val="Heading2"/>
         <w:spacing w:line="480" w:lineRule="auto"/>
       </w:pPr>
       <w:r>
-        <w:t>Large Sample Pooled Training</w:t>
+        <w:t>Model Selection and Comparison to Benchmarks</w:t>
       </w:r>
     </w:p>
     <w:p>
       <w:pPr>
         <w:spacing w:line="480" w:lineRule="auto"/>
         <w:rPr>
-          <w:color w:val="000000"/>
-        </w:rPr>
-      </w:pPr>
-      <w:r>
-        <w:t>Here, we compare a bottom-up and top-down modeling approach, that is, comparing model performance when train</w:t>
-      </w:r>
-      <w:r>
-        <w:t xml:space="preserve">ing on an individual reservoir or learning a general model from training on all available data, and fine-tuning to specific reservoirs if necessary. In rainfall-runoff modeling, studies suggest that training on more than one basin outperforms training on individual basins, </w:t>
-      </w:r>
-      <w:proofErr w:type="gramStart"/>
-      <w:r>
-        <w:t>i.</w:t>
-      </w:r>
-      <w:commentRangeStart w:id="0"/>
-      <w:r>
-        <w:t>e</w:t>
-      </w:r>
-      <w:commentRangeEnd w:id="0"/>
-      <w:proofErr w:type="gramEnd"/>
-      <w:r>
-        <w:rPr>
-          <w:rStyle w:val="CommentReference"/>
-        </w:rPr>
-        <w:commentReference w:id="0"/>
-      </w:r>
-      <w:r>
-        <w:t xml:space="preserve">. </w:t>
-      </w:r>
-      <w:sdt>
-        <w:sdtPr>
-          <w:rPr>
-            <w:color w:val="000000"/>
-          </w:rPr>
-          <w:tag w:val="MENDELEY_CITATION_v3_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"/>
-          <w:id w:val="-1302449870"/>
-          <w:placeholder>
-            <w:docPart w:val="DefaultPlaceholder_-1854013440"/>
-          </w:placeholder>
-        </w:sdtPr>
-        <w:sdtContent>
-          <w:r>
-            <w:rPr>
-              <w:color w:val="000000"/>
-            </w:rPr>
-            <w:t>(Kratzert et al., 2024)</w:t>
-          </w:r>
-        </w:sdtContent>
-      </w:sdt>
-      <w:r>
-        <w:rPr>
-          <w:color w:val="000000"/>
-        </w:rPr>
-        <w:t xml:space="preserve">. However, hydrological models capture physical processes that are likely to be generalizable across basins, even if they are out-of-sample. Reservoirs, in contrast, </w:t>
-      </w:r>
-      <w:r>
-        <w:rPr>
-          <w:color w:val="000000"/>
-        </w:rPr>
-        <w:t>may</w:t>
-      </w:r>
-      <w:r>
-        <w:rPr>
-          <w:color w:val="000000"/>
-        </w:rPr>
-        <w:t xml:space="preserve"> be operated uniquely</w:t>
-      </w:r>
-      <w:r>
-        <w:rPr>
-          <w:color w:val="000000"/>
-        </w:rPr>
-        <w:t xml:space="preserve">, i.e., </w:t>
-      </w:r>
-      <w:r>
-        <w:rPr>
-          <w:color w:val="000000"/>
-        </w:rPr>
-        <w:t>differing operating functions</w:t>
-      </w:r>
-      <w:r>
-        <w:rPr>
-          <w:color w:val="000000"/>
-        </w:rPr>
-        <w:t xml:space="preserve">, </w:t>
-      </w:r>
-      <w:r>
-        <w:rPr>
-          <w:color w:val="000000"/>
-        </w:rPr>
-        <w:t xml:space="preserve">and thus a large sample may not form independently and identically distributed samples where </w:t>
-      </w:r>
-      <w:r>
-        <w:rPr>
-          <w:color w:val="000000"/>
-        </w:rPr>
-        <w:lastRenderedPageBreak/>
-        <w:t xml:space="preserve">generalizable behavior can be learned. </w:t>
-      </w:r>
-      <w:r>
-        <w:rPr>
-          <w:color w:val="000000"/>
-        </w:rPr>
-        <w:t xml:space="preserve">Thus, </w:t>
-      </w:r>
-      <w:r>
-        <w:rPr>
-          <w:color w:val="000000"/>
-        </w:rPr>
-        <w:t xml:space="preserve">to answer </w:t>
-      </w:r>
-      <w:r>
-        <w:rPr>
-          <w:color w:val="000000"/>
-        </w:rPr>
-        <w:t xml:space="preserve">the </w:t>
-      </w:r>
-      <w:r>
-        <w:rPr>
-          <w:color w:val="000000"/>
-        </w:rPr>
-        <w:t xml:space="preserve">question of the </w:t>
-      </w:r>
-      <w:r>
-        <w:rPr>
-          <w:color w:val="000000"/>
-        </w:rPr>
-        <w:t>generalization ability of a LSTM trained simultaneously on a pool of reservoirs</w:t>
-      </w:r>
-      <w:r>
-        <w:rPr>
-          <w:color w:val="000000"/>
-        </w:rPr>
-        <w:t>, we</w:t>
-      </w:r>
-      <w:r>
-        <w:rPr>
-          <w:color w:val="000000"/>
-        </w:rPr>
-        <w:t xml:space="preserve"> randomly select </w:t>
-      </w:r>
-      <w:r>
-        <w:rPr>
-          <w:color w:val="000000"/>
-        </w:rPr>
-        <w:t xml:space="preserve">80% of </w:t>
-      </w:r>
-      <w:proofErr w:type="spellStart"/>
-      <w:r>
-        <w:rPr>
-          <w:color w:val="000000"/>
-        </w:rPr>
-        <w:t>ResOps</w:t>
-      </w:r>
-      <w:proofErr w:type="spellEnd"/>
-      <w:r>
-        <w:rPr>
-          <w:color w:val="000000"/>
-        </w:rPr>
-        <w:t xml:space="preserve"> reservoirs (where at least 80% of the data record is complete), and test </w:t>
-      </w:r>
-      <w:r>
-        <w:rPr>
-          <w:color w:val="000000"/>
-        </w:rPr>
-        <w:t xml:space="preserve">out-of-sample performance </w:t>
-      </w:r>
-      <w:r>
-        <w:rPr>
-          <w:color w:val="000000"/>
-        </w:rPr>
-        <w:t>using the remaining 20%</w:t>
-      </w:r>
-      <w:r>
-        <w:rPr>
-          <w:color w:val="000000"/>
-        </w:rPr>
-        <w:t xml:space="preserve"> of reservoirs</w:t>
-      </w:r>
-      <w:r>
-        <w:rPr>
-          <w:color w:val="000000"/>
-        </w:rPr>
-        <w:t xml:space="preserve">. </w:t>
-      </w:r>
-    </w:p>
-    <w:p>
-      <w:pPr>
-        <w:spacing w:line="480" w:lineRule="auto"/>
-      </w:pPr>
-      <w:r>
-        <w:rPr>
-          <w:color w:val="000000"/>
-        </w:rPr>
-        <w:t xml:space="preserve">We also compare the test performance after fine-tuning the multi-reservoir model and answer the question of how much fine-tuning data is necessary to achieve optimal results. Finetuning </w:t>
-      </w:r>
-      <w:r>
-        <w:rPr>
-          <w:color w:val="000000"/>
-        </w:rPr>
-        <w:t xml:space="preserve">in this context means calibrating a </w:t>
-      </w:r>
-      <w:r>
-        <w:rPr>
-          <w:color w:val="000000"/>
-        </w:rPr>
-        <w:t>pre-trained</w:t>
-      </w:r>
-      <w:r>
-        <w:rPr>
-          <w:color w:val="000000"/>
-        </w:rPr>
-        <w:t xml:space="preserve"> model</w:t>
-      </w:r>
-      <w:r>
-        <w:rPr>
-          <w:color w:val="000000"/>
-        </w:rPr>
-        <w:t xml:space="preserve"> such as the pooled model</w:t>
-      </w:r>
-      <w:r>
-        <w:rPr>
-          <w:color w:val="000000"/>
-        </w:rPr>
-        <w:t xml:space="preserve"> to a specific reservoir by running additional training iterations from data unique to the reservoir of interest.</w:t>
-      </w:r>
-      <w:r>
-        <w:rPr>
-          <w:color w:val="000000"/>
-        </w:rPr>
-        <w:t xml:space="preserve"> </w:t>
-      </w:r>
-      <w:r>
-        <w:rPr>
-          <w:color w:val="000000"/>
-        </w:rPr>
-        <w:t xml:space="preserve">This is related to the concept of transfer learning in the machine learning literature in which a pre-trained model trained on a large dataset can be adapted to improve performance for a potentially different task on a smaller dataset </w:t>
-      </w:r>
-      <w:sdt>
-        <w:sdtPr>
-          <w:rPr>
-            <w:color w:val="000000"/>
-          </w:rPr>
-          <w:tag w:val="MENDELEY_CITATION_v3_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"/>
-          <w:id w:val="-975293686"/>
-          <w:placeholder>
-            <w:docPart w:val="DefaultPlaceholder_-1854013440"/>
-          </w:placeholder>
-        </w:sdtPr>
-        <w:sdtContent>
-          <w:r>
-            <w:rPr>
-              <w:color w:val="000000"/>
-            </w:rPr>
-            <w:t>(Tan et al., 2018)</w:t>
-          </w:r>
-        </w:sdtContent>
-      </w:sdt>
-      <w:r>
-        <w:rPr>
-          <w:color w:val="000000"/>
-        </w:rPr>
-        <w:t xml:space="preserve">. The idea of “knowledge transfer” has shown to be successful in a variety of domains including image recognition </w:t>
-      </w:r>
-      <w:sdt>
-        <w:sdtPr>
-          <w:rPr>
-            <w:color w:val="000000"/>
-          </w:rPr>
-          <w:tag w:val="MENDELEY_CITATION_v3_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"/>
-          <w:id w:val="1705905974"/>
-          <w:placeholder>
-            <w:docPart w:val="DefaultPlaceholder_-1854013440"/>
-          </w:placeholder>
-        </w:sdtPr>
-        <w:sdtContent>
-          <w:r>
-            <w:rPr>
-              <w:rFonts w:eastAsia="Times New Roman"/>
-            </w:rPr>
-            <w:t>(Iorga &amp; Neagoe, 2019)</w:t>
-          </w:r>
-        </w:sdtContent>
-      </w:sdt>
-      <w:r>
-        <w:rPr>
-          <w:color w:val="000000"/>
-        </w:rPr>
-        <w:t xml:space="preserve"> and natural language processing </w:t>
-      </w:r>
-      <w:sdt>
-        <w:sdtPr>
-          <w:rPr>
-            <w:color w:val="000000"/>
-          </w:rPr>
-          <w:tag w:val="MENDELEY_CITATION_v3_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"/>
-          <w:id w:val="1627113185"/>
-          <w:placeholder>
-            <w:docPart w:val="DefaultPlaceholder_-1854013440"/>
-          </w:placeholder>
-        </w:sdtPr>
-        <w:sdtContent>
-          <w:r>
-            <w:rPr>
-              <w:color w:val="000000"/>
-            </w:rPr>
-            <w:t>(Ruder et al., 2019)</w:t>
-          </w:r>
-        </w:sdtContent>
-      </w:sdt>
-      <w:r>
-        <w:rPr>
-          <w:color w:val="000000"/>
-        </w:rPr>
-        <w:t xml:space="preserve">. </w:t>
-      </w:r>
-      <w:r>
-        <w:rPr>
-          <w:color w:val="000000"/>
-        </w:rPr>
-        <w:t xml:space="preserve">In this case, we can train and validate (on a 75%/25% split, respectively) using </w:t>
-      </w:r>
-      <w:r>
-        <w:rPr>
-          <w:color w:val="000000"/>
-        </w:rPr>
-        <w:t xml:space="preserve">a </w:t>
-      </w:r>
-      <w:r>
-        <w:rPr>
-          <w:color w:val="000000"/>
-        </w:rPr>
-        <w:t>subset of the complete data record</w:t>
-      </w:r>
-      <w:r>
-        <w:rPr>
-          <w:color w:val="000000"/>
-        </w:rPr>
-        <w:t xml:space="preserve"> as finetuning data</w:t>
-      </w:r>
-      <w:r>
-        <w:rPr>
-          <w:color w:val="000000"/>
-        </w:rPr>
-        <w:t xml:space="preserve">, and finally test using the last 20% of the complete record so that results between finetuning, individual training, and the </w:t>
-      </w:r>
-      <w:r>
-        <w:rPr>
-          <w:color w:val="000000"/>
-        </w:rPr>
-        <w:t xml:space="preserve">pooled </w:t>
-      </w:r>
-      <w:r>
-        <w:rPr>
-          <w:color w:val="000000"/>
-        </w:rPr>
-        <w:t>multi-reservoir</w:t>
-      </w:r>
-      <w:r>
-        <w:rPr>
-          <w:color w:val="000000"/>
-        </w:rPr>
-        <w:t xml:space="preserve"> model can be comparable</w:t>
-      </w:r>
-      <w:r>
-        <w:rPr>
-          <w:color w:val="000000"/>
-        </w:rPr>
-        <w:t>.</w:t>
-      </w:r>
-      <w:r>
-        <w:rPr>
-          <w:color w:val="000000"/>
-        </w:rPr>
-        <w:t xml:space="preserve"> For this experiment, we focus on the out-of-sample reservoirs from the previous experiment to understand the ability of finetuning to adapt to a new reservoir with limited data.</w:t>
-      </w:r>
-    </w:p>
-    <w:p>
-      <w:pPr>
-        <w:pStyle w:val="Heading1"/>
-        <w:spacing w:line="480" w:lineRule="auto"/>
-      </w:pPr>
-      <w:r>
-        <w:t>Results</w:t>
-      </w:r>
-    </w:p>
-    <w:p>
-      <w:pPr>
-        <w:pStyle w:val="Heading2"/>
-        <w:spacing w:line="480" w:lineRule="auto"/>
-      </w:pPr>
-      <w:r>
-        <w:t>Performance for a Single Reservoir</w:t>
-      </w:r>
-    </w:p>
-    <w:p>
-      <w:pPr>
-        <w:spacing w:line="480" w:lineRule="auto"/>
-        <w:rPr>
           <w:rFonts w:eastAsiaTheme="minorEastAsia"/>
         </w:rPr>
       </w:pPr>
       <w:r>
-        <w:t xml:space="preserve">In the first part of the paper, we focus on a single reservoir, specifically Shasta Reservoir, for the purpose of model selection and the understanding of the </w:t>
-      </w:r>
-      <w:r>
-        <w:t xml:space="preserve">behavior of the </w:t>
-      </w:r>
-      <w:r>
-        <w:t>LSTM model</w:t>
-      </w:r>
-      <w:r>
-        <w:t>s</w:t>
-      </w:r>
-      <w:r>
-        <w:t xml:space="preserve">. Table 1 </w:t>
-      </w:r>
-      <w:r>
-        <w:lastRenderedPageBreak/>
-        <w:t xml:space="preserve">summarizes </w:t>
+        <w:t xml:space="preserve">Table 1 summarizes </w:t>
       </w:r>
       <m:oMath>
         <m:sSup>
@@ -5075,6 +4961,9 @@
           </m:sSupPr>
           <m:e>
             <m:r>
+              <m:rPr>
+                <m:sty m:val="bi"/>
+              </m:rPr>
               <w:rPr>
                 <w:rFonts w:ascii="Cambria Math" w:hAnsi="Cambria Math"/>
               </w:rPr>
@@ -5083,6 +4972,9 @@
           </m:e>
           <m:sup>
             <m:r>
+              <m:rPr>
+                <m:sty m:val="bi"/>
+              </m:rPr>
               <w:rPr>
                 <w:rFonts w:ascii="Cambria Math" w:hAnsi="Cambria Math"/>
               </w:rPr>
@@ -5108,1174 +5000,74 @@
         <w:t>scores for LSTM Models 1-3 and benchmark ML models</w:t>
       </w:r>
     </w:p>
-    <w:tbl>
-      <w:tblPr>
-        <w:tblW w:w="9180" w:type="dxa"/>
-        <w:tblLook w:val="04A0" w:firstRow="1" w:lastRow="0" w:firstColumn="1" w:lastColumn="0" w:noHBand="0" w:noVBand="1"/>
-      </w:tblPr>
-      <w:tblGrid>
-        <w:gridCol w:w="2800"/>
-        <w:gridCol w:w="2040"/>
-        <w:gridCol w:w="2460"/>
-        <w:gridCol w:w="1880"/>
-      </w:tblGrid>
-      <w:tr>
-        <w:trPr>
-          <w:trHeight w:val="669"/>
-        </w:trPr>
-        <w:tc>
-          <w:tcPr>
-            <w:tcW w:w="2800" w:type="dxa"/>
-            <w:tcBorders>
-              <w:top w:val="nil"/>
-              <w:left w:val="nil"/>
-              <w:bottom w:val="single" w:sz="4" w:space="0" w:color="auto"/>
-              <w:right w:val="nil"/>
-            </w:tcBorders>
-            <w:shd w:val="clear" w:color="000000" w:fill="FFFFFF"/>
-            <w:noWrap/>
-            <w:vAlign w:val="bottom"/>
-            <w:hideMark/>
-          </w:tcPr>
-          <w:p>
-            <w:pPr>
-              <w:spacing w:after="0" w:line="240" w:lineRule="auto"/>
-              <w:jc w:val="right"/>
-              <w:rPr>
-                <w:rFonts w:eastAsia="Times New Roman" w:cs="Times New Roman"/>
-                <w:b/>
-                <w:bCs/>
-                <w:color w:val="000000"/>
-                <w:sz w:val="22"/>
-              </w:rPr>
-            </w:pPr>
-            <w:r>
-              <w:rPr>
-                <w:rFonts w:eastAsia="Times New Roman" w:cs="Times New Roman"/>
-                <w:b/>
-                <w:bCs/>
-                <w:color w:val="000000"/>
-                <w:sz w:val="22"/>
-              </w:rPr>
-              <w:t>Model</w:t>
-            </w:r>
-          </w:p>
-        </w:tc>
-        <w:tc>
-          <w:tcPr>
-            <w:tcW w:w="2040" w:type="dxa"/>
-            <w:tcBorders>
-              <w:top w:val="nil"/>
-              <w:left w:val="nil"/>
-              <w:bottom w:val="single" w:sz="4" w:space="0" w:color="auto"/>
-              <w:right w:val="nil"/>
-            </w:tcBorders>
-            <w:shd w:val="clear" w:color="000000" w:fill="FFFFFF"/>
-            <w:noWrap/>
-            <w:vAlign w:val="bottom"/>
-            <w:hideMark/>
-          </w:tcPr>
-          <w:p>
-            <w:pPr>
-              <w:spacing w:after="0" w:line="240" w:lineRule="auto"/>
-              <w:jc w:val="right"/>
-              <w:rPr>
-                <w:rFonts w:eastAsia="Times New Roman" w:cs="Times New Roman"/>
-                <w:b/>
-                <w:bCs/>
-                <w:color w:val="000000"/>
-                <w:sz w:val="22"/>
-              </w:rPr>
-            </w:pPr>
-            <w:r>
-              <w:rPr>
-                <w:rFonts w:eastAsia="Times New Roman" w:cs="Times New Roman"/>
-                <w:b/>
-                <w:bCs/>
-                <w:color w:val="000000"/>
-                <w:sz w:val="22"/>
-              </w:rPr>
-              <w:t>Train (1944-1991)</w:t>
-            </w:r>
-          </w:p>
-        </w:tc>
-        <w:tc>
-          <w:tcPr>
-            <w:tcW w:w="2460" w:type="dxa"/>
-            <w:tcBorders>
-              <w:top w:val="nil"/>
-              <w:left w:val="nil"/>
-              <w:bottom w:val="single" w:sz="4" w:space="0" w:color="auto"/>
-              <w:right w:val="nil"/>
-            </w:tcBorders>
-            <w:shd w:val="clear" w:color="000000" w:fill="FFFFFF"/>
-            <w:noWrap/>
-            <w:vAlign w:val="bottom"/>
-            <w:hideMark/>
-          </w:tcPr>
-          <w:p>
-            <w:pPr>
-              <w:spacing w:after="0" w:line="240" w:lineRule="auto"/>
-              <w:jc w:val="right"/>
-              <w:rPr>
-                <w:rFonts w:eastAsia="Times New Roman" w:cs="Times New Roman"/>
-                <w:b/>
-                <w:bCs/>
-                <w:color w:val="000000"/>
-                <w:sz w:val="22"/>
-              </w:rPr>
-            </w:pPr>
-            <w:r>
-              <w:rPr>
-                <w:rFonts w:eastAsia="Times New Roman" w:cs="Times New Roman"/>
-                <w:b/>
-                <w:bCs/>
-                <w:color w:val="000000"/>
-                <w:sz w:val="22"/>
-              </w:rPr>
-              <w:t>Validation (1992-2007)</w:t>
-            </w:r>
-          </w:p>
-        </w:tc>
-        <w:tc>
-          <w:tcPr>
-            <w:tcW w:w="1880" w:type="dxa"/>
-            <w:tcBorders>
-              <w:top w:val="nil"/>
-              <w:left w:val="nil"/>
-              <w:bottom w:val="single" w:sz="4" w:space="0" w:color="auto"/>
-              <w:right w:val="nil"/>
-            </w:tcBorders>
-            <w:shd w:val="clear" w:color="000000" w:fill="FFFFFF"/>
-            <w:noWrap/>
-            <w:vAlign w:val="bottom"/>
-            <w:hideMark/>
-          </w:tcPr>
-          <w:p>
-            <w:pPr>
-              <w:spacing w:after="0" w:line="240" w:lineRule="auto"/>
-              <w:jc w:val="right"/>
-              <w:rPr>
-                <w:rFonts w:eastAsia="Times New Roman" w:cs="Times New Roman"/>
-                <w:b/>
-                <w:bCs/>
-                <w:color w:val="000000"/>
-                <w:sz w:val="22"/>
-              </w:rPr>
-            </w:pPr>
-            <w:r>
-              <w:rPr>
-                <w:rFonts w:eastAsia="Times New Roman" w:cs="Times New Roman"/>
-                <w:b/>
-                <w:bCs/>
-                <w:color w:val="000000"/>
-                <w:sz w:val="22"/>
-              </w:rPr>
-              <w:t xml:space="preserve">Test (2008-2022) </w:t>
-            </w:r>
-          </w:p>
-        </w:tc>
-      </w:tr>
-      <w:tr>
-        <w:trPr>
-          <w:trHeight w:val="292"/>
-        </w:trPr>
-        <w:tc>
-          <w:tcPr>
-            <w:tcW w:w="2800" w:type="dxa"/>
-            <w:tcBorders>
-              <w:top w:val="nil"/>
-              <w:left w:val="nil"/>
-              <w:bottom w:val="nil"/>
-              <w:right w:val="nil"/>
-            </w:tcBorders>
-            <w:shd w:val="clear" w:color="000000" w:fill="FFFFFF"/>
-            <w:noWrap/>
-            <w:vAlign w:val="bottom"/>
-            <w:hideMark/>
-          </w:tcPr>
-          <w:p>
-            <w:pPr>
-              <w:spacing w:after="0" w:line="240" w:lineRule="auto"/>
-              <w:jc w:val="right"/>
-              <w:rPr>
-                <w:rFonts w:eastAsia="Times New Roman" w:cs="Times New Roman"/>
-                <w:color w:val="000000"/>
-                <w:sz w:val="22"/>
-              </w:rPr>
-            </w:pPr>
-            <w:r>
-              <w:rPr>
-                <w:rFonts w:eastAsia="Times New Roman" w:cs="Times New Roman"/>
-                <w:color w:val="000000"/>
-                <w:sz w:val="22"/>
-              </w:rPr>
-              <w:t>Model 1</w:t>
-            </w:r>
-          </w:p>
-        </w:tc>
-        <w:tc>
-          <w:tcPr>
-            <w:tcW w:w="2040" w:type="dxa"/>
-            <w:tcBorders>
-              <w:top w:val="nil"/>
-              <w:left w:val="nil"/>
-              <w:bottom w:val="nil"/>
-              <w:right w:val="nil"/>
-            </w:tcBorders>
-            <w:shd w:val="clear" w:color="000000" w:fill="FFFFFF"/>
-            <w:noWrap/>
-            <w:vAlign w:val="bottom"/>
-            <w:hideMark/>
-          </w:tcPr>
-          <w:p>
-            <w:pPr>
-              <w:spacing w:after="0" w:line="240" w:lineRule="auto"/>
-              <w:jc w:val="right"/>
-              <w:rPr>
-                <w:rFonts w:eastAsia="Times New Roman" w:cs="Times New Roman"/>
-                <w:color w:val="000000"/>
-                <w:sz w:val="22"/>
-              </w:rPr>
-            </w:pPr>
-            <w:r>
-              <w:rPr>
-                <w:rFonts w:eastAsia="Times New Roman" w:cs="Times New Roman"/>
-                <w:color w:val="000000"/>
-                <w:sz w:val="22"/>
-              </w:rPr>
-              <w:t>0.73</w:t>
-            </w:r>
-          </w:p>
-        </w:tc>
-        <w:tc>
-          <w:tcPr>
-            <w:tcW w:w="2460" w:type="dxa"/>
-            <w:tcBorders>
-              <w:top w:val="nil"/>
-              <w:left w:val="nil"/>
-              <w:bottom w:val="nil"/>
-              <w:right w:val="nil"/>
-            </w:tcBorders>
-            <w:shd w:val="clear" w:color="000000" w:fill="FFFFFF"/>
-            <w:noWrap/>
-            <w:vAlign w:val="bottom"/>
-            <w:hideMark/>
-          </w:tcPr>
-          <w:p>
-            <w:pPr>
-              <w:spacing w:after="0" w:line="240" w:lineRule="auto"/>
-              <w:jc w:val="right"/>
-              <w:rPr>
-                <w:rFonts w:eastAsia="Times New Roman" w:cs="Times New Roman"/>
-                <w:color w:val="000000"/>
-                <w:sz w:val="22"/>
-              </w:rPr>
-            </w:pPr>
-            <w:r>
-              <w:rPr>
-                <w:rFonts w:eastAsia="Times New Roman" w:cs="Times New Roman"/>
-                <w:color w:val="000000"/>
-                <w:sz w:val="22"/>
-              </w:rPr>
-              <w:t>0.69</w:t>
-            </w:r>
-          </w:p>
-        </w:tc>
-        <w:tc>
-          <w:tcPr>
-            <w:tcW w:w="1880" w:type="dxa"/>
-            <w:tcBorders>
-              <w:top w:val="nil"/>
-              <w:left w:val="nil"/>
-              <w:bottom w:val="nil"/>
-              <w:right w:val="nil"/>
-            </w:tcBorders>
-            <w:shd w:val="clear" w:color="000000" w:fill="FFFFFF"/>
-            <w:noWrap/>
-            <w:vAlign w:val="bottom"/>
-            <w:hideMark/>
-          </w:tcPr>
-          <w:p>
-            <w:pPr>
-              <w:spacing w:after="0" w:line="240" w:lineRule="auto"/>
-              <w:jc w:val="right"/>
-              <w:rPr>
-                <w:rFonts w:eastAsia="Times New Roman" w:cs="Times New Roman"/>
-                <w:color w:val="000000"/>
-                <w:sz w:val="22"/>
-              </w:rPr>
-            </w:pPr>
-            <w:r>
-              <w:rPr>
-                <w:rFonts w:eastAsia="Times New Roman" w:cs="Times New Roman"/>
-                <w:color w:val="000000"/>
-                <w:sz w:val="22"/>
-              </w:rPr>
-              <w:t>0.43</w:t>
-            </w:r>
-          </w:p>
-        </w:tc>
-      </w:tr>
-      <w:tr>
-        <w:trPr>
-          <w:trHeight w:val="292"/>
-        </w:trPr>
-        <w:tc>
-          <w:tcPr>
-            <w:tcW w:w="2800" w:type="dxa"/>
-            <w:tcBorders>
-              <w:top w:val="nil"/>
-              <w:left w:val="nil"/>
-              <w:bottom w:val="nil"/>
-              <w:right w:val="nil"/>
-            </w:tcBorders>
-            <w:shd w:val="clear" w:color="000000" w:fill="FFFFFF"/>
-            <w:noWrap/>
-            <w:vAlign w:val="bottom"/>
-            <w:hideMark/>
-          </w:tcPr>
-          <w:p>
-            <w:pPr>
-              <w:spacing w:after="0" w:line="240" w:lineRule="auto"/>
-              <w:jc w:val="right"/>
-              <w:rPr>
-                <w:rFonts w:eastAsia="Times New Roman" w:cs="Times New Roman"/>
-                <w:color w:val="000000"/>
-                <w:sz w:val="22"/>
-              </w:rPr>
-            </w:pPr>
-            <w:r>
-              <w:rPr>
-                <w:rFonts w:eastAsia="Times New Roman" w:cs="Times New Roman"/>
-                <w:color w:val="000000"/>
-                <w:sz w:val="22"/>
-              </w:rPr>
-              <w:t>Model 2</w:t>
-            </w:r>
-          </w:p>
-        </w:tc>
-        <w:tc>
-          <w:tcPr>
-            <w:tcW w:w="2040" w:type="dxa"/>
-            <w:tcBorders>
-              <w:top w:val="nil"/>
-              <w:left w:val="nil"/>
-              <w:bottom w:val="nil"/>
-              <w:right w:val="nil"/>
-            </w:tcBorders>
-            <w:shd w:val="clear" w:color="000000" w:fill="FFFFFF"/>
-            <w:noWrap/>
-            <w:vAlign w:val="bottom"/>
-            <w:hideMark/>
-          </w:tcPr>
-          <w:p>
-            <w:pPr>
-              <w:spacing w:after="0" w:line="240" w:lineRule="auto"/>
-              <w:jc w:val="right"/>
-              <w:rPr>
-                <w:rFonts w:eastAsia="Times New Roman" w:cs="Times New Roman"/>
-                <w:color w:val="000000"/>
-                <w:sz w:val="22"/>
-              </w:rPr>
-            </w:pPr>
-            <w:r>
-              <w:rPr>
-                <w:rFonts w:eastAsia="Times New Roman" w:cs="Times New Roman"/>
-                <w:color w:val="000000"/>
-                <w:sz w:val="22"/>
-              </w:rPr>
-              <w:t>0.74</w:t>
-            </w:r>
-          </w:p>
-        </w:tc>
-        <w:tc>
-          <w:tcPr>
-            <w:tcW w:w="2460" w:type="dxa"/>
-            <w:tcBorders>
-              <w:top w:val="nil"/>
-              <w:left w:val="nil"/>
-              <w:bottom w:val="nil"/>
-              <w:right w:val="nil"/>
-            </w:tcBorders>
-            <w:shd w:val="clear" w:color="000000" w:fill="FFFFFF"/>
-            <w:noWrap/>
-            <w:vAlign w:val="bottom"/>
-            <w:hideMark/>
-          </w:tcPr>
-          <w:p>
-            <w:pPr>
-              <w:spacing w:after="0" w:line="240" w:lineRule="auto"/>
-              <w:jc w:val="right"/>
-              <w:rPr>
-                <w:rFonts w:eastAsia="Times New Roman" w:cs="Times New Roman"/>
-                <w:color w:val="000000"/>
-                <w:sz w:val="22"/>
-              </w:rPr>
-            </w:pPr>
-            <w:r>
-              <w:rPr>
-                <w:rFonts w:eastAsia="Times New Roman" w:cs="Times New Roman"/>
-                <w:color w:val="000000"/>
-                <w:sz w:val="22"/>
-              </w:rPr>
-              <w:t>0.7</w:t>
-            </w:r>
-          </w:p>
-        </w:tc>
-        <w:tc>
-          <w:tcPr>
-            <w:tcW w:w="1880" w:type="dxa"/>
-            <w:tcBorders>
-              <w:top w:val="nil"/>
-              <w:left w:val="nil"/>
-              <w:bottom w:val="nil"/>
-              <w:right w:val="nil"/>
-            </w:tcBorders>
-            <w:shd w:val="clear" w:color="000000" w:fill="FFFFFF"/>
-            <w:noWrap/>
-            <w:vAlign w:val="bottom"/>
-            <w:hideMark/>
-          </w:tcPr>
-          <w:p>
-            <w:pPr>
-              <w:spacing w:after="0" w:line="240" w:lineRule="auto"/>
-              <w:jc w:val="right"/>
-              <w:rPr>
-                <w:rFonts w:eastAsia="Times New Roman" w:cs="Times New Roman"/>
-                <w:color w:val="000000"/>
-                <w:sz w:val="22"/>
-              </w:rPr>
-            </w:pPr>
-            <w:r>
-              <w:rPr>
-                <w:rFonts w:eastAsia="Times New Roman" w:cs="Times New Roman"/>
-                <w:color w:val="000000"/>
-                <w:sz w:val="22"/>
-              </w:rPr>
-              <w:t>0.44</w:t>
-            </w:r>
-          </w:p>
-        </w:tc>
-      </w:tr>
-      <w:tr>
-        <w:trPr>
-          <w:trHeight w:val="292"/>
-        </w:trPr>
-        <w:tc>
-          <w:tcPr>
-            <w:tcW w:w="2800" w:type="dxa"/>
-            <w:tcBorders>
-              <w:top w:val="nil"/>
-              <w:left w:val="nil"/>
-              <w:bottom w:val="single" w:sz="4" w:space="0" w:color="auto"/>
-              <w:right w:val="nil"/>
-            </w:tcBorders>
-            <w:shd w:val="clear" w:color="000000" w:fill="FFFFFF"/>
-            <w:noWrap/>
-            <w:vAlign w:val="bottom"/>
-            <w:hideMark/>
-          </w:tcPr>
-          <w:p>
-            <w:pPr>
-              <w:spacing w:after="0" w:line="240" w:lineRule="auto"/>
-              <w:jc w:val="right"/>
-              <w:rPr>
-                <w:rFonts w:eastAsia="Times New Roman" w:cs="Times New Roman"/>
-                <w:color w:val="000000"/>
-                <w:sz w:val="22"/>
-              </w:rPr>
-            </w:pPr>
-            <w:r>
-              <w:rPr>
-                <w:rFonts w:eastAsia="Times New Roman" w:cs="Times New Roman"/>
-                <w:color w:val="000000"/>
-                <w:sz w:val="22"/>
-              </w:rPr>
-              <w:t>Model 3</w:t>
-            </w:r>
-          </w:p>
-        </w:tc>
-        <w:tc>
-          <w:tcPr>
-            <w:tcW w:w="2040" w:type="dxa"/>
-            <w:tcBorders>
-              <w:top w:val="nil"/>
-              <w:left w:val="nil"/>
-              <w:bottom w:val="single" w:sz="4" w:space="0" w:color="auto"/>
-              <w:right w:val="nil"/>
-            </w:tcBorders>
-            <w:shd w:val="clear" w:color="000000" w:fill="FFFFFF"/>
-            <w:noWrap/>
-            <w:vAlign w:val="bottom"/>
-            <w:hideMark/>
-          </w:tcPr>
-          <w:p>
-            <w:pPr>
-              <w:spacing w:after="0" w:line="240" w:lineRule="auto"/>
-              <w:jc w:val="right"/>
-              <w:rPr>
-                <w:rFonts w:eastAsia="Times New Roman" w:cs="Times New Roman"/>
-                <w:color w:val="000000"/>
-                <w:sz w:val="22"/>
-              </w:rPr>
-            </w:pPr>
-            <w:r>
-              <w:rPr>
-                <w:rFonts w:eastAsia="Times New Roman" w:cs="Times New Roman"/>
-                <w:color w:val="000000"/>
-                <w:sz w:val="22"/>
-              </w:rPr>
-              <w:t>0.59</w:t>
-            </w:r>
-          </w:p>
-        </w:tc>
-        <w:tc>
-          <w:tcPr>
-            <w:tcW w:w="2460" w:type="dxa"/>
-            <w:tcBorders>
-              <w:top w:val="nil"/>
-              <w:left w:val="nil"/>
-              <w:bottom w:val="single" w:sz="4" w:space="0" w:color="auto"/>
-              <w:right w:val="nil"/>
-            </w:tcBorders>
-            <w:shd w:val="clear" w:color="000000" w:fill="FFFFFF"/>
-            <w:noWrap/>
-            <w:vAlign w:val="bottom"/>
-            <w:hideMark/>
-          </w:tcPr>
-          <w:p>
-            <w:pPr>
-              <w:spacing w:after="0" w:line="240" w:lineRule="auto"/>
-              <w:jc w:val="right"/>
-              <w:rPr>
-                <w:rFonts w:eastAsia="Times New Roman" w:cs="Times New Roman"/>
-                <w:color w:val="000000"/>
-                <w:sz w:val="22"/>
-              </w:rPr>
-            </w:pPr>
-            <w:r>
-              <w:rPr>
-                <w:rFonts w:eastAsia="Times New Roman" w:cs="Times New Roman"/>
-                <w:color w:val="000000"/>
-                <w:sz w:val="22"/>
-              </w:rPr>
-              <w:t>0.6</w:t>
-            </w:r>
-          </w:p>
-        </w:tc>
-        <w:tc>
-          <w:tcPr>
-            <w:tcW w:w="1880" w:type="dxa"/>
-            <w:tcBorders>
-              <w:top w:val="nil"/>
-              <w:left w:val="nil"/>
-              <w:bottom w:val="single" w:sz="4" w:space="0" w:color="auto"/>
-              <w:right w:val="nil"/>
-            </w:tcBorders>
-            <w:shd w:val="clear" w:color="000000" w:fill="FFFFFF"/>
-            <w:noWrap/>
-            <w:vAlign w:val="bottom"/>
-            <w:hideMark/>
-          </w:tcPr>
-          <w:p>
-            <w:pPr>
-              <w:spacing w:after="0" w:line="240" w:lineRule="auto"/>
-              <w:jc w:val="right"/>
-              <w:rPr>
-                <w:rFonts w:eastAsia="Times New Roman" w:cs="Times New Roman"/>
-                <w:color w:val="000000"/>
-                <w:sz w:val="22"/>
-              </w:rPr>
-            </w:pPr>
-            <w:r>
-              <w:rPr>
-                <w:rFonts w:eastAsia="Times New Roman" w:cs="Times New Roman"/>
-                <w:color w:val="000000"/>
-                <w:sz w:val="22"/>
-              </w:rPr>
-              <w:t>0.52</w:t>
-            </w:r>
-          </w:p>
-        </w:tc>
-      </w:tr>
-      <w:tr>
-        <w:trPr>
-          <w:trHeight w:val="292"/>
-        </w:trPr>
-        <w:tc>
-          <w:tcPr>
-            <w:tcW w:w="2800" w:type="dxa"/>
-            <w:tcBorders>
-              <w:top w:val="nil"/>
-              <w:left w:val="nil"/>
-              <w:bottom w:val="nil"/>
-              <w:right w:val="nil"/>
-            </w:tcBorders>
-            <w:shd w:val="clear" w:color="000000" w:fill="FFFFFF"/>
-            <w:noWrap/>
-            <w:vAlign w:val="bottom"/>
-            <w:hideMark/>
-          </w:tcPr>
-          <w:p>
-            <w:pPr>
-              <w:spacing w:after="0" w:line="240" w:lineRule="auto"/>
-              <w:jc w:val="right"/>
-              <w:rPr>
-                <w:rFonts w:eastAsia="Times New Roman" w:cs="Times New Roman"/>
-                <w:color w:val="000000"/>
-                <w:sz w:val="22"/>
-              </w:rPr>
-            </w:pPr>
-            <w:r>
-              <w:rPr>
-                <w:rFonts w:eastAsia="Times New Roman" w:cs="Times New Roman"/>
-                <w:color w:val="000000"/>
-                <w:sz w:val="22"/>
-              </w:rPr>
-              <w:t>Model 1 (with storage)</w:t>
-            </w:r>
-          </w:p>
-        </w:tc>
-        <w:tc>
-          <w:tcPr>
-            <w:tcW w:w="2040" w:type="dxa"/>
-            <w:tcBorders>
-              <w:top w:val="nil"/>
-              <w:left w:val="nil"/>
-              <w:bottom w:val="nil"/>
-              <w:right w:val="nil"/>
-            </w:tcBorders>
-            <w:shd w:val="clear" w:color="000000" w:fill="FFFFFF"/>
-            <w:noWrap/>
-            <w:vAlign w:val="bottom"/>
-            <w:hideMark/>
-          </w:tcPr>
-          <w:p>
-            <w:pPr>
-              <w:spacing w:after="0" w:line="240" w:lineRule="auto"/>
-              <w:jc w:val="right"/>
-              <w:rPr>
-                <w:rFonts w:eastAsia="Times New Roman" w:cs="Times New Roman"/>
-                <w:color w:val="000000"/>
-                <w:sz w:val="22"/>
-              </w:rPr>
-            </w:pPr>
-            <w:r>
-              <w:rPr>
-                <w:rFonts w:eastAsia="Times New Roman" w:cs="Times New Roman"/>
-                <w:color w:val="000000"/>
-                <w:sz w:val="22"/>
-              </w:rPr>
-              <w:t>0.82</w:t>
-            </w:r>
-          </w:p>
-        </w:tc>
-        <w:tc>
-          <w:tcPr>
-            <w:tcW w:w="2460" w:type="dxa"/>
-            <w:tcBorders>
-              <w:top w:val="nil"/>
-              <w:left w:val="nil"/>
-              <w:bottom w:val="nil"/>
-              <w:right w:val="nil"/>
-            </w:tcBorders>
-            <w:shd w:val="clear" w:color="000000" w:fill="FFFFFF"/>
-            <w:noWrap/>
-            <w:vAlign w:val="bottom"/>
-            <w:hideMark/>
-          </w:tcPr>
-          <w:p>
-            <w:pPr>
-              <w:spacing w:after="0" w:line="240" w:lineRule="auto"/>
-              <w:jc w:val="right"/>
-              <w:rPr>
-                <w:rFonts w:eastAsia="Times New Roman" w:cs="Times New Roman"/>
-                <w:color w:val="000000"/>
-                <w:sz w:val="22"/>
-              </w:rPr>
-            </w:pPr>
-            <w:r>
-              <w:rPr>
-                <w:rFonts w:eastAsia="Times New Roman" w:cs="Times New Roman"/>
-                <w:color w:val="000000"/>
-                <w:sz w:val="22"/>
-              </w:rPr>
-              <w:t>0.75</w:t>
-            </w:r>
-          </w:p>
-        </w:tc>
-        <w:tc>
-          <w:tcPr>
-            <w:tcW w:w="1880" w:type="dxa"/>
-            <w:tcBorders>
-              <w:top w:val="nil"/>
-              <w:left w:val="nil"/>
-              <w:bottom w:val="nil"/>
-              <w:right w:val="nil"/>
-            </w:tcBorders>
-            <w:shd w:val="clear" w:color="000000" w:fill="FFFFFF"/>
-            <w:noWrap/>
-            <w:vAlign w:val="bottom"/>
-            <w:hideMark/>
-          </w:tcPr>
-          <w:p>
-            <w:pPr>
-              <w:spacing w:after="0" w:line="240" w:lineRule="auto"/>
-              <w:jc w:val="right"/>
-              <w:rPr>
-                <w:rFonts w:eastAsia="Times New Roman" w:cs="Times New Roman"/>
-                <w:color w:val="000000"/>
-                <w:sz w:val="22"/>
-              </w:rPr>
-            </w:pPr>
-            <w:r>
-              <w:rPr>
-                <w:rFonts w:eastAsia="Times New Roman" w:cs="Times New Roman"/>
-                <w:color w:val="000000"/>
-                <w:sz w:val="22"/>
-              </w:rPr>
-              <w:t>0.65</w:t>
-            </w:r>
-          </w:p>
-        </w:tc>
-      </w:tr>
-      <w:tr>
-        <w:trPr>
-          <w:trHeight w:val="292"/>
-        </w:trPr>
-        <w:tc>
-          <w:tcPr>
-            <w:tcW w:w="2800" w:type="dxa"/>
-            <w:tcBorders>
-              <w:top w:val="nil"/>
-              <w:left w:val="nil"/>
-              <w:bottom w:val="nil"/>
-              <w:right w:val="nil"/>
-            </w:tcBorders>
-            <w:shd w:val="clear" w:color="000000" w:fill="FFFFFF"/>
-            <w:noWrap/>
-            <w:vAlign w:val="bottom"/>
-            <w:hideMark/>
-          </w:tcPr>
-          <w:p>
-            <w:pPr>
-              <w:spacing w:after="0" w:line="240" w:lineRule="auto"/>
-              <w:jc w:val="right"/>
-              <w:rPr>
-                <w:rFonts w:eastAsia="Times New Roman" w:cs="Times New Roman"/>
-                <w:color w:val="000000"/>
-                <w:sz w:val="22"/>
-              </w:rPr>
-            </w:pPr>
-            <w:r>
-              <w:rPr>
-                <w:rFonts w:eastAsia="Times New Roman" w:cs="Times New Roman"/>
-                <w:color w:val="000000"/>
-                <w:sz w:val="22"/>
-              </w:rPr>
-              <w:t>MC-LSTM</w:t>
-            </w:r>
-          </w:p>
-        </w:tc>
-        <w:tc>
-          <w:tcPr>
-            <w:tcW w:w="2040" w:type="dxa"/>
-            <w:tcBorders>
-              <w:top w:val="nil"/>
-              <w:left w:val="nil"/>
-              <w:bottom w:val="nil"/>
-              <w:right w:val="nil"/>
-            </w:tcBorders>
-            <w:shd w:val="clear" w:color="000000" w:fill="FFFFFF"/>
-            <w:noWrap/>
-            <w:vAlign w:val="bottom"/>
-            <w:hideMark/>
-          </w:tcPr>
-          <w:p>
-            <w:pPr>
-              <w:spacing w:after="0" w:line="240" w:lineRule="auto"/>
-              <w:jc w:val="right"/>
-              <w:rPr>
-                <w:rFonts w:eastAsia="Times New Roman" w:cs="Times New Roman"/>
-                <w:color w:val="000000"/>
-                <w:sz w:val="22"/>
-              </w:rPr>
-            </w:pPr>
-            <w:r>
-              <w:rPr>
-                <w:rFonts w:eastAsia="Times New Roman" w:cs="Times New Roman"/>
-                <w:color w:val="000000"/>
-                <w:sz w:val="22"/>
-              </w:rPr>
-              <w:t>0.38</w:t>
-            </w:r>
-          </w:p>
-        </w:tc>
-        <w:tc>
-          <w:tcPr>
-            <w:tcW w:w="2460" w:type="dxa"/>
-            <w:tcBorders>
-              <w:top w:val="nil"/>
-              <w:left w:val="nil"/>
-              <w:bottom w:val="nil"/>
-              <w:right w:val="nil"/>
-            </w:tcBorders>
-            <w:shd w:val="clear" w:color="000000" w:fill="FFFFFF"/>
-            <w:noWrap/>
-            <w:vAlign w:val="bottom"/>
-            <w:hideMark/>
-          </w:tcPr>
-          <w:p>
-            <w:pPr>
-              <w:spacing w:after="0" w:line="240" w:lineRule="auto"/>
-              <w:jc w:val="right"/>
-              <w:rPr>
-                <w:rFonts w:eastAsia="Times New Roman" w:cs="Times New Roman"/>
-                <w:color w:val="000000"/>
-                <w:sz w:val="22"/>
-              </w:rPr>
-            </w:pPr>
-            <w:r>
-              <w:rPr>
-                <w:rFonts w:eastAsia="Times New Roman" w:cs="Times New Roman"/>
-                <w:color w:val="000000"/>
-                <w:sz w:val="22"/>
-              </w:rPr>
-              <w:t>0.44</w:t>
-            </w:r>
-          </w:p>
-        </w:tc>
-        <w:tc>
-          <w:tcPr>
-            <w:tcW w:w="1880" w:type="dxa"/>
-            <w:tcBorders>
-              <w:top w:val="nil"/>
-              <w:left w:val="nil"/>
-              <w:bottom w:val="nil"/>
-              <w:right w:val="nil"/>
-            </w:tcBorders>
-            <w:shd w:val="clear" w:color="000000" w:fill="FFFFFF"/>
-            <w:noWrap/>
-            <w:vAlign w:val="bottom"/>
-            <w:hideMark/>
-          </w:tcPr>
-          <w:p>
-            <w:pPr>
-              <w:spacing w:after="0" w:line="240" w:lineRule="auto"/>
-              <w:jc w:val="right"/>
-              <w:rPr>
-                <w:rFonts w:eastAsia="Times New Roman" w:cs="Times New Roman"/>
-                <w:color w:val="000000"/>
-                <w:sz w:val="22"/>
-              </w:rPr>
-            </w:pPr>
-            <w:r>
-              <w:rPr>
-                <w:rFonts w:eastAsia="Times New Roman" w:cs="Times New Roman"/>
-                <w:color w:val="000000"/>
-                <w:sz w:val="22"/>
-              </w:rPr>
-              <w:t>0.11</w:t>
-            </w:r>
-          </w:p>
-        </w:tc>
-      </w:tr>
-      <w:tr>
-        <w:trPr>
-          <w:trHeight w:val="292"/>
-        </w:trPr>
-        <w:tc>
-          <w:tcPr>
-            <w:tcW w:w="2800" w:type="dxa"/>
-            <w:tcBorders>
-              <w:top w:val="nil"/>
-              <w:left w:val="nil"/>
-              <w:bottom w:val="nil"/>
-              <w:right w:val="nil"/>
-            </w:tcBorders>
-            <w:shd w:val="clear" w:color="000000" w:fill="FFFFFF"/>
-            <w:noWrap/>
-            <w:vAlign w:val="bottom"/>
-            <w:hideMark/>
-          </w:tcPr>
-          <w:p>
-            <w:pPr>
-              <w:spacing w:after="0" w:line="240" w:lineRule="auto"/>
-              <w:jc w:val="right"/>
-              <w:rPr>
-                <w:rFonts w:eastAsia="Times New Roman" w:cs="Times New Roman"/>
-                <w:color w:val="000000"/>
-                <w:sz w:val="22"/>
-              </w:rPr>
-            </w:pPr>
-            <w:r>
-              <w:rPr>
-                <w:rFonts w:eastAsia="Times New Roman" w:cs="Times New Roman"/>
-                <w:color w:val="000000"/>
-                <w:sz w:val="22"/>
-              </w:rPr>
-              <w:t xml:space="preserve">Linear </w:t>
-            </w:r>
-          </w:p>
-        </w:tc>
-        <w:tc>
-          <w:tcPr>
-            <w:tcW w:w="2040" w:type="dxa"/>
-            <w:tcBorders>
-              <w:top w:val="nil"/>
-              <w:left w:val="nil"/>
-              <w:bottom w:val="nil"/>
-              <w:right w:val="nil"/>
-            </w:tcBorders>
-            <w:shd w:val="clear" w:color="000000" w:fill="FFFFFF"/>
-            <w:noWrap/>
-            <w:vAlign w:val="bottom"/>
-            <w:hideMark/>
-          </w:tcPr>
-          <w:p>
-            <w:pPr>
-              <w:spacing w:after="0" w:line="240" w:lineRule="auto"/>
-              <w:jc w:val="right"/>
-              <w:rPr>
-                <w:rFonts w:eastAsia="Times New Roman" w:cs="Times New Roman"/>
-                <w:color w:val="000000"/>
-                <w:sz w:val="22"/>
-              </w:rPr>
-            </w:pPr>
-            <w:r>
-              <w:rPr>
-                <w:rFonts w:eastAsia="Times New Roman" w:cs="Times New Roman"/>
-                <w:color w:val="000000"/>
-                <w:sz w:val="22"/>
-              </w:rPr>
-              <w:t>0.42</w:t>
-            </w:r>
-          </w:p>
-        </w:tc>
-        <w:tc>
-          <w:tcPr>
-            <w:tcW w:w="2460" w:type="dxa"/>
-            <w:tcBorders>
-              <w:top w:val="nil"/>
-              <w:left w:val="nil"/>
-              <w:bottom w:val="nil"/>
-              <w:right w:val="nil"/>
-            </w:tcBorders>
-            <w:shd w:val="clear" w:color="000000" w:fill="FFFFFF"/>
-            <w:noWrap/>
-            <w:vAlign w:val="bottom"/>
-            <w:hideMark/>
-          </w:tcPr>
-          <w:p>
-            <w:pPr>
-              <w:spacing w:after="0" w:line="240" w:lineRule="auto"/>
-              <w:jc w:val="right"/>
-              <w:rPr>
-                <w:rFonts w:eastAsia="Times New Roman" w:cs="Times New Roman"/>
-                <w:color w:val="000000"/>
-                <w:sz w:val="22"/>
-              </w:rPr>
-            </w:pPr>
-            <w:r>
-              <w:rPr>
-                <w:rFonts w:eastAsia="Times New Roman" w:cs="Times New Roman"/>
-                <w:color w:val="000000"/>
-                <w:sz w:val="22"/>
-              </w:rPr>
-              <w:t>0.43</w:t>
-            </w:r>
-          </w:p>
-        </w:tc>
-        <w:tc>
-          <w:tcPr>
-            <w:tcW w:w="1880" w:type="dxa"/>
-            <w:tcBorders>
-              <w:top w:val="nil"/>
-              <w:left w:val="nil"/>
-              <w:bottom w:val="nil"/>
-              <w:right w:val="nil"/>
-            </w:tcBorders>
-            <w:shd w:val="clear" w:color="000000" w:fill="FFFFFF"/>
-            <w:noWrap/>
-            <w:vAlign w:val="bottom"/>
-            <w:hideMark/>
-          </w:tcPr>
-          <w:p>
-            <w:pPr>
-              <w:spacing w:after="0" w:line="240" w:lineRule="auto"/>
-              <w:jc w:val="right"/>
-              <w:rPr>
-                <w:rFonts w:eastAsia="Times New Roman" w:cs="Times New Roman"/>
-                <w:color w:val="000000"/>
-                <w:sz w:val="22"/>
-              </w:rPr>
-            </w:pPr>
-            <w:r>
-              <w:rPr>
-                <w:rFonts w:eastAsia="Times New Roman" w:cs="Times New Roman"/>
-                <w:color w:val="000000"/>
-                <w:sz w:val="22"/>
-              </w:rPr>
-              <w:t>0.21</w:t>
-            </w:r>
-          </w:p>
-        </w:tc>
-      </w:tr>
-      <w:tr>
-        <w:trPr>
-          <w:trHeight w:val="292"/>
-        </w:trPr>
-        <w:tc>
-          <w:tcPr>
-            <w:tcW w:w="2800" w:type="dxa"/>
-            <w:tcBorders>
-              <w:top w:val="nil"/>
-              <w:left w:val="nil"/>
-              <w:bottom w:val="nil"/>
-              <w:right w:val="nil"/>
-            </w:tcBorders>
-            <w:shd w:val="clear" w:color="000000" w:fill="FFFFFF"/>
-            <w:noWrap/>
-            <w:vAlign w:val="bottom"/>
-            <w:hideMark/>
-          </w:tcPr>
-          <w:p>
-            <w:pPr>
-              <w:spacing w:after="0" w:line="240" w:lineRule="auto"/>
-              <w:jc w:val="right"/>
-              <w:rPr>
-                <w:rFonts w:eastAsia="Times New Roman" w:cs="Times New Roman"/>
-                <w:color w:val="000000"/>
-                <w:sz w:val="22"/>
-              </w:rPr>
-            </w:pPr>
-            <w:r>
-              <w:rPr>
-                <w:rFonts w:eastAsia="Times New Roman" w:cs="Times New Roman"/>
-                <w:color w:val="000000"/>
-                <w:sz w:val="22"/>
-              </w:rPr>
-              <w:t>Random Forest</w:t>
-            </w:r>
-          </w:p>
-        </w:tc>
-        <w:tc>
-          <w:tcPr>
-            <w:tcW w:w="2040" w:type="dxa"/>
-            <w:tcBorders>
-              <w:top w:val="nil"/>
-              <w:left w:val="nil"/>
-              <w:bottom w:val="nil"/>
-              <w:right w:val="nil"/>
-            </w:tcBorders>
-            <w:shd w:val="clear" w:color="000000" w:fill="FFFFFF"/>
-            <w:noWrap/>
-            <w:vAlign w:val="bottom"/>
-            <w:hideMark/>
-          </w:tcPr>
-          <w:p>
-            <w:pPr>
-              <w:spacing w:after="0" w:line="240" w:lineRule="auto"/>
-              <w:jc w:val="right"/>
-              <w:rPr>
-                <w:rFonts w:eastAsia="Times New Roman" w:cs="Times New Roman"/>
-                <w:color w:val="000000"/>
-                <w:sz w:val="22"/>
-              </w:rPr>
-            </w:pPr>
-            <w:r>
-              <w:rPr>
-                <w:rFonts w:eastAsia="Times New Roman" w:cs="Times New Roman"/>
-                <w:color w:val="000000"/>
-                <w:sz w:val="22"/>
-              </w:rPr>
-              <w:t>0.69</w:t>
-            </w:r>
-          </w:p>
-        </w:tc>
-        <w:tc>
-          <w:tcPr>
-            <w:tcW w:w="2460" w:type="dxa"/>
-            <w:tcBorders>
-              <w:top w:val="nil"/>
-              <w:left w:val="nil"/>
-              <w:bottom w:val="nil"/>
-              <w:right w:val="nil"/>
-            </w:tcBorders>
-            <w:shd w:val="clear" w:color="000000" w:fill="FFFFFF"/>
-            <w:noWrap/>
-            <w:vAlign w:val="bottom"/>
-            <w:hideMark/>
-          </w:tcPr>
-          <w:p>
-            <w:pPr>
-              <w:spacing w:after="0" w:line="240" w:lineRule="auto"/>
-              <w:jc w:val="right"/>
-              <w:rPr>
-                <w:rFonts w:eastAsia="Times New Roman" w:cs="Times New Roman"/>
-                <w:color w:val="000000"/>
-                <w:sz w:val="22"/>
-              </w:rPr>
-            </w:pPr>
-            <w:r>
-              <w:rPr>
-                <w:rFonts w:eastAsia="Times New Roman" w:cs="Times New Roman"/>
-                <w:color w:val="000000"/>
-                <w:sz w:val="22"/>
-              </w:rPr>
-              <w:t>0.64</w:t>
-            </w:r>
-          </w:p>
-        </w:tc>
-        <w:tc>
-          <w:tcPr>
-            <w:tcW w:w="1880" w:type="dxa"/>
-            <w:tcBorders>
-              <w:top w:val="nil"/>
-              <w:left w:val="nil"/>
-              <w:bottom w:val="nil"/>
-              <w:right w:val="nil"/>
-            </w:tcBorders>
-            <w:shd w:val="clear" w:color="000000" w:fill="FFFFFF"/>
-            <w:noWrap/>
-            <w:vAlign w:val="bottom"/>
-            <w:hideMark/>
-          </w:tcPr>
-          <w:p>
-            <w:pPr>
-              <w:spacing w:after="0" w:line="240" w:lineRule="auto"/>
-              <w:jc w:val="right"/>
-              <w:rPr>
-                <w:rFonts w:eastAsia="Times New Roman" w:cs="Times New Roman"/>
-                <w:color w:val="000000"/>
-                <w:sz w:val="22"/>
-              </w:rPr>
-            </w:pPr>
-            <w:r>
-              <w:rPr>
-                <w:rFonts w:eastAsia="Times New Roman" w:cs="Times New Roman"/>
-                <w:color w:val="000000"/>
-                <w:sz w:val="22"/>
-              </w:rPr>
-              <w:t>0.56</w:t>
-            </w:r>
-          </w:p>
-        </w:tc>
-      </w:tr>
-    </w:tbl>
     <w:p>
       <w:pPr>
         <w:spacing w:line="480" w:lineRule="auto"/>
         <w:jc w:val="center"/>
       </w:pPr>
+      <w:r>
+        <w:drawing>
+          <wp:inline distT="0" distB="0" distL="0" distR="0" wp14:anchorId="6A363845" wp14:editId="2F0FFD27">
+            <wp:extent cx="5943600" cy="1896110"/>
+            <wp:effectExtent l="0" t="0" r="0" b="8890"/>
+            <wp:docPr id="1710781940" name="Picture 1"/>
+            <wp:cNvGraphicFramePr>
+              <a:graphicFrameLocks xmlns:a="http://schemas.openxmlformats.org/drawingml/2006/main" noChangeAspect="1"/>
+            </wp:cNvGraphicFramePr>
+            <a:graphic xmlns:a="http://schemas.openxmlformats.org/drawingml/2006/main">
+              <a:graphicData uri="http://schemas.openxmlformats.org/drawingml/2006/picture">
+                <pic:pic xmlns:pic="http://schemas.openxmlformats.org/drawingml/2006/picture">
+                  <pic:nvPicPr>
+                    <pic:cNvPr id="0" name="Picture 1"/>
+                    <pic:cNvPicPr>
+                      <a:picLocks noChangeAspect="1" noChangeArrowheads="1"/>
+                    </pic:cNvPicPr>
+                  </pic:nvPicPr>
+                  <pic:blipFill>
+                    <a:blip r:embed="rId14">
+                      <a:extLst>
+                        <a:ext uri="{28A0092B-C50C-407E-A947-70E740481C1C}">
+                          <a14:useLocalDpi xmlns:a14="http://schemas.microsoft.com/office/drawing/2010/main" val="0"/>
+                        </a:ext>
+                      </a:extLst>
+                    </a:blip>
+                    <a:srcRect/>
+                    <a:stretch>
+                      <a:fillRect/>
+                    </a:stretch>
+                  </pic:blipFill>
+                  <pic:spPr bwMode="auto">
+                    <a:xfrm>
+                      <a:off x="0" y="0"/>
+                      <a:ext cx="5943600" cy="1896110"/>
+                    </a:xfrm>
+                    <a:prstGeom prst="rect">
+                      <a:avLst/>
+                    </a:prstGeom>
+                    <a:noFill/>
+                    <a:ln>
+                      <a:noFill/>
+                    </a:ln>
+                  </pic:spPr>
+                </pic:pic>
+              </a:graphicData>
+            </a:graphic>
+          </wp:inline>
+        </w:drawing>
+      </w:r>
     </w:p>
     <w:p>
       <w:pPr>
         <w:spacing w:line="480" w:lineRule="auto"/>
       </w:pPr>
       <w:r>
-        <w:t xml:space="preserve">From a model selection perspective, we are interested in comparing validation scores. Between Models 1-3, Model 1 </w:t>
+        <w:t>From a model selection perspective, we are interested in comparing validation scores</w:t>
+      </w:r>
+      <w:r>
+        <w:t xml:space="preserve"> so that the test data is withheld from the modeling process</w:t>
+      </w:r>
+      <w:r>
+        <w:t xml:space="preserve">. Between Models 1-3, Model 1 </w:t>
       </w:r>
       <w:r>
         <w:t xml:space="preserve">(validation </w:t>
@@ -6391,16 +5183,31 @@
         <w:t xml:space="preserve">so </w:t>
       </w:r>
       <w:r>
-        <w:t>we select Model 1 as the main LSTM architecture of interest going forward. After running the hyperparameter tuning process with exhaustive grid search, we find that 1 LSTM layer, 30 LSTM hidden units, 15 feed-forward hidden units, and a dropout probability of 0.3</w:t>
+        <w:t xml:space="preserve">we </w:t>
+      </w:r>
+      <w:r>
+        <w:lastRenderedPageBreak/>
+        <w:t>select Model 1 as the main LSTM architecture of interest going forward. After running the hyperparameter tuning process with exhaustive grid search, we find that 1 LSTM layer, 30 LSTM hidden units, 15 feed-forward hidden units, and a dropout probability of 0.3</w:t>
       </w:r>
       <w:r>
         <w:t xml:space="preserve"> is optimal. </w:t>
       </w:r>
-      <w:r>
-        <w:t xml:space="preserve">Model 1 also out-performs the other machine learning benchmarks even though the linear </w:t>
-      </w:r>
-      <w:r>
-        <w:t xml:space="preserve">(validation </w:t>
+    </w:p>
+    <w:p>
+      <w:pPr>
+        <w:spacing w:line="480" w:lineRule="auto"/>
+      </w:pPr>
+      <w:r>
+        <w:t xml:space="preserve">Model 1 out-performs </w:t>
+      </w:r>
+      <w:r>
+        <w:t>linear</w:t>
+      </w:r>
+      <w:r>
+        <w:t>*</w:t>
+      </w:r>
+      <w:r>
+        <w:t xml:space="preserve"> (validation </w:t>
       </w:r>
       <m:oMath>
         <m:sSup>
@@ -6443,10 +5250,13 @@
         <w:t xml:space="preserve">) </w:t>
       </w:r>
       <w:r>
-        <w:t xml:space="preserve">and random forest </w:t>
-      </w:r>
-      <w:r>
-        <w:t xml:space="preserve">(validation </w:t>
+        <w:t>and random forest</w:t>
+      </w:r>
+      <w:r>
+        <w:t>*</w:t>
+      </w:r>
+      <w:r>
+        <w:t xml:space="preserve"> (validation </w:t>
       </w:r>
       <m:oMath>
         <m:sSup>
@@ -6486,117 +5296,16 @@
         <w:rPr>
           <w:rFonts w:eastAsiaTheme="minorEastAsia"/>
         </w:rPr>
-        <w:t xml:space="preserve">) </w:t>
-      </w:r>
-      <w:r>
-        <w:t>have observed storages explicitly provided, attesting to the ability of the LSTM to learn long-term dependencies</w:t>
-      </w:r>
-      <w:r>
-        <w:t xml:space="preserve"> and non-linear temporal relationships. Any storage information that Model 1 learns must be learned internally. </w:t>
-      </w:r>
-    </w:p>
-    <w:p>
-      <w:pPr>
-        <w:spacing w:line="480" w:lineRule="auto"/>
-      </w:pPr>
-      <w:r>
-        <w:t xml:space="preserve">The performance of MC-LSTM is low with a validation </w:t>
-      </w:r>
-      <m:oMath>
-        <m:sSup>
-          <m:sSupPr>
-            <m:ctrlPr>
-              <w:rPr>
-                <w:rFonts w:ascii="Cambria Math" w:hAnsi="Cambria Math"/>
-                <w:i/>
-              </w:rPr>
-            </m:ctrlPr>
-          </m:sSupPr>
-          <m:e>
-            <m:r>
-              <w:rPr>
-                <w:rFonts w:ascii="Cambria Math" w:hAnsi="Cambria Math"/>
-              </w:rPr>
-              <m:t>R</m:t>
-            </m:r>
-          </m:e>
-          <m:sup>
-            <m:r>
-              <w:rPr>
-                <w:rFonts w:ascii="Cambria Math" w:hAnsi="Cambria Math"/>
-              </w:rPr>
-              <m:t>2</m:t>
-            </m:r>
-          </m:sup>
-        </m:sSup>
-      </m:oMath>
-      <w:r>
-        <w:rPr>
-          <w:rFonts w:eastAsiaTheme="minorEastAsia"/>
-        </w:rPr>
-        <w:t xml:space="preserve"> of 0.44, similar to the linear benchmark</w:t>
-      </w:r>
-      <w:r>
-        <w:t xml:space="preserve">. This is surprising </w:t>
-      </w:r>
-      <w:r>
-        <w:t xml:space="preserve">since the MC-LSTM enforces mass conservation and was expected to be a good candidate to learn reservoir storage internally and provide release </w:t>
-      </w:r>
-      <w:r>
-        <w:lastRenderedPageBreak/>
-        <w:t xml:space="preserve">predictions at least as good as Model 1. However, the model was unable to learn reasonable seasonal releases (see Figure S1 in the Supplementary Materials). </w:t>
-      </w:r>
-    </w:p>
-    <w:p>
-      <w:pPr>
-        <w:spacing w:line="480" w:lineRule="auto"/>
-      </w:pPr>
-      <w:r>
-        <w:t>We also observe that the goodness-of-fit in the test set is sharply lower than validation</w:t>
-      </w:r>
-      <w:r>
-        <w:t>, for example, the difference between validation and test performance for Model 1 is 0.26</w:t>
-      </w:r>
-      <w:r>
-        <w:t>.</w:t>
-      </w:r>
-      <w:r>
-        <w:t xml:space="preserve"> While some minor difference between validation and test is normal and may be due to overfitting the validation set during the hyperparameter tuning process, a decline as large as what we observe may indicate that the test distribution could be different than the train or validation distributions. In</w:t>
-      </w:r>
-      <w:r>
-        <w:t xml:space="preserve"> the time between the test set and the training set, changes in the operating policy and/or the input hydrology may have occurred. We discuss this issue further when we analyze performance over time.</w:t>
-      </w:r>
-    </w:p>
-    <w:p>
-      <w:pPr>
-        <w:pStyle w:val="Heading3"/>
-        <w:spacing w:line="480" w:lineRule="auto"/>
-      </w:pPr>
-      <w:r>
-        <w:t>Diagnosing Model 1 by Inputting Storage</w:t>
-      </w:r>
-    </w:p>
-    <w:p>
-      <w:pPr>
-        <w:spacing w:line="480" w:lineRule="auto"/>
-      </w:pPr>
-      <w:r>
-        <w:t xml:space="preserve">Model 1 without storage outperforms the linear and random forest models that have observed storage provided, </w:t>
-      </w:r>
-      <w:r>
-        <w:t xml:space="preserve">but when observed storage is provided to </w:t>
-      </w:r>
-      <w:r>
-        <w:t>Model 1</w:t>
-      </w:r>
-      <w:r>
-        <w:t>, performance is notably better (</w:t>
-      </w:r>
-      <w:r>
-        <w:rPr>
-          <w:rFonts w:eastAsiaTheme="minorEastAsia"/>
-        </w:rPr>
-        <w:t xml:space="preserve">validation </w:t>
+        <w:t>)</w:t>
+      </w:r>
+      <w:r>
+        <w:t xml:space="preserve"> machine learning benchmarks even </w:t>
+      </w:r>
+      <w:r>
+        <w:t xml:space="preserve">though those models have observed storage provided, but underperforms itself when observed storage is inputted in Model 1* </w:t>
+      </w:r>
+      <w:r>
+        <w:t xml:space="preserve">(validation </w:t>
       </w:r>
       <m:oMath>
         <m:sSup>
@@ -6629,53 +5338,71 @@
           <w:rPr>
             <w:rFonts w:ascii="Cambria Math" w:hAnsi="Cambria Math"/>
           </w:rPr>
-          <m:t>=0.75</m:t>
+          <m:t>=0.</m:t>
+        </m:r>
+        <m:r>
+          <w:rPr>
+            <w:rFonts w:ascii="Cambria Math" w:hAnsi="Cambria Math"/>
+          </w:rPr>
+          <m:t>82</m:t>
         </m:r>
       </m:oMath>
       <w:r>
+        <w:rPr>
+          <w:rFonts w:eastAsiaTheme="minorEastAsia"/>
+        </w:rPr>
         <w:t>)</w:t>
       </w:r>
       <w:r>
+        <w:rPr>
+          <w:rFonts w:eastAsiaTheme="minorEastAsia"/>
+        </w:rPr>
         <w:t xml:space="preserve">. </w:t>
       </w:r>
       <w:r>
-        <w:t xml:space="preserve">It is possible </w:t>
-      </w:r>
-      <w:r>
-        <w:t xml:space="preserve">that Model 1 learns some storage information </w:t>
-      </w:r>
-      <w:r>
-        <w:t xml:space="preserve">internally </w:t>
-      </w:r>
-      <w:r>
-        <w:t>but utilizes it suboptimally</w:t>
-      </w:r>
-      <w:r>
-        <w:t xml:space="preserve">, for example, we can use </w:t>
-      </w:r>
-      <w:r>
-        <w:t>Model 3 for illustration</w:t>
-      </w:r>
-      <w:r>
-        <w:t>. T</w:t>
-      </w:r>
-      <w:r>
-        <w:t xml:space="preserve">he implied storages </w:t>
-      </w:r>
-      <w:r>
-        <w:t>for Model 3</w:t>
-      </w:r>
-      <w:r>
-        <w:t xml:space="preserve"> match observed storages reasonably well </w:t>
-      </w:r>
-      <w:r>
-        <w:t xml:space="preserve">and are directly inputted into the model </w:t>
-      </w:r>
-      <w:r>
-        <w:t>(see Figure 3), yet performance is suboptimal</w:t>
-      </w:r>
-      <w:r>
-        <w:t xml:space="preserve"> (</w:t>
+        <w:rPr>
+          <w:rFonts w:eastAsiaTheme="minorEastAsia"/>
+        </w:rPr>
+        <w:t xml:space="preserve"> </w:t>
+      </w:r>
+      <w:r>
+        <w:t xml:space="preserve"> </w:t>
+      </w:r>
+      <w:r>
+        <w:t>These results highlight</w:t>
+      </w:r>
+      <w:r>
+        <w:t xml:space="preserve"> the a</w:t>
+      </w:r>
+      <w:r>
+        <w:t xml:space="preserve">dvantage of </w:t>
+      </w:r>
+      <w:r>
+        <w:t xml:space="preserve">LSTM to learn </w:t>
+      </w:r>
+      <w:r>
+        <w:t xml:space="preserve">non-stationarities, </w:t>
+      </w:r>
+      <w:r>
+        <w:t>long-term dependencies</w:t>
+      </w:r>
+      <w:r>
+        <w:t xml:space="preserve"> and non-linear temporal relationships</w:t>
+      </w:r>
+      <w:r>
+        <w:t xml:space="preserve"> compared to other architectures such as linear or random forest models. However, while Model 1 may have learned some internal information about storage, the large gap in performance compared to Model 1* suggests that if storage is learned, it may be used sup-optimally. F</w:t>
+      </w:r>
+      <w:r>
+        <w:t xml:space="preserve">or example, we can use Model 3 </w:t>
+      </w:r>
+      <w:r>
+        <w:t xml:space="preserve">which accumulates implied storages explicitly </w:t>
+      </w:r>
+      <w:r>
+        <w:t xml:space="preserve">for illustration. The implied storages for Model 3 </w:t>
+      </w:r>
+      <w:r>
+        <w:t>(</w:t>
       </w:r>
       <w:r>
         <w:rPr>
@@ -6718,10 +5445,139 @@
         </m:r>
       </m:oMath>
       <w:r>
-        <w:t>) and worse than Model 1</w:t>
-      </w:r>
-      <w:r>
-        <w:t xml:space="preserve">. </w:t>
+        <w:t xml:space="preserve">) </w:t>
+      </w:r>
+      <w:r>
+        <w:t>match observed storages reasonably well and are directly inputted into the model</w:t>
+      </w:r>
+      <w:r>
+        <w:t xml:space="preserve">, yet performance is lower than Model 1 or Model 1*. </w:t>
+      </w:r>
+    </w:p>
+    <w:p>
+      <w:pPr>
+        <w:spacing w:line="480" w:lineRule="auto"/>
+      </w:pPr>
+      <w:r>
+        <w:t xml:space="preserve">The performance of MC-LSTM is low with a validation </w:t>
+      </w:r>
+      <m:oMath>
+        <m:sSup>
+          <m:sSupPr>
+            <m:ctrlPr>
+              <w:rPr>
+                <w:rFonts w:ascii="Cambria Math" w:hAnsi="Cambria Math"/>
+                <w:i/>
+              </w:rPr>
+            </m:ctrlPr>
+          </m:sSupPr>
+          <m:e>
+            <m:r>
+              <w:rPr>
+                <w:rFonts w:ascii="Cambria Math" w:hAnsi="Cambria Math"/>
+              </w:rPr>
+              <m:t>R</m:t>
+            </m:r>
+          </m:e>
+          <m:sup>
+            <m:r>
+              <w:rPr>
+                <w:rFonts w:ascii="Cambria Math" w:hAnsi="Cambria Math"/>
+              </w:rPr>
+              <m:t>2</m:t>
+            </m:r>
+          </m:sup>
+        </m:sSup>
+      </m:oMath>
+      <w:r>
+        <w:rPr>
+          <w:rFonts w:eastAsiaTheme="minorEastAsia"/>
+        </w:rPr>
+        <w:t xml:space="preserve"> of 0.44, similar to the linear benchmark</w:t>
+      </w:r>
+      <w:r>
+        <w:rPr>
+          <w:rFonts w:eastAsiaTheme="minorEastAsia"/>
+        </w:rPr>
+        <w:t>s</w:t>
+      </w:r>
+      <w:r>
+        <w:t xml:space="preserve">. This is surprising </w:t>
+      </w:r>
+      <w:r>
+        <w:t xml:space="preserve">since the MC-LSTM enforces mass conservation and was expected to be a good candidate to learn </w:t>
+      </w:r>
+      <w:r>
+        <w:t xml:space="preserve">to accumulate </w:t>
+      </w:r>
+      <w:r>
+        <w:t xml:space="preserve">reservoir storage internally </w:t>
+      </w:r>
+      <w:r>
+        <w:t>similar to Model 3</w:t>
+      </w:r>
+      <w:r>
+        <w:t>. However, the model was unable to learn reasonable seasonal releases (see Figure S</w:t>
+      </w:r>
+      <w:r>
+        <w:t>2</w:t>
+      </w:r>
+      <w:r>
+        <w:t xml:space="preserve"> in the Supplementary Materials). </w:t>
+      </w:r>
+    </w:p>
+    <w:p>
+      <w:pPr>
+        <w:pStyle w:val="Heading2"/>
+        <w:spacing w:line="480" w:lineRule="auto"/>
+      </w:pPr>
+      <w:r>
+        <w:t>Comparison of Cell States and Observed Storage</w:t>
+      </w:r>
+    </w:p>
+    <w:p>
+      <w:pPr>
+        <w:spacing w:line="480" w:lineRule="auto"/>
+      </w:pPr>
+      <w:r>
+        <w:t xml:space="preserve">In this section, we compare the memory cell states of Model 1 </w:t>
+      </w:r>
+      <w:r>
+        <w:t xml:space="preserve">trained on Shasta reservoir </w:t>
+      </w:r>
+      <w:r>
+        <w:t xml:space="preserve">with observed storages to see if the model learns physically interpretable states internally, and in an easily interpretable manner. </w:t>
+      </w:r>
+      <w:r>
+        <w:t xml:space="preserve">In testing, six different cell states have correlation coefficients with </w:t>
+      </w:r>
+      <w:r>
+        <w:lastRenderedPageBreak/>
+        <w:t xml:space="preserve">observed storage that is greater than or equal to in absolute value to 0.40, with values of 0.52, 0.50, 0.48, 0.46, 0.43, and -0.45, respectively. These states are plotted in Figure </w:t>
+      </w:r>
+      <w:r>
+        <w:t>3</w:t>
+      </w:r>
+      <w:r>
+        <w:t xml:space="preserve">. We observe that in many cases, </w:t>
+      </w:r>
+      <w:r>
+        <w:t xml:space="preserve">the correlation analysis reveals memory cell states contain information about the seasonality of storages, but not the values </w:t>
+      </w:r>
+      <w:r>
+        <w:t>of</w:t>
+      </w:r>
+      <w:r>
+        <w:t xml:space="preserve"> storages themselves. It is possible that the storage values are represented through complex interactions of multiple different states, though unfortunately such a situation would </w:t>
+      </w:r>
+      <w:r>
+        <w:t xml:space="preserve">not </w:t>
+      </w:r>
+      <w:r>
+        <w:t>be directly interpretable.</w:t>
+      </w:r>
+      <w:r>
+        <w:t xml:space="preserve"> These results support the previous result where performance is lower when withholding observed storage (Model 1) compared to inputting it (Model 1*). </w:t>
       </w:r>
     </w:p>
     <w:p>
@@ -6734,9 +5590,168 @@
         <w:rPr>
           <w:noProof/>
         </w:rPr>
+        <w:drawing>
+          <wp:inline distT="0" distB="0" distL="0" distR="0" wp14:anchorId="3157CC1B" wp14:editId="69ABBFEF">
+            <wp:extent cx="5387236" cy="3771065"/>
+            <wp:effectExtent l="0" t="0" r="4445" b="1270"/>
+            <wp:docPr id="2105294306" name="Picture 4" descr="A group of graphs showing different types of cell phones&#10;&#10;Description automatically generated with medium confidence"/>
+            <wp:cNvGraphicFramePr>
+              <a:graphicFrameLocks xmlns:a="http://schemas.openxmlformats.org/drawingml/2006/main" noChangeAspect="1"/>
+            </wp:cNvGraphicFramePr>
+            <a:graphic xmlns:a="http://schemas.openxmlformats.org/drawingml/2006/main">
+              <a:graphicData uri="http://schemas.openxmlformats.org/drawingml/2006/picture">
+                <pic:pic xmlns:pic="http://schemas.openxmlformats.org/drawingml/2006/picture">
+                  <pic:nvPicPr>
+                    <pic:cNvPr id="2105294306" name="Picture 4" descr="A group of graphs showing different types of cell phones&#10;&#10;Description automatically generated with medium confidence"/>
+                    <pic:cNvPicPr/>
+                  </pic:nvPicPr>
+                  <pic:blipFill>
+                    <a:blip r:embed="rId15" cstate="print">
+                      <a:extLst>
+                        <a:ext uri="{28A0092B-C50C-407E-A947-70E740481C1C}">
+                          <a14:useLocalDpi xmlns:a14="http://schemas.microsoft.com/office/drawing/2010/main" val="0"/>
+                        </a:ext>
+                      </a:extLst>
+                    </a:blip>
+                    <a:stretch>
+                      <a:fillRect/>
+                    </a:stretch>
+                  </pic:blipFill>
+                  <pic:spPr>
+                    <a:xfrm>
+                      <a:off x="0" y="0"/>
+                      <a:ext cx="5392822" cy="3774975"/>
+                    </a:xfrm>
+                    <a:prstGeom prst="rect">
+                      <a:avLst/>
+                    </a:prstGeom>
+                  </pic:spPr>
+                </pic:pic>
+              </a:graphicData>
+            </a:graphic>
+          </wp:inline>
+        </w:drawing>
+      </w:r>
+    </w:p>
+    <w:p>
+      <w:pPr>
+        <w:pStyle w:val="Caption"/>
+        <w:jc w:val="center"/>
+      </w:pPr>
+      <w:r>
+        <w:t xml:space="preserve">Figure </w:t>
+      </w:r>
+      <w:r>
+        <w:fldChar w:fldCharType="begin"/>
+      </w:r>
+      <w:r>
+        <w:instrText xml:space="preserve"> SEQ Figure \* ARABIC </w:instrText>
+      </w:r>
+      <w:r>
+        <w:fldChar w:fldCharType="separate"/>
+      </w:r>
+      <w:r>
+        <w:rPr>
+          <w:noProof/>
+        </w:rPr>
+        <w:t>3</w:t>
+      </w:r>
+      <w:r>
+        <w:fldChar w:fldCharType="end"/>
+      </w:r>
+      <w:r>
+        <w:t xml:space="preserve">. </w:t>
+      </w:r>
+      <w:r>
+        <w:rPr>
+          <w:b w:val="0"/>
+          <w:bCs/>
+        </w:rPr>
+        <w:t>Comparison of cell states with high correlation to storage and observed storage.</w:t>
+      </w:r>
+    </w:p>
+    <w:p>
+      <w:pPr>
+        <w:pStyle w:val="Caption"/>
+      </w:pPr>
+    </w:p>
+    <w:p>
+      <w:pPr>
+        <w:pStyle w:val="Heading1"/>
+      </w:pPr>
+      <w:r>
         <w:lastRenderedPageBreak/>
+        <w:t>Discussion and Conclusion</w:t>
+      </w:r>
+    </w:p>
+    <w:p>
+      <w:pPr>
+        <w:pStyle w:val="Heading1"/>
+        <w:spacing w:line="480" w:lineRule="auto"/>
+      </w:pPr>
+      <w:r>
+        <w:t xml:space="preserve">Data </w:t>
+      </w:r>
+      <w:r>
+        <w:t>Availability Statement</w:t>
+      </w:r>
+    </w:p>
+    <w:p>
+      <w:pPr>
+        <w:spacing w:line="480" w:lineRule="auto"/>
+      </w:pPr>
+      <w:r>
+        <w:t xml:space="preserve">All code corresponding to methods and figure generation can be found in the repository: </w:t>
+      </w:r>
+      <w:r>
+        <w:t>https://github.com/Matt2371/DL-reservoir-modeling</w:t>
+      </w:r>
+      <w:r>
+        <w:t>.</w:t>
+      </w:r>
+    </w:p>
+    <w:p>
+      <w:pPr>
+        <w:pStyle w:val="Heading1"/>
+        <w:spacing w:line="480" w:lineRule="auto"/>
+      </w:pPr>
+      <w:r>
+        <w:t>Acknowledgments</w:t>
+      </w:r>
+    </w:p>
+    <w:p>
+      <w:pPr>
+        <w:pStyle w:val="Heading1"/>
+        <w:spacing w:line="480" w:lineRule="auto"/>
+      </w:pPr>
+      <w:r>
+        <w:t>References</w:t>
+      </w:r>
+    </w:p>
+    <w:p>
+      <w:pPr>
+        <w:spacing w:line="480" w:lineRule="auto"/>
+      </w:pPr>
+    </w:p>
+    <w:p>
+      <w:pPr>
+        <w:pStyle w:val="Heading1"/>
+        <w:spacing w:line="480" w:lineRule="auto"/>
+      </w:pPr>
+      <w:r>
+        <w:t>Supplementary Materials</w:t>
+      </w:r>
+    </w:p>
+    <w:p>
+      <w:pPr>
+        <w:keepNext/>
+      </w:pPr>
+      <w:r>
+        <w:rPr>
+          <w:noProof/>
+        </w:rPr>
         <w:drawing>
-          <wp:inline distT="0" distB="0" distL="0" distR="0" wp14:anchorId="0B28E106" wp14:editId="74F68D3C">
+          <wp:inline distT="0" distB="0" distL="0" distR="0" wp14:anchorId="1682EEA6" wp14:editId="380A1A7E">
             <wp:extent cx="3006841" cy="2930417"/>
             <wp:effectExtent l="0" t="0" r="3175" b="3810"/>
             <wp:docPr id="2086478537" name="Picture 8" descr="A diagram of a variety of storage&#10;&#10;Description automatically generated with medium confidence"/>
@@ -6751,7 +5766,7 @@
                     <pic:cNvPicPr/>
                   </pic:nvPicPr>
                   <pic:blipFill rotWithShape="1">
-                    <a:blip r:embed="rId14" cstate="print">
+                    <a:blip r:embed="rId16" cstate="print">
                       <a:extLst>
                         <a:ext uri="{28A0092B-C50C-407E-A947-70E740481C1C}">
                           <a14:useLocalDpi xmlns:a14="http://schemas.microsoft.com/office/drawing/2010/main" val="0"/>
@@ -6788,530 +5803,28 @@
     <w:p>
       <w:pPr>
         <w:pStyle w:val="Caption"/>
-        <w:jc w:val="center"/>
+      </w:pPr>
+      <w:r>
+        <w:t xml:space="preserve">Figure S1. </w:t>
+      </w:r>
+      <w:r>
         <w:rPr>
           <w:b w:val="0"/>
           <w:bCs/>
         </w:rPr>
-      </w:pPr>
-      <w:r>
-        <w:t xml:space="preserve">Figure </w:t>
-      </w:r>
-      <w:r>
-        <w:fldChar w:fldCharType="begin"/>
-      </w:r>
-      <w:r>
-        <w:instrText xml:space="preserve"> SEQ Figure \* ARABIC </w:instrText>
-      </w:r>
-      <w:r>
-        <w:fldChar w:fldCharType="separate"/>
-      </w:r>
-      <w:r>
-        <w:rPr>
-          <w:noProof/>
-        </w:rPr>
-        <w:t>3</w:t>
-      </w:r>
-      <w:r>
-        <w:fldChar w:fldCharType="end"/>
-      </w:r>
-      <w:r>
-        <w:t xml:space="preserve">. </w:t>
-      </w:r>
-      <w:r>
-        <w:rPr>
-          <w:b w:val="0"/>
-          <w:bCs/>
-        </w:rPr>
-        <w:t>Implied v</w:t>
-      </w:r>
-      <w:r>
-        <w:rPr>
-          <w:b w:val="0"/>
-          <w:bCs/>
-        </w:rPr>
-        <w:t>er</w:t>
-      </w:r>
-      <w:r>
-        <w:rPr>
-          <w:b w:val="0"/>
-          <w:bCs/>
-        </w:rPr>
-        <w:t>s</w:t>
-      </w:r>
-      <w:r>
-        <w:rPr>
-          <w:b w:val="0"/>
-          <w:bCs/>
-        </w:rPr>
-        <w:t>us</w:t>
-      </w:r>
-      <w:r>
-        <w:rPr>
-          <w:b w:val="0"/>
-          <w:bCs/>
-        </w:rPr>
-        <w:t xml:space="preserve"> Observed Storages for Model 3</w:t>
+        <w:t xml:space="preserve">Comparison between Model 3 implied storage and observed storage for Shasta Reservoir </w:t>
       </w:r>
     </w:p>
     <w:p/>
     <w:p>
       <w:pPr>
-        <w:spacing w:line="480" w:lineRule="auto"/>
-      </w:pPr>
-      <w:r>
-        <w:t>The addition of observed storage appears to be an important input that i</w:t>
-      </w:r>
-      <w:r>
-        <w:t>mproves</w:t>
-      </w:r>
-      <w:r>
-        <w:t xml:space="preserve"> LSTM performance, even if theoretically most of the same information can be learned internally. We</w:t>
-      </w:r>
-      <w:r>
-        <w:t xml:space="preserve"> test this using Model 1 for several other reservoirs, including Folsom, New Melones, and Trinity. Figure 4 shows the predicted and observed releases for these reservoirs with no observed storage provided, and Figure 5 shows similarly but with provided storage. </w:t>
-      </w:r>
-      <w:r>
-        <w:t xml:space="preserve">Providing storage increases the validation </w:t>
-      </w:r>
-      <m:oMath>
-        <m:sSup>
-          <m:sSupPr>
-            <m:ctrlPr>
-              <w:rPr>
-                <w:rFonts w:ascii="Cambria Math" w:hAnsi="Cambria Math"/>
-                <w:i/>
-              </w:rPr>
-            </m:ctrlPr>
-          </m:sSupPr>
-          <m:e>
-            <m:r>
-              <w:rPr>
-                <w:rFonts w:ascii="Cambria Math" w:hAnsi="Cambria Math"/>
-              </w:rPr>
-              <m:t>R</m:t>
-            </m:r>
-          </m:e>
-          <m:sup>
-            <m:r>
-              <w:rPr>
-                <w:rFonts w:ascii="Cambria Math" w:hAnsi="Cambria Math"/>
-              </w:rPr>
-              <m:t>2</m:t>
-            </m:r>
-          </m:sup>
-        </m:sSup>
-      </m:oMath>
-      <w:r>
-        <w:t xml:space="preserve"> by 0.06 for Shasta, 0.01 for Folsom, 0.10 for New Melones, and 0.05 for Trinity. </w:t>
-      </w:r>
-      <w:r>
-        <w:t xml:space="preserve">Interestingly, Model 1 exhibits several false peaks for Shasta especially in the test set, but they are largely resolved when storage is provided. </w:t>
-      </w:r>
-      <w:r>
-        <w:t>The</w:t>
-      </w:r>
-      <w:r>
-        <w:t xml:space="preserve"> addition of storage </w:t>
-      </w:r>
-      <w:r>
-        <w:t>improved</w:t>
-      </w:r>
-      <w:r>
-        <w:t xml:space="preserve"> the model learn better thresholding behavior</w:t>
-      </w:r>
-      <w:r>
-        <w:t>, i.e. when to without release peaks</w:t>
-      </w:r>
-      <w:r>
-        <w:t>. In contrast, Folsom showed a minimal improvement when storage is provided, which indicates that storage information is less important for this reservoir and that releases are more sensitive to inflows directly. This observation is further discussed when we compare model performance to the degree of regulation.</w:t>
-      </w:r>
-    </w:p>
-    <w:p>
-      <w:pPr>
         <w:keepNext/>
-        <w:spacing w:line="480" w:lineRule="auto"/>
-        <w:jc w:val="center"/>
       </w:pPr>
       <w:r>
         <w:rPr>
           <w:noProof/>
         </w:rPr>
         <w:lastRenderedPageBreak/>
-        <w:drawing>
-          <wp:inline distT="0" distB="0" distL="0" distR="0" wp14:anchorId="3D55F19B" wp14:editId="6251BE18">
-            <wp:extent cx="5703320" cy="3564576"/>
-            <wp:effectExtent l="0" t="0" r="0" b="0"/>
-            <wp:docPr id="1293109643" name="Picture 1" descr="A graph of a graph&#10;&#10;Description automatically generated with medium confidence"/>
-            <wp:cNvGraphicFramePr>
-              <a:graphicFrameLocks xmlns:a="http://schemas.openxmlformats.org/drawingml/2006/main" noChangeAspect="1"/>
-            </wp:cNvGraphicFramePr>
-            <a:graphic xmlns:a="http://schemas.openxmlformats.org/drawingml/2006/main">
-              <a:graphicData uri="http://schemas.openxmlformats.org/drawingml/2006/picture">
-                <pic:pic xmlns:pic="http://schemas.openxmlformats.org/drawingml/2006/picture">
-                  <pic:nvPicPr>
-                    <pic:cNvPr id="1293109643" name="Picture 1" descr="A graph of a graph&#10;&#10;Description automatically generated with medium confidence"/>
-                    <pic:cNvPicPr/>
-                  </pic:nvPicPr>
-                  <pic:blipFill>
-                    <a:blip r:embed="rId15" cstate="print">
-                      <a:extLst>
-                        <a:ext uri="{28A0092B-C50C-407E-A947-70E740481C1C}">
-                          <a14:useLocalDpi xmlns:a14="http://schemas.microsoft.com/office/drawing/2010/main" val="0"/>
-                        </a:ext>
-                      </a:extLst>
-                    </a:blip>
-                    <a:stretch>
-                      <a:fillRect/>
-                    </a:stretch>
-                  </pic:blipFill>
-                  <pic:spPr>
-                    <a:xfrm>
-                      <a:off x="0" y="0"/>
-                      <a:ext cx="5752584" cy="3595366"/>
-                    </a:xfrm>
-                    <a:prstGeom prst="rect">
-                      <a:avLst/>
-                    </a:prstGeom>
-                  </pic:spPr>
-                </pic:pic>
-              </a:graphicData>
-            </a:graphic>
-          </wp:inline>
-        </w:drawing>
-      </w:r>
-    </w:p>
-    <w:p>
-      <w:pPr>
-        <w:pStyle w:val="Caption"/>
-        <w:jc w:val="center"/>
-        <w:rPr>
-          <w:b w:val="0"/>
-          <w:bCs/>
-        </w:rPr>
-      </w:pPr>
-      <w:r>
-        <w:t xml:space="preserve">Figure </w:t>
-      </w:r>
-      <w:r>
-        <w:fldChar w:fldCharType="begin"/>
-      </w:r>
-      <w:r>
-        <w:instrText xml:space="preserve"> SEQ Figure \* ARABIC </w:instrText>
-      </w:r>
-      <w:r>
-        <w:fldChar w:fldCharType="separate"/>
-      </w:r>
-      <w:r>
-        <w:rPr>
-          <w:noProof/>
-        </w:rPr>
-        <w:t>4</w:t>
-      </w:r>
-      <w:r>
-        <w:fldChar w:fldCharType="end"/>
-      </w:r>
-      <w:r>
-        <w:t xml:space="preserve">. </w:t>
-      </w:r>
-      <w:r>
-        <w:rPr>
-          <w:b w:val="0"/>
-          <w:bCs/>
-        </w:rPr>
-        <w:t>Predicted vs. observed releases for Model 1 with no observed storage provided.</w:t>
-      </w:r>
-    </w:p>
-    <w:p>
-      <w:pPr>
-        <w:keepNext/>
-      </w:pPr>
-      <w:r>
-        <w:rPr>
-          <w:noProof/>
-        </w:rPr>
-        <w:drawing>
-          <wp:inline distT="0" distB="0" distL="0" distR="0" wp14:anchorId="277C3572" wp14:editId="3F55C294">
-            <wp:extent cx="5782787" cy="3614242"/>
-            <wp:effectExtent l="0" t="0" r="8890" b="5715"/>
-            <wp:docPr id="425395222" name="Picture 2" descr="A graph of data on a white background&#10;&#10;Description automatically generated with medium confidence"/>
-            <wp:cNvGraphicFramePr>
-              <a:graphicFrameLocks xmlns:a="http://schemas.openxmlformats.org/drawingml/2006/main" noChangeAspect="1"/>
-            </wp:cNvGraphicFramePr>
-            <a:graphic xmlns:a="http://schemas.openxmlformats.org/drawingml/2006/main">
-              <a:graphicData uri="http://schemas.openxmlformats.org/drawingml/2006/picture">
-                <pic:pic xmlns:pic="http://schemas.openxmlformats.org/drawingml/2006/picture">
-                  <pic:nvPicPr>
-                    <pic:cNvPr id="425395222" name="Picture 2" descr="A graph of data on a white background&#10;&#10;Description automatically generated with medium confidence"/>
-                    <pic:cNvPicPr/>
-                  </pic:nvPicPr>
-                  <pic:blipFill>
-                    <a:blip r:embed="rId16" cstate="print">
-                      <a:extLst>
-                        <a:ext uri="{28A0092B-C50C-407E-A947-70E740481C1C}">
-                          <a14:useLocalDpi xmlns:a14="http://schemas.microsoft.com/office/drawing/2010/main" val="0"/>
-                        </a:ext>
-                      </a:extLst>
-                    </a:blip>
-                    <a:stretch>
-                      <a:fillRect/>
-                    </a:stretch>
-                  </pic:blipFill>
-                  <pic:spPr>
-                    <a:xfrm>
-                      <a:off x="0" y="0"/>
-                      <a:ext cx="5790274" cy="3618922"/>
-                    </a:xfrm>
-                    <a:prstGeom prst="rect">
-                      <a:avLst/>
-                    </a:prstGeom>
-                  </pic:spPr>
-                </pic:pic>
-              </a:graphicData>
-            </a:graphic>
-          </wp:inline>
-        </w:drawing>
-      </w:r>
-    </w:p>
-    <w:p>
-      <w:pPr>
-        <w:pStyle w:val="Caption"/>
-        <w:jc w:val="center"/>
-      </w:pPr>
-      <w:r>
-        <w:t xml:space="preserve">Figure </w:t>
-      </w:r>
-      <w:r>
-        <w:fldChar w:fldCharType="begin"/>
-      </w:r>
-      <w:r>
-        <w:instrText xml:space="preserve"> SEQ Figure \* ARABIC </w:instrText>
-      </w:r>
-      <w:r>
-        <w:fldChar w:fldCharType="separate"/>
-      </w:r>
-      <w:r>
-        <w:rPr>
-          <w:noProof/>
-        </w:rPr>
-        <w:t>5</w:t>
-      </w:r>
-      <w:r>
-        <w:fldChar w:fldCharType="end"/>
-      </w:r>
-      <w:r>
-        <w:t xml:space="preserve">. </w:t>
-      </w:r>
-      <w:r>
-        <w:rPr>
-          <w:b w:val="0"/>
-          <w:bCs/>
-        </w:rPr>
-        <w:t>Predicted vs. observed releases for Model 1 with observed storage provided.</w:t>
-      </w:r>
-    </w:p>
-    <w:p>
-      <w:pPr>
-        <w:pStyle w:val="Heading2"/>
-        <w:spacing w:line="480" w:lineRule="auto"/>
-      </w:pPr>
-      <w:r>
-        <w:lastRenderedPageBreak/>
-        <w:t>Comparison of Cell States and Observed Storage</w:t>
-      </w:r>
-    </w:p>
-    <w:p>
-      <w:pPr>
-        <w:spacing w:line="480" w:lineRule="auto"/>
-      </w:pPr>
-      <w:r>
-        <w:t xml:space="preserve">In this section, we compare the memory cell states of Model 1 </w:t>
-      </w:r>
-      <w:r>
-        <w:t xml:space="preserve">trained on Shasta reservoir </w:t>
-      </w:r>
-      <w:r>
-        <w:t xml:space="preserve">with observed storages to see if the model learns physically interpretable states internally, and in an easily interpretable manner. </w:t>
-      </w:r>
-      <w:r>
-        <w:t xml:space="preserve">In testing, six different cell states have correlation coefficients with observed storage that is greater than or equal to in absolute value to 0.40, with values of 0.52, 0.50, 0.48, 0.46, 0.43, and -0.45, respectively. These states are plotted in Figure 6. We observe that in many cases, </w:t>
-      </w:r>
-      <w:r>
-        <w:t xml:space="preserve">the correlation analysis reveals memory cell states contain information about the seasonality of storages, but not the values </w:t>
-      </w:r>
-      <w:r>
-        <w:t>of</w:t>
-      </w:r>
-      <w:r>
-        <w:t xml:space="preserve"> storages themselves. It is possible that the storage values are represented through complex interactions of multiple different states, though unfortunately such a situation would be directly interpretable.</w:t>
-      </w:r>
-    </w:p>
-    <w:p>
-      <w:pPr>
-        <w:keepNext/>
-        <w:spacing w:line="480" w:lineRule="auto"/>
-        <w:jc w:val="center"/>
-      </w:pPr>
-      <w:r>
-        <w:rPr>
-          <w:noProof/>
-        </w:rPr>
-        <w:drawing>
-          <wp:inline distT="0" distB="0" distL="0" distR="0" wp14:anchorId="3157CC1B" wp14:editId="69ABBFEF">
-            <wp:extent cx="5387236" cy="3771065"/>
-            <wp:effectExtent l="0" t="0" r="4445" b="1270"/>
-            <wp:docPr id="2105294306" name="Picture 4" descr="A group of graphs showing different types of cell phones&#10;&#10;Description automatically generated with medium confidence"/>
-            <wp:cNvGraphicFramePr>
-              <a:graphicFrameLocks xmlns:a="http://schemas.openxmlformats.org/drawingml/2006/main" noChangeAspect="1"/>
-            </wp:cNvGraphicFramePr>
-            <a:graphic xmlns:a="http://schemas.openxmlformats.org/drawingml/2006/main">
-              <a:graphicData uri="http://schemas.openxmlformats.org/drawingml/2006/picture">
-                <pic:pic xmlns:pic="http://schemas.openxmlformats.org/drawingml/2006/picture">
-                  <pic:nvPicPr>
-                    <pic:cNvPr id="2105294306" name="Picture 4" descr="A group of graphs showing different types of cell phones&#10;&#10;Description automatically generated with medium confidence"/>
-                    <pic:cNvPicPr/>
-                  </pic:nvPicPr>
-                  <pic:blipFill>
-                    <a:blip r:embed="rId17" cstate="print">
-                      <a:extLst>
-                        <a:ext uri="{28A0092B-C50C-407E-A947-70E740481C1C}">
-                          <a14:useLocalDpi xmlns:a14="http://schemas.microsoft.com/office/drawing/2010/main" val="0"/>
-                        </a:ext>
-                      </a:extLst>
-                    </a:blip>
-                    <a:stretch>
-                      <a:fillRect/>
-                    </a:stretch>
-                  </pic:blipFill>
-                  <pic:spPr>
-                    <a:xfrm>
-                      <a:off x="0" y="0"/>
-                      <a:ext cx="5392822" cy="3774975"/>
-                    </a:xfrm>
-                    <a:prstGeom prst="rect">
-                      <a:avLst/>
-                    </a:prstGeom>
-                  </pic:spPr>
-                </pic:pic>
-              </a:graphicData>
-            </a:graphic>
-          </wp:inline>
-        </w:drawing>
-      </w:r>
-    </w:p>
-    <w:p>
-      <w:pPr>
-        <w:pStyle w:val="Caption"/>
-        <w:jc w:val="center"/>
-      </w:pPr>
-      <w:r>
-        <w:t xml:space="preserve">Figure </w:t>
-      </w:r>
-      <w:r>
-        <w:fldChar w:fldCharType="begin"/>
-      </w:r>
-      <w:r>
-        <w:instrText xml:space="preserve"> SEQ Figure \* ARABIC </w:instrText>
-      </w:r>
-      <w:r>
-        <w:fldChar w:fldCharType="separate"/>
-      </w:r>
-      <w:r>
-        <w:rPr>
-          <w:noProof/>
-        </w:rPr>
-        <w:t>6</w:t>
-      </w:r>
-      <w:r>
-        <w:fldChar w:fldCharType="end"/>
-      </w:r>
-      <w:r>
-        <w:t xml:space="preserve">. </w:t>
-      </w:r>
-      <w:r>
-        <w:rPr>
-          <w:b w:val="0"/>
-          <w:bCs/>
-        </w:rPr>
-        <w:t>Comparison of cell states with high correlation to storage and observed storage.</w:t>
-      </w:r>
-    </w:p>
-    <w:p>
-      <w:pPr>
-        <w:pStyle w:val="Heading1"/>
-        <w:spacing w:line="480" w:lineRule="auto"/>
-      </w:pPr>
-      <w:r>
-        <w:lastRenderedPageBreak/>
-        <w:t>Discussion and Conclusion</w:t>
-      </w:r>
-    </w:p>
-    <w:p>
-      <w:pPr>
-        <w:pStyle w:val="Heading1"/>
-        <w:spacing w:line="480" w:lineRule="auto"/>
-      </w:pPr>
-      <w:r>
-        <w:t xml:space="preserve">Data </w:t>
-      </w:r>
-      <w:r>
-        <w:t>Availability Statement</w:t>
-      </w:r>
-    </w:p>
-    <w:p>
-      <w:pPr>
-        <w:spacing w:line="480" w:lineRule="auto"/>
-      </w:pPr>
-      <w:r>
-        <w:t xml:space="preserve">All code corresponding to methods and figure generation can be found in the repository: </w:t>
-      </w:r>
-      <w:r>
-        <w:t>https://github.com/Matt2371/DL-reservoir-modeling</w:t>
-      </w:r>
-      <w:r>
-        <w:t>.</w:t>
-      </w:r>
-    </w:p>
-    <w:p>
-      <w:pPr>
-        <w:pStyle w:val="Heading1"/>
-        <w:spacing w:line="480" w:lineRule="auto"/>
-      </w:pPr>
-      <w:r>
-        <w:t>Acknowledgments</w:t>
-      </w:r>
-    </w:p>
-    <w:p>
-      <w:pPr>
-        <w:pStyle w:val="Heading1"/>
-        <w:spacing w:line="480" w:lineRule="auto"/>
-      </w:pPr>
-      <w:r>
-        <w:t>References</w:t>
-      </w:r>
-    </w:p>
-    <w:p>
-      <w:pPr>
-        <w:spacing w:line="480" w:lineRule="auto"/>
-      </w:pPr>
-    </w:p>
-    <w:p>
-      <w:pPr>
-        <w:pStyle w:val="Heading1"/>
-        <w:spacing w:line="480" w:lineRule="auto"/>
-      </w:pPr>
-      <w:r>
-        <w:t>Supplementary Materials</w:t>
-      </w:r>
-    </w:p>
-    <w:p>
-      <w:pPr>
-        <w:keepNext/>
-      </w:pPr>
-      <w:r>
-        <w:rPr>
-          <w:noProof/>
-        </w:rPr>
         <w:drawing>
           <wp:inline distT="0" distB="0" distL="0" distR="0" wp14:anchorId="55A9A4E7" wp14:editId="79CCD829">
             <wp:extent cx="5718226" cy="2171700"/>
@@ -7328,7 +5841,7 @@
                     <pic:cNvPicPr/>
                   </pic:nvPicPr>
                   <pic:blipFill rotWithShape="1">
-                    <a:blip r:embed="rId18" cstate="print">
+                    <a:blip r:embed="rId17" cstate="print">
                       <a:extLst>
                         <a:ext uri="{28A0092B-C50C-407E-A947-70E740481C1C}">
                           <a14:useLocalDpi xmlns:a14="http://schemas.microsoft.com/office/drawing/2010/main" val="0"/>
@@ -7374,23 +5887,14 @@
           <w:b w:val="0"/>
           <w:bCs/>
         </w:rPr>
-        <w:t xml:space="preserve">MC-LSTM predicted and observed </w:t>
-      </w:r>
-      <w:proofErr w:type="gramStart"/>
-      <w:r>
-        <w:rPr>
-          <w:b w:val="0"/>
-          <w:bCs/>
-        </w:rPr>
-        <w:t>releases</w:t>
-      </w:r>
-      <w:proofErr w:type="gramEnd"/>
+        <w:t>MC-LSTM predicted and observed releases</w:t>
+      </w:r>
       <w:r>
         <w:t xml:space="preserve"> </w:t>
       </w:r>
     </w:p>
     <w:sectPr>
-      <w:footerReference w:type="default" r:id="rId19"/>
+      <w:footerReference w:type="default" r:id="rId18"/>
       <w:pgSz w:w="12240" w:h="15840"/>
       <w:pgMar w:top="1440" w:right="1440" w:bottom="1440" w:left="1440" w:header="720" w:footer="720" w:gutter="0"/>
       <w:lnNumType w:countBy="1" w:restart="continuous"/>
@@ -7424,7 +5928,7 @@
 
 <file path=word/commentsExtended.xml><?xml version="1.0" encoding="utf-8"?>
 <w15:commentsEx xmlns:wpc="http://schemas.microsoft.com/office/word/2010/wordprocessingCanvas" xmlns:cx="http://schemas.microsoft.com/office/drawing/2014/chartex" xmlns:cx1="http://schemas.microsoft.com/office/drawing/2015/9/8/chartex" xmlns:cx2="http://schemas.microsoft.com/office/drawing/2015/10/21/chartex" xmlns:cx3="http://schemas.microsoft.com/office/drawing/2016/5/9/chartex" xmlns:cx4="http://schemas.microsoft.com/office/drawing/2016/5/10/chartex" xmlns:cx5="http://schemas.microsoft.com/office/drawing/2016/5/11/chartex" xmlns:cx6="http://schemas.microsoft.com/office/drawing/2016/5/12/chartex" xmlns:cx7="http://schemas.microsoft.com/office/drawing/2016/5/13/chartex" xmlns:cx8="http://schemas.microsoft.com/office/drawing/2016/5/14/chartex" xmlns:mc="http://schemas.openxmlformats.org/markup-compatibility/2006" xmlns:aink="http://schemas.microsoft.com/office/drawing/2016/ink" xmlns:am3d="http://schemas.microsoft.com/office/drawing/2017/model3d" xmlns:o="urn:schemas-microsoft-com:office:office" xmlns:oel="http://schemas.microsoft.com/office/2019/extlst" xmlns:r="http://schemas.openxmlformats.org/officeDocument/2006/relationships" xmlns:m="http://schemas.openxmlformats.org/officeDocument/2006/math" xmlns:v="urn:schemas-microsoft-com:vml" xmlns:wp14="http://schemas.microsoft.com/office/word/2010/wordprocessingDrawing" xmlns:wp="http://schemas.openxmlformats.org/drawingml/2006/wordprocessingDrawing" xmlns:w10="urn:schemas-microsoft-com:office:word" xmlns:w="http://schemas.openxmlformats.org/wordprocessingml/2006/main" xmlns:w14="http://schemas.microsoft.com/office/word/2010/wordml" xmlns:w15="http://schemas.microsoft.com/office/word/2012/wordml" xmlns:w16cex="http://schemas.microsoft.com/office/word/2018/wordml/cex" xmlns:w16cid="http://schemas.microsoft.com/office/word/2016/wordml/cid" xmlns:w16="http://schemas.microsoft.com/office/word/2018/wordml" xmlns:w16sdtdh="http://schemas.microsoft.com/office/word/2020/wordml/sdtdatahash" xmlns:w16se="http://schemas.microsoft.com/office/word/2015/wordml/symex" xmlns:wpg="http://schemas.microsoft.com/office/word/2010/wordprocessingGroup" xmlns:wpi="http://schemas.microsoft.com/office/word/2010/wordprocessingInk" xmlns:wne="http://schemas.microsoft.com/office/word/2006/wordml" xmlns:wps="http://schemas.microsoft.com/office/word/2010/wordprocessingShape" mc:Ignorable="w14 w15 w16se w16cid w16 w16cex w16sdtdh wp14">
-  <w15:commentEx w15:paraId="56F9A290" w15:done="0"/>
+  <w15:commentEx w15:paraId="71DBCD03" w15:done="0"/>
 </w15:commentsEx>
 </file>
 
@@ -7436,7 +5940,7 @@
 
 <file path=word/commentsIds.xml><?xml version="1.0" encoding="utf-8"?>
 <w16cid:commentsIds xmlns:wpc="http://schemas.microsoft.com/office/word/2010/wordprocessingCanvas" xmlns:cx="http://schemas.microsoft.com/office/drawing/2014/chartex" xmlns:cx1="http://schemas.microsoft.com/office/drawing/2015/9/8/chartex" xmlns:cx2="http://schemas.microsoft.com/office/drawing/2015/10/21/chartex" xmlns:cx3="http://schemas.microsoft.com/office/drawing/2016/5/9/chartex" xmlns:cx4="http://schemas.microsoft.com/office/drawing/2016/5/10/chartex" xmlns:cx5="http://schemas.microsoft.com/office/drawing/2016/5/11/chartex" xmlns:cx6="http://schemas.microsoft.com/office/drawing/2016/5/12/chartex" xmlns:cx7="http://schemas.microsoft.com/office/drawing/2016/5/13/chartex" xmlns:cx8="http://schemas.microsoft.com/office/drawing/2016/5/14/chartex" xmlns:mc="http://schemas.openxmlformats.org/markup-compatibility/2006" xmlns:aink="http://schemas.microsoft.com/office/drawing/2016/ink" xmlns:am3d="http://schemas.microsoft.com/office/drawing/2017/model3d" xmlns:o="urn:schemas-microsoft-com:office:office" xmlns:oel="http://schemas.microsoft.com/office/2019/extlst" xmlns:r="http://schemas.openxmlformats.org/officeDocument/2006/relationships" xmlns:m="http://schemas.openxmlformats.org/officeDocument/2006/math" xmlns:v="urn:schemas-microsoft-com:vml" xmlns:wp14="http://schemas.microsoft.com/office/word/2010/wordprocessingDrawing" xmlns:wp="http://schemas.openxmlformats.org/drawingml/2006/wordprocessingDrawing" xmlns:w10="urn:schemas-microsoft-com:office:word" xmlns:w="http://schemas.openxmlformats.org/wordprocessingml/2006/main" xmlns:w14="http://schemas.microsoft.com/office/word/2010/wordml" xmlns:w15="http://schemas.microsoft.com/office/word/2012/wordml" xmlns:w16cex="http://schemas.microsoft.com/office/word/2018/wordml/cex" xmlns:w16cid="http://schemas.microsoft.com/office/word/2016/wordml/cid" xmlns:w16="http://schemas.microsoft.com/office/word/2018/wordml" xmlns:w16sdtdh="http://schemas.microsoft.com/office/word/2020/wordml/sdtdatahash" xmlns:w16se="http://schemas.microsoft.com/office/word/2015/wordml/symex" xmlns:wpg="http://schemas.microsoft.com/office/word/2010/wordprocessingGroup" xmlns:wpi="http://schemas.microsoft.com/office/word/2010/wordprocessingInk" xmlns:wne="http://schemas.microsoft.com/office/word/2006/wordml" xmlns:wps="http://schemas.microsoft.com/office/word/2010/wordprocessingShape" mc:Ignorable="w14 w15 w16se w16cid w16 w16cex w16sdtdh wp14">
-  <w16cid:commentId w16cid:paraId="56F9A290" w16cid:durableId="24946ABD"/>
+  <w16cid:commentId w16cid:paraId="71DBCD03" w16cid:durableId="24946ABD"/>
 </w16cid:commentsIds>
 </file>
 
@@ -9032,6 +7536,35 @@
         </w:p>
       </w:docPartBody>
     </w:docPart>
+    <w:docPart>
+      <w:docPartPr>
+        <w:name w:val="D2337D59310647548E415921F95C7C60"/>
+        <w:category>
+          <w:name w:val="General"/>
+          <w:gallery w:val="placeholder"/>
+        </w:category>
+        <w:types>
+          <w:type w:val="bbPlcHdr"/>
+        </w:types>
+        <w:behaviors>
+          <w:behavior w:val="content"/>
+        </w:behaviors>
+        <w:guid w:val="{B5B07B61-E582-404B-B6D0-4DCE9F682A74}"/>
+      </w:docPartPr>
+      <w:docPartBody>
+        <w:p>
+          <w:pPr>
+            <w:pStyle w:val="D2337D59310647548E415921F95C7C60"/>
+          </w:pPr>
+          <w:r>
+            <w:rPr>
+              <w:rStyle w:val="PlaceholderText"/>
+            </w:rPr>
+            <w:t>Click or tap here to enter text.</w:t>
+          </w:r>
+        </w:p>
+      </w:docPartBody>
+    </w:docPart>
   </w:docParts>
 </w:glossaryDocument>
 </file>
@@ -9156,6 +7689,7 @@
     <w:rsid w:val="00663B58"/>
     <w:rsid w:val="006736E4"/>
     <w:rsid w:val="006A3EFD"/>
+    <w:rsid w:val="006A6988"/>
     <w:rsid w:val="006B026B"/>
     <w:rsid w:val="006D65AA"/>
     <w:rsid w:val="006F7963"/>
@@ -9192,6 +7726,7 @@
     <w:rsid w:val="00A767BF"/>
     <w:rsid w:val="00A77FBC"/>
     <w:rsid w:val="00AB6DBD"/>
+    <w:rsid w:val="00B0452A"/>
     <w:rsid w:val="00B50816"/>
     <w:rsid w:val="00B50924"/>
     <w:rsid w:val="00BB1F52"/>
@@ -9693,7 +8228,7 @@
     <w:basedOn w:val="DefaultParagraphFont"/>
     <w:uiPriority w:val="99"/>
     <w:semiHidden/>
-    <w:rsid w:val="008264AC"/>
+    <w:rsid w:val="006A6988"/>
     <w:rPr>
       <w:color w:val="808080"/>
     </w:rPr>
@@ -9701,6 +8236,19 @@
   <w:style w:type="paragraph" w:customStyle="1" w:styleId="EF342355C0D64F0F86AA2580C8453C7E">
     <w:name w:val="EF342355C0D64F0F86AA2580C8453C7E"/>
     <w:rsid w:val="00106911"/>
+    <w:pPr>
+      <w:spacing w:line="278" w:lineRule="auto"/>
+    </w:pPr>
+    <w:rPr>
+      <w:kern w:val="2"/>
+      <w:sz w:val="24"/>
+      <w:szCs w:val="24"/>
+      <w14:ligatures w14:val="standardContextual"/>
+    </w:rPr>
+  </w:style>
+  <w:style w:type="paragraph" w:customStyle="1" w:styleId="D2337D59310647548E415921F95C7C60">
+    <w:name w:val="D2337D59310647548E415921F95C7C60"/>
+    <w:rsid w:val="006A6988"/>
     <w:pPr>
       <w:spacing w:line="278" w:lineRule="auto"/>
     </w:pPr>
@@ -10031,7 +8579,7 @@
     <we:reference id="wa104382081" version="1.46.0.0" store="" storeType="OMEX"/>
   </we:alternateReferences>
   <we:properties>
-    <we:property name="MENDELEY_CITATIONS" value="[{&quot;citationID&quot;:&quot;MENDELEY_CITATION_0d5915a8-8327-45e6-a4af-74d884a265ae&quot;,&quot;properties&quot;:{&quot;noteIndex&quot;:0},&quot;isEdited&quot;:false,&quot;manualOverride&quot;:{&quot;isManuallyOverridden&quot;:false,&quot;citeprocText&quot;:&quot;(Hochreiter &amp;#38; Urgen Schmidhuber, 1997)&quot;,&quot;manualOverrideText&quot;:&quot;&quot;},&quot;citationTag&quot;:&quot;MENDELEY_CITATION_v3_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&quot;,&quot;citationItems&quot;:[{&quot;id&quot;:&quot;ec658ca7-fb4f-3449-9f28-24a4894cb88e&quot;,&quot;itemData&quot;:{&quot;type&quot;:&quot;article-journal&quot;,&quot;id&quot;:&quot;ec658ca7-fb4f-3449-9f28-24a4894cb88e&quot;,&quot;title&quot;:&quot;Long Short-Term Memory&quot;,&quot;author&quot;:[{&quot;family&quot;:&quot;Hochreiter&quot;,&quot;given&quot;:&quot;Sepp&quot;,&quot;parse-names&quot;:false,&quot;dropping-particle&quot;:&quot;&quot;,&quot;non-dropping-particle&quot;:&quot;&quot;},{&quot;family&quot;:&quot;Urgen Schmidhuber&quot;,&quot;given&quot;:&quot;J ¨&quot;,&quot;parse-names&quot;:false,&quot;dropping-particle&quot;:&quot;&quot;,&quot;non-dropping-particle&quot;:&quot;&quot;}],&quot;container-title&quot;:&quot;Neural Computation&quot;,&quot;container-title-short&quot;:&quot;Neural Comput&quot;,&quot;DOI&quot;:&quot;https://doi.org/10.1162/neco.1997.9.8.1735&quot;,&quot;URL&quot;:&quot;http://direct.mit.edu/neco/article-pdf/9/8/1735/813796/neco.1997.9.8.1735.pdf?casa_token=Styd-71DQioAAAAA:QvJW2dBxd-5ihwSumWqKKmT6VaWieXAj1b5KxTSL4OM1O02or0Ybd4NVUKQraCEmRfAQ&quot;,&quot;issued&quot;:{&quot;date-parts&quot;:[[1997]]},&quot;page&quot;:&quot;1735-1780&quot;,&quot;abstract&quot;:&quot;Learning to store information over extended time intervals by recurrent backpropagation takes a very long time, mostly because of insufficient, decaying error backflow. We briefly review Hochreiter's (1991) analysis of this problem, then address it by introducing a novel, efficient, gradient-based method called long short-term memory (LSTM). Truncating the gradient where this does not do harm, LSTM can learn to bridge minimal time lags in excess of 1000 discrete-time steps by enforcing constant error flow through constant error carousels within special units. Multiplicative gate units learn to open and close access to the constant error flow. LSTM is local in space and time; its computational complexity per time step and weight is O(1). Our experiments with artificial data involve local, distributed, real-valued, and noisy pattern representations. In comparisons with real-time recurrent learning, back propagation through time, recurrent cascade correlation, Elman nets, and neural sequence chunk-ing, LSTM leads to many more successful runs, and learns much faster. LSTM also solves complex, artificial long-time-lag tasks that have never been solved by previous recurrent network algorithms.&quot;,&quot;issue&quot;:&quot;8&quot;,&quot;volume&quot;:&quot;9&quot;},&quot;isTemporary&quot;:false}]},{&quot;citationID&quot;:&quot;MENDELEY_CITATION_c5b98a62-d53f-4473-8438-95d62332e092&quot;,&quot;properties&quot;:{&quot;noteIndex&quot;:0},&quot;isEdited&quot;:false,&quot;manualOverride&quot;:{&quot;isManuallyOverridden&quot;:false,&quot;citeprocText&quot;:&quot;(Hoedt et al., 2021)&quot;,&quot;manualOverrideText&quot;:&quot;&quot;},&quot;citationTag&quot;:&quot;MENDELEY_CITATION_v3_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&quot;,&quot;citationItems&quot;:[{&quot;id&quot;:&quot;9b39755e-0cfb-3dfc-9e09-4224a221d34a&quot;,&quot;itemData&quot;:{&quot;type&quot;:&quot;article-journal&quot;,&quot;id&quot;:&quot;9b39755e-0cfb-3dfc-9e09-4224a221d34a&quot;,&quot;title&quot;:&quot;MC-LSTM: Mass-Conserving LSTM&quot;,&quot;author&quot;:[{&quot;family&quot;:&quot;Hoedt&quot;,&quot;given&quot;:&quot;Pieter-Jan&quot;,&quot;parse-names&quot;:false,&quot;dropping-particle&quot;:&quot;&quot;,&quot;non-dropping-particle&quot;:&quot;&quot;},{&quot;family&quot;:&quot;Kratzert&quot;,&quot;given&quot;:&quot;Frederik&quot;,&quot;parse-names&quot;:false,&quot;dropping-particle&quot;:&quot;&quot;,&quot;non-dropping-particle&quot;:&quot;&quot;},{&quot;family&quot;:&quot;Klotz&quot;,&quot;given&quot;:&quot;Daniel&quot;,&quot;parse-names&quot;:false,&quot;dropping-particle&quot;:&quot;&quot;,&quot;non-dropping-particle&quot;:&quot;&quot;},{&quot;family&quot;:&quot;Halmich&quot;,&quot;given&quot;:&quot;Christina&quot;,&quot;parse-names&quot;:false,&quot;dropping-particle&quot;:&quot;&quot;,&quot;non-dropping-particle&quot;:&quot;&quot;},{&quot;family&quot;:&quot;Holzleitner&quot;,&quot;given&quot;:&quot;Markus&quot;,&quot;parse-names&quot;:false,&quot;dropping-particle&quot;:&quot;&quot;,&quot;non-dropping-particle&quot;:&quot;&quot;},{&quot;family&quot;:&quot;Nearing&quot;,&quot;given&quot;:&quot;Grey&quot;,&quot;parse-names&quot;:false,&quot;dropping-particle&quot;:&quot;&quot;,&quot;non-dropping-particle&quot;:&quot;&quot;},{&quot;family&quot;:&quot;Hochreiter&quot;,&quot;given&quot;:&quot;Sepp&quot;,&quot;parse-names&quot;:false,&quot;dropping-particle&quot;:&quot;&quot;,&quot;non-dropping-particle&quot;:&quot;&quot;},{&quot;family&quot;:&quot;Klambauer&quot;,&quot;given&quot;:&quot;Günter&quot;,&quot;parse-names&quot;:false,&quot;dropping-particle&quot;:&quot;&quot;,&quot;non-dropping-particle&quot;:&quot;&quot;}],&quot;container-title&quot;:&quot;Proceedings of the 38th International Conference on Machine Learning&quot;,&quot;URL&quot;:&quot;http://arxiv.org/abs/2101.05186&quot;,&quot;issued&quot;:{&quot;date-parts&quot;:[[2021,1,13]]},&quot;page&quot;:&quot;4275-4286&quot;,&quot;abstract&quot;:&quot;The success of Convolutional Neural Networks (CNNs) in computer vision is mainly driven by their strong inductive bias, which is strong enough to allow CNNs to solve vision-related tasks with random weights, meaning without learning. Similarly, Long Short-Term Memory (LSTM) has a strong inductive bias towards storing information over time. However, many real-world systems are governed by conservation laws, which lead to the redistribution of particular quantities -- e.g. in physical and economical systems. Our novel Mass-Conserving LSTM (MC-LSTM) adheres to these conservation laws by extending the inductive bias of LSTM to model the redistribution of those stored quantities. MC-LSTMs set a new state-of-the-art for neural arithmetic units at learning arithmetic operations, such as addition tasks, which have a strong conservation law, as the sum is constant over time. Further, MC-LSTM is applied to traffic forecasting, modelling a pendulum, and a large benchmark dataset in hydrology, where it sets a new state-of-the-art for predicting peak flows. In the hydrology example, we show that MC-LSTM states correlate with real-world processes and are therefore interpretable.&quot;,&quot;volume&quot;:&quot;139&quot;,&quot;container-title-short&quot;:&quot;&quot;},&quot;isTemporary&quot;:false}]},{&quot;citationID&quot;:&quot;MENDELEY_CITATION_fcb34ba3-7332-4522-8f68-132fd66a83c8&quot;,&quot;properties&quot;:{&quot;noteIndex&quot;:0},&quot;isEdited&quot;:false,&quot;manualOverride&quot;:{&quot;isManuallyOverridden&quot;:false,&quot;citeprocText&quot;:&quot;(Paszke et al., 2019)&quot;,&quot;manualOverrideText&quot;:&quot;&quot;},&quot;citationTag&quot;:&quot;MENDELEY_CITATION_v3_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&quot;,&quot;citationItems&quot;:[{&quot;id&quot;:&quot;544b3249-4a1b-37ec-a4d2-abf79d9598ba&quot;,&quot;itemData&quot;:{&quot;type&quot;:&quot;paper-conference&quot;,&quot;id&quot;:&quot;544b3249-4a1b-37ec-a4d2-abf79d9598ba&quot;,&quot;title&quot;:&quot;PyTorch: An Imperative Style, High-Performance Deep Learning Library&quot;,&quot;author&quot;:[{&quot;family&quot;:&quot;Paszke&quot;,&quot;given&quot;:&quot;Adam&quot;,&quot;parse-names&quot;:false,&quot;dropping-particle&quot;:&quot;&quot;,&quot;non-dropping-particle&quot;:&quot;&quot;},{&quot;family&quot;:&quot;Gross&quot;,&quot;given&quot;:&quot;Sam&quot;,&quot;parse-names&quot;:false,&quot;dropping-particle&quot;:&quot;&quot;,&quot;non-dropping-particle&quot;:&quot;&quot;},{&quot;family&quot;:&quot;Massa&quot;,&quot;given&quot;:&quot;Francisco&quot;,&quot;parse-names&quot;:false,&quot;dropping-particle&quot;:&quot;&quot;,&quot;non-dropping-particle&quot;:&quot;&quot;},{&quot;family&quot;:&quot;Lerer&quot;,&quot;given&quot;:&quot;Adam&quot;,&quot;parse-names&quot;:false,&quot;dropping-particle&quot;:&quot;&quot;,&quot;non-dropping-particle&quot;:&quot;&quot;},{&quot;family&quot;:&quot;Bradbury&quot;,&quot;given&quot;:&quot;James&quot;,&quot;parse-names&quot;:false,&quot;dropping-particle&quot;:&quot;&quot;,&quot;non-dropping-particle&quot;:&quot;&quot;},{&quot;family&quot;:&quot;Chanan&quot;,&quot;given&quot;:&quot;Gregory&quot;,&quot;parse-names&quot;:false,&quot;dropping-particle&quot;:&quot;&quot;,&quot;non-dropping-particle&quot;:&quot;&quot;},{&quot;family&quot;:&quot;Killeen&quot;,&quot;given&quot;:&quot;Trevor&quot;,&quot;parse-names&quot;:false,&quot;dropping-particle&quot;:&quot;&quot;,&quot;non-dropping-particle&quot;:&quot;&quot;},{&quot;family&quot;:&quot;Lin&quot;,&quot;given&quot;:&quot;Zeming&quot;,&quot;parse-names&quot;:false,&quot;dropping-particle&quot;:&quot;&quot;,&quot;non-dropping-particle&quot;:&quot;&quot;},{&quot;family&quot;:&quot;Gimelshein&quot;,&quot;given&quot;:&quot;Natalia&quot;,&quot;parse-names&quot;:false,&quot;dropping-particle&quot;:&quot;&quot;,&quot;non-dropping-particle&quot;:&quot;&quot;},{&quot;family&quot;:&quot;Antiga&quot;,&quot;given&quot;:&quot;Luca&quot;,&quot;parse-names&quot;:false,&quot;dropping-particle&quot;:&quot;&quot;,&quot;non-dropping-particle&quot;:&quot;&quot;},{&quot;family&quot;:&quot;Desmaison&quot;,&quot;given&quot;:&quot;Alban&quot;,&quot;parse-names&quot;:false,&quot;dropping-particle&quot;:&quot;&quot;,&quot;non-dropping-particle&quot;:&quot;&quot;},{&quot;family&quot;:&quot;Köpf&quot;,&quot;given&quot;:&quot;Andreas&quot;,&quot;parse-names&quot;:false,&quot;dropping-particle&quot;:&quot;&quot;,&quot;non-dropping-particle&quot;:&quot;&quot;},{&quot;family&quot;:&quot;Yang&quot;,&quot;given&quot;:&quot;Edward&quot;,&quot;parse-names&quot;:false,&quot;dropping-particle&quot;:&quot;&quot;,&quot;non-dropping-particle&quot;:&quot;&quot;},{&quot;family&quot;:&quot;DeVito&quot;,&quot;given&quot;:&quot;Zach&quot;,&quot;parse-names&quot;:false,&quot;dropping-particle&quot;:&quot;&quot;,&quot;non-dropping-particle&quot;:&quot;&quot;},{&quot;family&quot;:&quot;Raison&quot;,&quot;given&quot;:&quot;Martin&quot;,&quot;parse-names&quot;:false,&quot;dropping-particle&quot;:&quot;&quot;,&quot;non-dropping-particle&quot;:&quot;&quot;},{&quot;family&quot;:&quot;Tejani&quot;,&quot;given&quot;:&quot;Alykhan&quot;,&quot;parse-names&quot;:false,&quot;dropping-particle&quot;:&quot;&quot;,&quot;non-dropping-particle&quot;:&quot;&quot;},{&quot;family&quot;:&quot;Chilamkurthy&quot;,&quot;given&quot;:&quot;Sasank&quot;,&quot;parse-names&quot;:false,&quot;dropping-particle&quot;:&quot;&quot;,&quot;non-dropping-particle&quot;:&quot;&quot;},{&quot;family&quot;:&quot;Steiner&quot;,&quot;given&quot;:&quot;Benoit&quot;,&quot;parse-names&quot;:false,&quot;dropping-particle&quot;:&quot;&quot;,&quot;non-dropping-particle&quot;:&quot;&quot;},{&quot;family&quot;:&quot;Fang&quot;,&quot;given&quot;:&quot;Lu&quot;,&quot;parse-names&quot;:false,&quot;dropping-particle&quot;:&quot;&quot;,&quot;non-dropping-particle&quot;:&quot;&quot;},{&quot;family&quot;:&quot;Bai&quot;,&quot;given&quot;:&quot;Junjie&quot;,&quot;parse-names&quot;:false,&quot;dropping-particle&quot;:&quot;&quot;,&quot;non-dropping-particle&quot;:&quot;&quot;},{&quot;family&quot;:&quot;Chintala&quot;,&quot;given&quot;:&quot;Soumith&quot;,&quot;parse-names&quot;:false,&quot;dropping-particle&quot;:&quot;&quot;,&quot;non-dropping-particle&quot;:&quot;&quot;}],&quot;container-title&quot;:&quot;33rd Conference on Neural Information Processing Systems (NeurIPS 2019)&quot;,&quot;URL&quot;:&quot;http://arxiv.org/abs/1912.01703&quot;,&quot;issued&quot;:{&quot;date-parts&quot;:[[2019,12,3]]},&quot;page&quot;:&quot;1-12&quot;,&quot;abstract&quot;:&quot;Deep learning frameworks have often focused on either usability or speed, but not both. PyTorch is a machine learning library that shows that these two goals are in fact compatible: it provides an imperative and Pythonic programming style that supports code as a model, makes debugging easy and is consistent with other popular scientific computing libraries, while remaining efficient and supporting hardware accelerators such as GPUs. In this paper, we detail the principles that drove the implementation of PyTorch and how they are reflected in its architecture. We emphasize that every aspect of PyTorch is a regular Python program under the full control of its user. We also explain how the careful and pragmatic implementation of the key components of its runtime enables them to work together to achieve compelling performance. We demonstrate the efficiency of individual subsystems, as well as the overall speed of PyTorch on several common benchmarks.&quot;,&quot;container-title-short&quot;:&quot;&quot;},&quot;isTemporary&quot;:false}]},{&quot;citationID&quot;:&quot;MENDELEY_CITATION_9e39f129-8ba2-4d71-b2a6-4a13f9237745&quot;,&quot;properties&quot;:{&quot;noteIndex&quot;:0},&quot;isEdited&quot;:false,&quot;manualOverride&quot;:{&quot;isManuallyOverridden&quot;:false,&quot;citeprocText&quot;:&quot;(Kingma &amp;#38; Ba, 2015)&quot;,&quot;manualOverrideText&quot;:&quot;&quot;},&quot;citationTag&quot;:&quot;MENDELEY_CITATION_v3_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&quot;,&quot;citationItems&quot;:[{&quot;id&quot;:&quot;c7b950d0-790c-335f-8fda-875054263316&quot;,&quot;itemData&quot;:{&quot;type&quot;:&quot;paper-conference&quot;,&quot;id&quot;:&quot;c7b950d0-790c-335f-8fda-875054263316&quot;,&quot;title&quot;:&quot;Adam: A Method for Stochastic Optimization&quot;,&quot;author&quot;:[{&quot;family&quot;:&quot;Kingma&quot;,&quot;given&quot;:&quot;Diederik P.&quot;,&quot;parse-names&quot;:false,&quot;dropping-particle&quot;:&quot;&quot;,&quot;non-dropping-particle&quot;:&quot;&quot;},{&quot;family&quot;:&quot;Ba&quot;,&quot;given&quot;:&quot;Jimmy&quot;,&quot;parse-names&quot;:false,&quot;dropping-particle&quot;:&quot;&quot;,&quot;non-dropping-particle&quot;:&quot;&quot;}],&quot;container-title&quot;:&quot; Proceedings of the 3rd International Conference on Learning Representations (ICLR 2015)&quot;,&quot;URL&quot;:&quot;http://arxiv.org/abs/1412.6980&quot;,&quot;issued&quot;:{&quot;date-parts&quot;:[[2015,12,22]]},&quot;page&quot;:&quot;1-15&quot;,&quot;abstract&quot;:&quot;We introduce Adam, an algorithm for first-order gradient-based optimization of stochastic objective functions, based on adaptive estimates of lower-order moments. The method is straightforward to implement, is computationally efficient, has little memory requirements, is invariant to diagonal rescaling of the gradients, and is well suited for problems that are large in terms of data and/or parameters. The method is also appropriate for non-stationary objectives and problems with very noisy and/or sparse gradients. The hyper-parameters have intuitive interpretations and typically require little tuning. Some connections to related algorithms, on which Adam was inspired, are discussed. We also analyze the theoretical convergence properties of the algorithm and provide a regret bound on the convergence rate that is comparable to the best known results under the online convex optimization framework. Empirical results demonstrate that Adam works well in practice and compares favorably to other stochastic optimization methods. Finally, we discuss AdaMax, a variant of Adam based on the infinity norm.&quot;,&quot;container-title-short&quot;:&quot;&quot;},&quot;isTemporary&quot;:false}]},{&quot;citationID&quot;:&quot;MENDELEY_CITATION_8cc7c0e3-1242-4202-80aa-574d8959d601&quot;,&quot;properties&quot;:{&quot;noteIndex&quot;:0},&quot;isEdited&quot;:false,&quot;manualOverride&quot;:{&quot;isManuallyOverridden&quot;:false,&quot;citeprocText&quot;:&quot;(Pedregosa et al., 2011)&quot;,&quot;manualOverrideText&quot;:&quot;&quot;},&quot;citationTag&quot;:&quot;MENDELEY_CITATION_v3_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&quot;,&quot;citationItems&quot;:[{&quot;id&quot;:&quot;05916c69-b3e1-3415-b5b9-070c848eef06&quot;,&quot;itemData&quot;:{&quot;type&quot;:&quot;report&quot;,&quot;id&quot;:&quot;05916c69-b3e1-3415-b5b9-070c848eef06&quot;,&quot;title&quot;:&quot;Scikit-learn: Machine Learning in Python&quot;,&quot;author&quot;:[{&quot;family&quot;:&quot;Pedregosa&quot;,&quot;given&quot;:&quot;Fabian&quot;,&quot;parse-names&quot;:false,&quot;dropping-particle&quot;:&quot;&quot;,&quot;non-dropping-particle&quot;:&quot;&quot;},{&quot;family&quot;:&quot;Michel&quot;,&quot;given&quot;:&quot;Vincent&quot;,&quot;parse-names&quot;:false,&quot;dropping-particle&quot;:&quot;&quot;,&quot;non-dropping-particle&quot;:&quot;&quot;},{&quot;family&quot;:&quot;Grisel&quot;,&quot;given&quot;:&quot;Olivier&quot;,&quot;parse-names&quot;:false,&quot;dropping-particle&quot;:&quot;&quot;,&quot;non-dropping-particle&quot;:&quot;&quot;},{&quot;family&quot;:&quot;Blondel&quot;,&quot;given&quot;:&quot;Mathieu&quot;,&quot;parse-names&quot;:false,&quot;dropping-particle&quot;:&quot;&quot;,&quot;non-dropping-particle&quot;:&quot;&quot;},{&quot;family&quot;:&quot;Prettenhofer&quot;,&quot;given&quot;:&quot;Peter&quot;,&quot;parse-names&quot;:false,&quot;dropping-particle&quot;:&quot;&quot;,&quot;non-dropping-particle&quot;:&quot;&quot;},{&quot;family&quot;:&quot;Weiss&quot;,&quot;given&quot;:&quot;Ron&quot;,&quot;parse-names&quot;:false,&quot;dropping-particle&quot;:&quot;&quot;,&quot;non-dropping-particle&quot;:&quot;&quot;},{&quot;family&quot;:&quot;Vanderplas&quot;,&quot;given&quot;:&quot;Jake&quot;,&quot;parse-names&quot;:false,&quot;dropping-particle&quot;:&quot;&quot;,&quot;non-dropping-particle&quot;:&quot;&quot;},{&quot;family&quot;:&quot;Cournapeau&quot;,&quot;given&quot;:&quot;David&quot;,&quot;parse-names&quot;:false,&quot;dropping-particle&quot;:&quot;&quot;,&quot;non-dropping-particle&quot;:&quot;&quot;},{&quot;family&quot;:&quot;Pedregosa&quot;,&quot;given&quot;:&quot;Fabian&quot;,&quot;parse-names&quot;:false,&quot;dropping-particle&quot;:&quot;&quot;,&quot;non-dropping-particle&quot;:&quot;&quot;},{&quot;family&quot;:&quot;Varoquaux&quot;,&quot;given&quot;:&quot;Gaël&quot;,&quot;parse-names&quot;:false,&quot;dropping-particle&quot;:&quot;&quot;,&quot;non-dropping-particle&quot;:&quot;&quot;},{&quot;family&quot;:&quot;Gramfort&quot;,&quot;given&quot;:&quot;Alexandre&quot;,&quot;parse-names&quot;:false,&quot;dropping-particle&quot;:&quot;&quot;,&quot;non-dropping-particle&quot;:&quot;&quot;},{&quot;family&quot;:&quot;Thirion&quot;,&quot;given&quot;:&quot;Bertrand&quot;,&quot;parse-names&quot;:false,&quot;dropping-particle&quot;:&quot;&quot;,&quot;non-dropping-particle&quot;:&quot;&quot;},{&quot;family&quot;:&quot;Grisel&quot;,&quot;given&quot;:&quot;Olivier&quot;,&quot;parse-names&quot;:false,&quot;dropping-particle&quot;:&quot;&quot;,&quot;non-dropping-particle&quot;:&quot;&quot;},{&quot;family&quot;:&quot;Dubourg&quot;,&quot;given&quot;:&quot;Vincent&quot;,&quot;parse-names&quot;:false,&quot;dropping-particle&quot;:&quot;&quot;,&quot;non-dropping-particle&quot;:&quot;&quot;},{&quot;family&quot;:&quot;Passos&quot;,&quot;given&quot;:&quot;Alexandre&quot;,&quot;parse-names&quot;:false,&quot;dropping-particle&quot;:&quot;&quot;,&quot;non-dropping-particle&quot;:&quot;&quot;},{&quot;family&quot;:&quot;Brucher&quot;,&quot;given&quot;:&quot;Matthieu&quot;,&quot;parse-names&quot;:false,&quot;dropping-particle&quot;:&quot;&quot;,&quot;non-dropping-particle&quot;:&quot;&quot;},{&quot;family&quot;:&quot;Perrot&quot;,&quot;given&quot;:&quot;Matthieu&quot;,&quot;parse-names&quot;:false,&quot;dropping-particle&quot;:&quot;&quot;,&quot;non-dropping-particle&quot;:&quot;&quot;},{&quot;family&quot;:&quot;Duchesnay&quot;,&quot;given&quot;:&quot;Edouard&quot;,&quot;parse-names&quot;:false,&quot;dropping-particle&quot;:&quot;&quot;,&quot;non-dropping-particle&quot;:&quot;&quot;}],&quot;container-title&quot;:&quot;Journal of Machine Learning Research&quot;,&quot;URL&quot;:&quot;http://scikit-learn.sourceforge.net.&quot;,&quot;issued&quot;:{&quot;date-parts&quot;:[[2011]]},&quot;number-of-pages&quot;:&quot;2825-2830&quot;,&quot;abstract&quot;:&quot;Scikit-learn is a Python module integrating a wide range of state-of-the-art machine learning algorithms for medium-scale supervised and unsupervised problems. This package focuses on bringing machine learning to non-specialists using a general-purpose high-level language. Emphasis is put on ease of use, performance, documentation, and API consistency. It has minimal dependencies and is distributed under the simplified BSD license, encouraging its use in both academic and commercial settings. Source code, binaries, and documentation can be downloaded from http://scikit-learn.sourceforge.net.&quot;,&quot;volume&quot;:&quot;12&quot;,&quot;container-title-short&quot;:&quot;&quot;},&quot;isTemporary&quot;:false}]},{&quot;citationID&quot;:&quot;MENDELEY_CITATION_b977ad8e-8eae-458f-9e6b-667c00827c32&quot;,&quot;properties&quot;:{&quot;noteIndex&quot;:0},&quot;isEdited&quot;:false,&quot;manualOverride&quot;:{&quot;isManuallyOverridden&quot;:false,&quot;citeprocText&quot;:&quot;(Kratzert et al., 2019)&quot;,&quot;manualOverrideText&quot;:&quot;&quot;},&quot;citationTag&quot;:&quot;MENDELEY_CITATION_v3_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&quot;,&quot;citationItems&quot;:[{&quot;id&quot;:&quot;71695c4a-a5f8-38fb-bca9-5bd7e181a760&quot;,&quot;itemData&quot;:{&quot;type&quot;:&quot;chapter&quot;,&quot;id&quot;:&quot;71695c4a-a5f8-38fb-bca9-5bd7e181a760&quot;,&quot;title&quot;:&quot;NeuralHydrology – Interpreting LSTMs in Hydrology&quot;,&quot;author&quot;:[{&quot;family&quot;:&quot;Kratzert&quot;,&quot;given&quot;:&quot;Frederik&quot;,&quot;parse-names&quot;:false,&quot;dropping-particle&quot;:&quot;&quot;,&quot;non-dropping-particle&quot;:&quot;&quot;},{&quot;family&quot;:&quot;Herrnegger&quot;,&quot;given&quot;:&quot;Mathew&quot;,&quot;parse-names&quot;:false,&quot;dropping-particle&quot;:&quot;&quot;,&quot;non-dropping-particle&quot;:&quot;&quot;},{&quot;family&quot;:&quot;Klotz&quot;,&quot;given&quot;:&quot;Daniel&quot;,&quot;parse-names&quot;:false,&quot;dropping-particle&quot;:&quot;&quot;,&quot;non-dropping-particle&quot;:&quot;&quot;},{&quot;family&quot;:&quot;Hochreiter&quot;,&quot;given&quot;:&quot;Sepp&quot;,&quot;parse-names&quot;:false,&quot;dropping-particle&quot;:&quot;&quot;,&quot;non-dropping-particle&quot;:&quot;&quot;},{&quot;family&quot;:&quot;Klambauer&quot;,&quot;given&quot;:&quot;Günter&quot;,&quot;parse-names&quot;:false,&quot;dropping-particle&quot;:&quot;&quot;,&quot;non-dropping-particle&quot;:&quot;&quot;}],&quot;container-title&quot;:&quot;Explainable AI: Interpreting, Explaining and Visualizing Deep Learning&quot;,&quot;DOI&quot;:&quot;10.1007/978-3-030-28954-6_19&quot;,&quot;issued&quot;:{&quot;date-parts&quot;:[[2019]]},&quot;page&quot;:&quot;347-362&quot;,&quot;volume&quot;:&quot;11700&quot;,&quot;container-title-short&quot;:&quot;&quot;},&quot;isTemporary&quot;:false}]},{&quot;citationID&quot;:&quot;MENDELEY_CITATION_62c1be89-ffcb-4b47-b023-c72e64a4d0a2&quot;,&quot;properties&quot;:{&quot;noteIndex&quot;:0},&quot;isEdited&quot;:false,&quot;manualOverride&quot;:{&quot;isManuallyOverridden&quot;:true,&quot;citeprocText&quot;:&quot;(Kratzert et al., 2019)&quot;,&quot;manualOverrideText&quot;:&quot;Kratzert et al., (2019)&quot;},&quot;citationTag&quot;:&quot;MENDELEY_CITATION_v3_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&quot;,&quot;citationItems&quot;:[{&quot;id&quot;:&quot;71695c4a-a5f8-38fb-bca9-5bd7e181a760&quot;,&quot;itemData&quot;:{&quot;type&quot;:&quot;chapter&quot;,&quot;id&quot;:&quot;71695c4a-a5f8-38fb-bca9-5bd7e181a760&quot;,&quot;title&quot;:&quot;NeuralHydrology – Interpreting LSTMs in Hydrology&quot;,&quot;author&quot;:[{&quot;family&quot;:&quot;Kratzert&quot;,&quot;given&quot;:&quot;Frederik&quot;,&quot;parse-names&quot;:false,&quot;dropping-particle&quot;:&quot;&quot;,&quot;non-dropping-particle&quot;:&quot;&quot;},{&quot;family&quot;:&quot;Herrnegger&quot;,&quot;given&quot;:&quot;Mathew&quot;,&quot;parse-names&quot;:false,&quot;dropping-particle&quot;:&quot;&quot;,&quot;non-dropping-particle&quot;:&quot;&quot;},{&quot;family&quot;:&quot;Klotz&quot;,&quot;given&quot;:&quot;Daniel&quot;,&quot;parse-names&quot;:false,&quot;dropping-particle&quot;:&quot;&quot;,&quot;non-dropping-particle&quot;:&quot;&quot;},{&quot;family&quot;:&quot;Hochreiter&quot;,&quot;given&quot;:&quot;Sepp&quot;,&quot;parse-names&quot;:false,&quot;dropping-particle&quot;:&quot;&quot;,&quot;non-dropping-particle&quot;:&quot;&quot;},{&quot;family&quot;:&quot;Klambauer&quot;,&quot;given&quot;:&quot;Günter&quot;,&quot;parse-names&quot;:false,&quot;dropping-particle&quot;:&quot;&quot;,&quot;non-dropping-particle&quot;:&quot;&quot;}],&quot;container-title&quot;:&quot;Explainable AI: Interpreting, Explaining and Visualizing Deep Learning&quot;,&quot;DOI&quot;:&quot;10.1007/978-3-030-28954-6_19&quot;,&quot;issued&quot;:{&quot;date-parts&quot;:[[2019]]},&quot;page&quot;:&quot;347-362&quot;,&quot;volume&quot;:&quot;11700&quot;,&quot;container-title-short&quot;:&quot;&quot;},&quot;isTemporary&quot;:false}]},{&quot;citationID&quot;:&quot;MENDELEY_CITATION_709e130f-ed8d-4c1b-a0f9-ef3067cd5502&quot;,&quot;properties&quot;:{&quot;noteIndex&quot;:0},&quot;isEdited&quot;:false,&quot;manualOverride&quot;:{&quot;isManuallyOverridden&quot;:true,&quot;citeprocText&quot;:&quot;(Kratzert et al., 2024)&quot;,&quot;manualOverrideText&quot;:&quot;(Kratzert et al., 2024)&quot;},&quot;citationTag&quot;:&quot;MENDELEY_CITATION_v3_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&quot;,&quot;citationItems&quot;:[{&quot;id&quot;:&quot;a3f6e3d5-2126-3ec3-b738-518bf5bc2bba&quot;,&quot;itemData&quot;:{&quot;type&quot;:&quot;article-journal&quot;,&quot;id&quot;:&quot;a3f6e3d5-2126-3ec3-b738-518bf5bc2bba&quot;,&quot;title&quot;:&quot;HESS Opinions: Never train an LSTM on a single basin&quot;,&quot;author&quot;:[{&quot;family&quot;:&quot;Kratzert&quot;,&quot;given&quot;:&quot;Frederik&quot;,&quot;parse-names&quot;:false,&quot;dropping-particle&quot;:&quot;&quot;,&quot;non-dropping-particle&quot;:&quot;&quot;},{&quot;family&quot;:&quot;Gauch&quot;,&quot;given&quot;:&quot;Martin&quot;,&quot;parse-names&quot;:false,&quot;dropping-particle&quot;:&quot;&quot;,&quot;non-dropping-particle&quot;:&quot;&quot;},{&quot;family&quot;:&quot;Klotz&quot;,&quot;given&quot;:&quot;Daniel&quot;,&quot;parse-names&quot;:false,&quot;dropping-particle&quot;:&quot;&quot;,&quot;non-dropping-particle&quot;:&quot;&quot;},{&quot;family&quot;:&quot;Nearing&quot;,&quot;given&quot;:&quot;Grey&quot;,&quot;parse-names&quot;:false,&quot;dropping-particle&quot;:&quot;&quot;,&quot;non-dropping-particle&quot;:&quot;&quot;}],&quot;container-title&quot;:&quot;Hydrol. Earth Syst. Sci. Discuss. [preprint]&quot;,&quot;DOI&quot;:&quot;10.5194/hess-2023-275&quot;,&quot;URL&quot;:&quot;https://doi.org/10.5194/hess-2023-275&quot;,&quot;issued&quot;:{&quot;date-parts&quot;:[[2024]]},&quot;page&quot;:&quot;1-19&quot;,&quot;abstract&quot;:&quot;Machine learning (ML) has played an increasing role in the hydrological sciences. In particular, certain types of time series modeling strategies are popular for rainfall-runoff modeling. A large majority of studies that use this type of model do not follow best practices, and there is one mistake in particular that is common: training deep learning models on small, homogeneous data sets (i.e., data from one or a small number of watersheds). In this position paper, we show that Long Short Term Memory (LSTM) streamflow models are best when trained with a large amount of hydrologically diverse data. 5 1 Machine learning requires different intuitions about hydrological modeling Regionalizing rainfall-runoff models across multiple watersheds is a longstanding problem in the hydrological sciences (Guo et al., 2021). The most accurate streamflow predictions from conceptual and process-based hydrological models generally require calibration to long data records in individual watersheds. Hydrology models based on machine learning (ML) are different-ML models work best when trained on data from many watersheds (Nearing et al., 2021). In fact, this is one of the 10 main benefits of ML-based streamflow modeling. Because ML models are trained with data from multiple watersheds, they are able to learn hydrologically diverse rainfall-runoff responses (Kratzert et al., 2019b) in a way that is useful for example for prediction in ungauged basins (Kratzert et al., 2019a). Prediction in ungauged basins is not the only reason to train ML models on data from many watersheds. Models trained this way have better skill even in individual, gauged watersheds with long training data records (Nearing et al., 2021), and they are 15 also better at predicting extreme events (Frame et al., 2022). The purpose of this position paper is to suggest a change in intuition. ML requires a top-down modeling approach, in contrast to traditional hydrological modeling that is usually most effective with a bottom-up approach. We do not mean top-down vs. bottom-up in the sense discussed by Hrachowitz and Clark (2017). Instead, we mean that traditional hydrology models (both lumped conceptual models and process-based models) are typically developed, calibrated, and verified at a local scale, ideally 20 using long and comprehensive data records from experimental watersheds. Then, in the bottom-up approach, after a model is developed, we might work on regionalization strategies to extrapolate parameters and parameterizations to larger areas (e.g., Samaniego et al., 2010; Beck et al., 2016). With ML modeling, the best approach is to start by training on all available data from 1 https://doi.&quot;,&quot;container-title-short&quot;:&quot;&quot;},&quot;isTemporary&quot;:false}]},{&quot;citationID&quot;:&quot;MENDELEY_CITATION_094325a9-46c9-444e-8ca5-7944cc3a0b50&quot;,&quot;properties&quot;:{&quot;noteIndex&quot;:0},&quot;isEdited&quot;:false,&quot;manualOverride&quot;:{&quot;isManuallyOverridden&quot;:false,&quot;citeprocText&quot;:&quot;(Tan et al., 2018)&quot;,&quot;manualOverrideText&quot;:&quot;&quot;},&quot;citationTag&quot;:&quot;MENDELEY_CITATION_v3_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&quot;,&quot;citationItems&quot;:[{&quot;id&quot;:&quot;f10dded7-c640-33ec-bb5b-444bf5b49bcc&quot;,&quot;itemData&quot;:{&quot;type&quot;:&quot;paper-conference&quot;,&quot;id&quot;:&quot;f10dded7-c640-33ec-bb5b-444bf5b49bcc&quot;,&quot;title&quot;:&quot;A survey on deep transfer learning&quot;,&quot;author&quot;:[{&quot;family&quot;:&quot;Tan&quot;,&quot;given&quot;:&quot;Chuanqi&quot;,&quot;parse-names&quot;:false,&quot;dropping-particle&quot;:&quot;&quot;,&quot;non-dropping-particle&quot;:&quot;&quot;},{&quot;family&quot;:&quot;Sun&quot;,&quot;given&quot;:&quot;Fuchun&quot;,&quot;parse-names&quot;:false,&quot;dropping-particle&quot;:&quot;&quot;,&quot;non-dropping-particle&quot;:&quot;&quot;},{&quot;family&quot;:&quot;Kong&quot;,&quot;given&quot;:&quot;Tao&quot;,&quot;parse-names&quot;:false,&quot;dropping-particle&quot;:&quot;&quot;,&quot;non-dropping-particle&quot;:&quot;&quot;},{&quot;family&quot;:&quot;Zhang&quot;,&quot;given&quot;:&quot;Wenchang&quot;,&quot;parse-names&quot;:false,&quot;dropping-particle&quot;:&quot;&quot;,&quot;non-dropping-particle&quot;:&quot;&quot;},{&quot;family&quot;:&quot;Yang&quot;,&quot;given&quot;:&quot;Chao&quot;,&quot;parse-names&quot;:false,&quot;dropping-particle&quot;:&quot;&quot;,&quot;non-dropping-particle&quot;:&quot;&quot;},{&quot;family&quot;:&quot;Liu&quot;,&quot;given&quot;:&quot;Chunfang&quot;,&quot;parse-names&quot;:false,&quot;dropping-particle&quot;:&quot;&quot;,&quot;non-dropping-particle&quot;:&quot;&quot;}],&quot;container-title&quot;:&quot;Lecture Notes in Computer Science (including subseries Lecture Notes in Artificial Intelligence and Lecture Notes in Bioinformatics)&quot;,&quot;DOI&quot;:&quot;10.1007/978-3-030-01424-7_27&quot;,&quot;ISBN&quot;:&quot;9783030014230&quot;,&quot;ISSN&quot;:&quot;16113349&quot;,&quot;issued&quot;:{&quot;date-parts&quot;:[[2018]]},&quot;page&quot;:&quot;270-279&quot;,&quot;abstract&quot;:&quot;As a new classification platform, deep learning has recently received increasing attention from researchers and has been successfully applied to many domains. In some domains, like bioinformatics and robotics, it is very difficult to construct a large-scale well-annotated dataset due to the expense of data acquisition and costly annotation, which limits its development. Transfer learning relaxes the hypothesis that the training data must be independent and identically distributed (i.i.d.) with the test data, which motivates us to use transfer learning to solve the problem of insufficient training data. This survey focuses on reviewing the current researches of transfer learning by using deep neural network and its applications. We defined deep transfer learning, category and review the recent research works based on the techniques used in deep transfer learning.&quot;,&quot;publisher&quot;:&quot;Springer Verlag&quot;,&quot;volume&quot;:&quot;11141 LNCS&quot;,&quot;container-title-short&quot;:&quot;&quot;},&quot;isTemporary&quot;:false}]},{&quot;citationID&quot;:&quot;MENDELEY_CITATION_816add17-389a-4fc1-998b-0ef50e36ccef&quot;,&quot;properties&quot;:{&quot;noteIndex&quot;:0},&quot;isEdited&quot;:false,&quot;manualOverride&quot;:{&quot;isManuallyOverridden&quot;:false,&quot;citeprocText&quot;:&quot;(Iorga &amp;#38; Neagoe, 2019)&quot;,&quot;manualOverrideText&quot;:&quot;&quot;},&quot;citationTag&quot;:&quot;MENDELEY_CITATION_v3_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&quot;,&quot;citationItems&quot;:[{&quot;id&quot;:&quot;23de20a0-2356-3f21-9105-d594c8565e65&quot;,&quot;itemData&quot;:{&quot;type&quot;:&quot;paper-conference&quot;,&quot;id&quot;:&quot;23de20a0-2356-3f21-9105-d594c8565e65&quot;,&quot;title&quot;:&quot;A Deep CNN Approach with Transfer Learning for Image Recognition&quot;,&quot;author&quot;:[{&quot;family&quot;:&quot;Iorga&quot;,&quot;given&quot;:&quot;Cristian&quot;,&quot;parse-names&quot;:false,&quot;dropping-particle&quot;:&quot;&quot;,&quot;non-dropping-particle&quot;:&quot;&quot;},{&quot;family&quot;:&quot;Neagoe&quot;,&quot;given&quot;:&quot;Victor-Emil&quot;,&quot;parse-names&quot;:false,&quot;dropping-particle&quot;:&quot;&quot;,&quot;non-dropping-particle&quot;:&quot;&quot;}],&quot;container-title&quot;:&quot;2019 11th International Conference on Electronics, Computers and Artificial Intelligence (ECAI)&quot;,&quot;DOI&quot;:&quot;10.1109/ECAI46879.2019.9042173&quot;,&quot;ISBN&quot;:&quot;978-1-7281-1624-2&quot;,&quot;issued&quot;:{&quot;date-parts&quot;:[[2019,6]]},&quot;page&quot;:&quot;1-6&quot;,&quot;publisher&quot;:&quot;IEEE&quot;,&quot;container-title-short&quot;:&quot;&quot;},&quot;isTemporary&quot;:false}]},{&quot;citationID&quot;:&quot;MENDELEY_CITATION_3043c711-4561-4604-828e-440e6f61a1f8&quot;,&quot;properties&quot;:{&quot;noteIndex&quot;:0},&quot;isEdited&quot;:false,&quot;manualOverride&quot;:{&quot;isManuallyOverridden&quot;:false,&quot;citeprocText&quot;:&quot;(Ruder et al., 2019)&quot;,&quot;manualOverrideText&quot;:&quot;&quot;},&quot;citationTag&quot;:&quot;MENDELEY_CITATION_v3_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&quot;,&quot;citationItems&quot;:[{&quot;id&quot;:&quot;ac861003-b251-3a30-98e0-5bf705189e95&quot;,&quot;itemData&quot;:{&quot;type&quot;:&quot;paper-conference&quot;,&quot;id&quot;:&quot;ac861003-b251-3a30-98e0-5bf705189e95&quot;,&quot;title&quot;:&quot;Transfer Learning in Natural Language Processing&quot;,&quot;author&quot;:[{&quot;family&quot;:&quot;Ruder&quot;,&quot;given&quot;:&quot;Sebastian&quot;,&quot;parse-names&quot;:false,&quot;dropping-particle&quot;:&quot;&quot;,&quot;non-dropping-particle&quot;:&quot;&quot;},{&quot;family&quot;:&quot;Peters&quot;,&quot;given&quot;:&quot;Matthew E.&quot;,&quot;parse-names&quot;:false,&quot;dropping-particle&quot;:&quot;&quot;,&quot;non-dropping-particle&quot;:&quot;&quot;},{&quot;family&quot;:&quot;Swayamdipta&quot;,&quot;given&quot;:&quot;Swabha&quot;,&quot;parse-names&quot;:false,&quot;dropping-particle&quot;:&quot;&quot;,&quot;non-dropping-particle&quot;:&quot;&quot;},{&quot;family&quot;:&quot;Wolf&quot;,&quot;given&quot;:&quot;Thomas&quot;,&quot;parse-names&quot;:false,&quot;dropping-particle&quot;:&quot;&quot;,&quot;non-dropping-particle&quot;:&quot;&quot;}],&quot;container-title&quot;:&quot;Proceedings of the 2019 Conference of the North&quot;,&quot;DOI&quot;:&quot;10.18653/v1/N19-5004&quot;,&quot;issued&quot;:{&quot;date-parts&quot;:[[2019]]},&quot;publisher-place&quot;:&quot;Stroudsburg, PA, USA&quot;,&quot;page&quot;:&quot;15-18&quot;,&quot;publisher&quot;:&quot;Association for Computational Linguistics&quot;,&quot;container-title-short&quot;:&quot;&quot;},&quot;isTemporary&quot;:false}]}]"/>
+    <we:property name="MENDELEY_CITATIONS" value="[{&quot;citationID&quot;:&quot;MENDELEY_CITATION_0d5915a8-8327-45e6-a4af-74d884a265ae&quot;,&quot;properties&quot;:{&quot;noteIndex&quot;:0},&quot;isEdited&quot;:false,&quot;manualOverride&quot;:{&quot;isManuallyOverridden&quot;:false,&quot;citeprocText&quot;:&quot;(Hochreiter &amp;#38; Urgen Schmidhuber, 1997)&quot;,&quot;manualOverrideText&quot;:&quot;&quot;},&quot;citationTag&quot;:&quot;MENDELEY_CITATION_v3_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&quot;,&quot;citationItems&quot;:[{&quot;id&quot;:&quot;ec658ca7-fb4f-3449-9f28-24a4894cb88e&quot;,&quot;itemData&quot;:{&quot;type&quot;:&quot;article-journal&quot;,&quot;id&quot;:&quot;ec658ca7-fb4f-3449-9f28-24a4894cb88e&quot;,&quot;title&quot;:&quot;Long Short-Term Memory&quot;,&quot;author&quot;:[{&quot;family&quot;:&quot;Hochreiter&quot;,&quot;given&quot;:&quot;Sepp&quot;,&quot;parse-names&quot;:false,&quot;dropping-particle&quot;:&quot;&quot;,&quot;non-dropping-particle&quot;:&quot;&quot;},{&quot;family&quot;:&quot;Urgen Schmidhuber&quot;,&quot;given&quot;:&quot;J ¨&quot;,&quot;parse-names&quot;:false,&quot;dropping-particle&quot;:&quot;&quot;,&quot;non-dropping-particle&quot;:&quot;&quot;}],&quot;container-title&quot;:&quot;Neural Computation&quot;,&quot;container-title-short&quot;:&quot;Neural Comput&quot;,&quot;DOI&quot;:&quot;https://doi.org/10.1162/neco.1997.9.8.1735&quot;,&quot;URL&quot;:&quot;http://direct.mit.edu/neco/article-pdf/9/8/1735/813796/neco.1997.9.8.1735.pdf?casa_token=Styd-71DQioAAAAA:QvJW2dBxd-5ihwSumWqKKmT6VaWieXAj1b5KxTSL4OM1O02or0Ybd4NVUKQraCEmRfAQ&quot;,&quot;issued&quot;:{&quot;date-parts&quot;:[[1997]]},&quot;page&quot;:&quot;1735-1780&quot;,&quot;abstract&quot;:&quot;Learning to store information over extended time intervals by recurrent backpropagation takes a very long time, mostly because of insufficient, decaying error backflow. We briefly review Hochreiter's (1991) analysis of this problem, then address it by introducing a novel, efficient, gradient-based method called long short-term memory (LSTM). Truncating the gradient where this does not do harm, LSTM can learn to bridge minimal time lags in excess of 1000 discrete-time steps by enforcing constant error flow through constant error carousels within special units. Multiplicative gate units learn to open and close access to the constant error flow. LSTM is local in space and time; its computational complexity per time step and weight is O(1). Our experiments with artificial data involve local, distributed, real-valued, and noisy pattern representations. In comparisons with real-time recurrent learning, back propagation through time, recurrent cascade correlation, Elman nets, and neural sequence chunk-ing, LSTM leads to many more successful runs, and learns much faster. LSTM also solves complex, artificial long-time-lag tasks that have never been solved by previous recurrent network algorithms.&quot;,&quot;issue&quot;:&quot;8&quot;,&quot;volume&quot;:&quot;9&quot;},&quot;isTemporary&quot;:false}]},{&quot;citationID&quot;:&quot;MENDELEY_CITATION_c5b98a62-d53f-4473-8438-95d62332e092&quot;,&quot;properties&quot;:{&quot;noteIndex&quot;:0},&quot;isEdited&quot;:false,&quot;manualOverride&quot;:{&quot;isManuallyOverridden&quot;:false,&quot;citeprocText&quot;:&quot;(Hoedt et al., 2021)&quot;,&quot;manualOverrideText&quot;:&quot;&quot;},&quot;citationTag&quot;:&quot;MENDELEY_CITATION_v3_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&quot;,&quot;citationItems&quot;:[{&quot;id&quot;:&quot;9b39755e-0cfb-3dfc-9e09-4224a221d34a&quot;,&quot;itemData&quot;:{&quot;type&quot;:&quot;article-journal&quot;,&quot;id&quot;:&quot;9b39755e-0cfb-3dfc-9e09-4224a221d34a&quot;,&quot;title&quot;:&quot;MC-LSTM: Mass-Conserving LSTM&quot;,&quot;author&quot;:[{&quot;family&quot;:&quot;Hoedt&quot;,&quot;given&quot;:&quot;Pieter-Jan&quot;,&quot;parse-names&quot;:false,&quot;dropping-particle&quot;:&quot;&quot;,&quot;non-dropping-particle&quot;:&quot;&quot;},{&quot;family&quot;:&quot;Kratzert&quot;,&quot;given&quot;:&quot;Frederik&quot;,&quot;parse-names&quot;:false,&quot;dropping-particle&quot;:&quot;&quot;,&quot;non-dropping-particle&quot;:&quot;&quot;},{&quot;family&quot;:&quot;Klotz&quot;,&quot;given&quot;:&quot;Daniel&quot;,&quot;parse-names&quot;:false,&quot;dropping-particle&quot;:&quot;&quot;,&quot;non-dropping-particle&quot;:&quot;&quot;},{&quot;family&quot;:&quot;Halmich&quot;,&quot;given&quot;:&quot;Christina&quot;,&quot;parse-names&quot;:false,&quot;dropping-particle&quot;:&quot;&quot;,&quot;non-dropping-particle&quot;:&quot;&quot;},{&quot;family&quot;:&quot;Holzleitner&quot;,&quot;given&quot;:&quot;Markus&quot;,&quot;parse-names&quot;:false,&quot;dropping-particle&quot;:&quot;&quot;,&quot;non-dropping-particle&quot;:&quot;&quot;},{&quot;family&quot;:&quot;Nearing&quot;,&quot;given&quot;:&quot;Grey&quot;,&quot;parse-names&quot;:false,&quot;dropping-particle&quot;:&quot;&quot;,&quot;non-dropping-particle&quot;:&quot;&quot;},{&quot;family&quot;:&quot;Hochreiter&quot;,&quot;given&quot;:&quot;Sepp&quot;,&quot;parse-names&quot;:false,&quot;dropping-particle&quot;:&quot;&quot;,&quot;non-dropping-particle&quot;:&quot;&quot;},{&quot;family&quot;:&quot;Klambauer&quot;,&quot;given&quot;:&quot;Günter&quot;,&quot;parse-names&quot;:false,&quot;dropping-particle&quot;:&quot;&quot;,&quot;non-dropping-particle&quot;:&quot;&quot;}],&quot;container-title&quot;:&quot;Proceedings of the 38th International Conference on Machine Learning&quot;,&quot;URL&quot;:&quot;http://arxiv.org/abs/2101.05186&quot;,&quot;issued&quot;:{&quot;date-parts&quot;:[[2021,1,13]]},&quot;page&quot;:&quot;4275-4286&quot;,&quot;abstract&quot;:&quot;The success of Convolutional Neural Networks (CNNs) in computer vision is mainly driven by their strong inductive bias, which is strong enough to allow CNNs to solve vision-related tasks with random weights, meaning without learning. Similarly, Long Short-Term Memory (LSTM) has a strong inductive bias towards storing information over time. However, many real-world systems are governed by conservation laws, which lead to the redistribution of particular quantities -- e.g. in physical and economical systems. Our novel Mass-Conserving LSTM (MC-LSTM) adheres to these conservation laws by extending the inductive bias of LSTM to model the redistribution of those stored quantities. MC-LSTMs set a new state-of-the-art for neural arithmetic units at learning arithmetic operations, such as addition tasks, which have a strong conservation law, as the sum is constant over time. Further, MC-LSTM is applied to traffic forecasting, modelling a pendulum, and a large benchmark dataset in hydrology, where it sets a new state-of-the-art for predicting peak flows. In the hydrology example, we show that MC-LSTM states correlate with real-world processes and are therefore interpretable.&quot;,&quot;volume&quot;:&quot;139&quot;,&quot;container-title-short&quot;:&quot;&quot;},&quot;isTemporary&quot;:false}]},{&quot;citationID&quot;:&quot;MENDELEY_CITATION_fcb34ba3-7332-4522-8f68-132fd66a83c8&quot;,&quot;properties&quot;:{&quot;noteIndex&quot;:0},&quot;isEdited&quot;:false,&quot;manualOverride&quot;:{&quot;isManuallyOverridden&quot;:false,&quot;citeprocText&quot;:&quot;(Paszke et al., 2019)&quot;,&quot;manualOverrideText&quot;:&quot;&quot;},&quot;citationTag&quot;:&quot;MENDELEY_CITATION_v3_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&quot;,&quot;citationItems&quot;:[{&quot;id&quot;:&quot;544b3249-4a1b-37ec-a4d2-abf79d9598ba&quot;,&quot;itemData&quot;:{&quot;type&quot;:&quot;paper-conference&quot;,&quot;id&quot;:&quot;544b3249-4a1b-37ec-a4d2-abf79d9598ba&quot;,&quot;title&quot;:&quot;PyTorch: An Imperative Style, High-Performance Deep Learning Library&quot;,&quot;author&quot;:[{&quot;family&quot;:&quot;Paszke&quot;,&quot;given&quot;:&quot;Adam&quot;,&quot;parse-names&quot;:false,&quot;dropping-particle&quot;:&quot;&quot;,&quot;non-dropping-particle&quot;:&quot;&quot;},{&quot;family&quot;:&quot;Gross&quot;,&quot;given&quot;:&quot;Sam&quot;,&quot;parse-names&quot;:false,&quot;dropping-particle&quot;:&quot;&quot;,&quot;non-dropping-particle&quot;:&quot;&quot;},{&quot;family&quot;:&quot;Massa&quot;,&quot;given&quot;:&quot;Francisco&quot;,&quot;parse-names&quot;:false,&quot;dropping-particle&quot;:&quot;&quot;,&quot;non-dropping-particle&quot;:&quot;&quot;},{&quot;family&quot;:&quot;Lerer&quot;,&quot;given&quot;:&quot;Adam&quot;,&quot;parse-names&quot;:false,&quot;dropping-particle&quot;:&quot;&quot;,&quot;non-dropping-particle&quot;:&quot;&quot;},{&quot;family&quot;:&quot;Bradbury&quot;,&quot;given&quot;:&quot;James&quot;,&quot;parse-names&quot;:false,&quot;dropping-particle&quot;:&quot;&quot;,&quot;non-dropping-particle&quot;:&quot;&quot;},{&quot;family&quot;:&quot;Chanan&quot;,&quot;given&quot;:&quot;Gregory&quot;,&quot;parse-names&quot;:false,&quot;dropping-particle&quot;:&quot;&quot;,&quot;non-dropping-particle&quot;:&quot;&quot;},{&quot;family&quot;:&quot;Killeen&quot;,&quot;given&quot;:&quot;Trevor&quot;,&quot;parse-names&quot;:false,&quot;dropping-particle&quot;:&quot;&quot;,&quot;non-dropping-particle&quot;:&quot;&quot;},{&quot;family&quot;:&quot;Lin&quot;,&quot;given&quot;:&quot;Zeming&quot;,&quot;parse-names&quot;:false,&quot;dropping-particle&quot;:&quot;&quot;,&quot;non-dropping-particle&quot;:&quot;&quot;},{&quot;family&quot;:&quot;Gimelshein&quot;,&quot;given&quot;:&quot;Natalia&quot;,&quot;parse-names&quot;:false,&quot;dropping-particle&quot;:&quot;&quot;,&quot;non-dropping-particle&quot;:&quot;&quot;},{&quot;family&quot;:&quot;Antiga&quot;,&quot;given&quot;:&quot;Luca&quot;,&quot;parse-names&quot;:false,&quot;dropping-particle&quot;:&quot;&quot;,&quot;non-dropping-particle&quot;:&quot;&quot;},{&quot;family&quot;:&quot;Desmaison&quot;,&quot;given&quot;:&quot;Alban&quot;,&quot;parse-names&quot;:false,&quot;dropping-particle&quot;:&quot;&quot;,&quot;non-dropping-particle&quot;:&quot;&quot;},{&quot;family&quot;:&quot;Köpf&quot;,&quot;given&quot;:&quot;Andreas&quot;,&quot;parse-names&quot;:false,&quot;dropping-particle&quot;:&quot;&quot;,&quot;non-dropping-particle&quot;:&quot;&quot;},{&quot;family&quot;:&quot;Yang&quot;,&quot;given&quot;:&quot;Edward&quot;,&quot;parse-names&quot;:false,&quot;dropping-particle&quot;:&quot;&quot;,&quot;non-dropping-particle&quot;:&quot;&quot;},{&quot;family&quot;:&quot;DeVito&quot;,&quot;given&quot;:&quot;Zach&quot;,&quot;parse-names&quot;:false,&quot;dropping-particle&quot;:&quot;&quot;,&quot;non-dropping-particle&quot;:&quot;&quot;},{&quot;family&quot;:&quot;Raison&quot;,&quot;given&quot;:&quot;Martin&quot;,&quot;parse-names&quot;:false,&quot;dropping-particle&quot;:&quot;&quot;,&quot;non-dropping-particle&quot;:&quot;&quot;},{&quot;family&quot;:&quot;Tejani&quot;,&quot;given&quot;:&quot;Alykhan&quot;,&quot;parse-names&quot;:false,&quot;dropping-particle&quot;:&quot;&quot;,&quot;non-dropping-particle&quot;:&quot;&quot;},{&quot;family&quot;:&quot;Chilamkurthy&quot;,&quot;given&quot;:&quot;Sasank&quot;,&quot;parse-names&quot;:false,&quot;dropping-particle&quot;:&quot;&quot;,&quot;non-dropping-particle&quot;:&quot;&quot;},{&quot;family&quot;:&quot;Steiner&quot;,&quot;given&quot;:&quot;Benoit&quot;,&quot;parse-names&quot;:false,&quot;dropping-particle&quot;:&quot;&quot;,&quot;non-dropping-particle&quot;:&quot;&quot;},{&quot;family&quot;:&quot;Fang&quot;,&quot;given&quot;:&quot;Lu&quot;,&quot;parse-names&quot;:false,&quot;dropping-particle&quot;:&quot;&quot;,&quot;non-dropping-particle&quot;:&quot;&quot;},{&quot;family&quot;:&quot;Bai&quot;,&quot;given&quot;:&quot;Junjie&quot;,&quot;parse-names&quot;:false,&quot;dropping-particle&quot;:&quot;&quot;,&quot;non-dropping-particle&quot;:&quot;&quot;},{&quot;family&quot;:&quot;Chintala&quot;,&quot;given&quot;:&quot;Soumith&quot;,&quot;parse-names&quot;:false,&quot;dropping-particle&quot;:&quot;&quot;,&quot;non-dropping-particle&quot;:&quot;&quot;}],&quot;container-title&quot;:&quot;33rd Conference on Neural Information Processing Systems (NeurIPS 2019)&quot;,&quot;URL&quot;:&quot;http://arxiv.org/abs/1912.01703&quot;,&quot;issued&quot;:{&quot;date-parts&quot;:[[2019,12,3]]},&quot;page&quot;:&quot;1-12&quot;,&quot;abstract&quot;:&quot;Deep learning frameworks have often focused on either usability or speed, but not both. PyTorch is a machine learning library that shows that these two goals are in fact compatible: it provides an imperative and Pythonic programming style that supports code as a model, makes debugging easy and is consistent with other popular scientific computing libraries, while remaining efficient and supporting hardware accelerators such as GPUs. In this paper, we detail the principles that drove the implementation of PyTorch and how they are reflected in its architecture. We emphasize that every aspect of PyTorch is a regular Python program under the full control of its user. We also explain how the careful and pragmatic implementation of the key components of its runtime enables them to work together to achieve compelling performance. We demonstrate the efficiency of individual subsystems, as well as the overall speed of PyTorch on several common benchmarks.&quot;,&quot;container-title-short&quot;:&quot;&quot;},&quot;isTemporary&quot;:false}]},{&quot;citationID&quot;:&quot;MENDELEY_CITATION_9e39f129-8ba2-4d71-b2a6-4a13f9237745&quot;,&quot;properties&quot;:{&quot;noteIndex&quot;:0},&quot;isEdited&quot;:false,&quot;manualOverride&quot;:{&quot;isManuallyOverridden&quot;:false,&quot;citeprocText&quot;:&quot;(Kingma &amp;#38; Ba, 2015)&quot;,&quot;manualOverrideText&quot;:&quot;&quot;},&quot;citationTag&quot;:&quot;MENDELEY_CITATION_v3_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&quot;,&quot;citationItems&quot;:[{&quot;id&quot;:&quot;c7b950d0-790c-335f-8fda-875054263316&quot;,&quot;itemData&quot;:{&quot;type&quot;:&quot;paper-conference&quot;,&quot;id&quot;:&quot;c7b950d0-790c-335f-8fda-875054263316&quot;,&quot;title&quot;:&quot;Adam: A Method for Stochastic Optimization&quot;,&quot;author&quot;:[{&quot;family&quot;:&quot;Kingma&quot;,&quot;given&quot;:&quot;Diederik P.&quot;,&quot;parse-names&quot;:false,&quot;dropping-particle&quot;:&quot;&quot;,&quot;non-dropping-particle&quot;:&quot;&quot;},{&quot;family&quot;:&quot;Ba&quot;,&quot;given&quot;:&quot;Jimmy&quot;,&quot;parse-names&quot;:false,&quot;dropping-particle&quot;:&quot;&quot;,&quot;non-dropping-particle&quot;:&quot;&quot;}],&quot;container-title&quot;:&quot; Proceedings of the 3rd International Conference on Learning Representations (ICLR 2015)&quot;,&quot;URL&quot;:&quot;http://arxiv.org/abs/1412.6980&quot;,&quot;issued&quot;:{&quot;date-parts&quot;:[[2015,12,22]]},&quot;page&quot;:&quot;1-15&quot;,&quot;abstract&quot;:&quot;We introduce Adam, an algorithm for first-order gradient-based optimization of stochastic objective functions, based on adaptive estimates of lower-order moments. The method is straightforward to implement, is computationally efficient, has little memory requirements, is invariant to diagonal rescaling of the gradients, and is well suited for problems that are large in terms of data and/or parameters. The method is also appropriate for non-stationary objectives and problems with very noisy and/or sparse gradients. The hyper-parameters have intuitive interpretations and typically require little tuning. Some connections to related algorithms, on which Adam was inspired, are discussed. We also analyze the theoretical convergence properties of the algorithm and provide a regret bound on the convergence rate that is comparable to the best known results under the online convex optimization framework. Empirical results demonstrate that Adam works well in practice and compares favorably to other stochastic optimization methods. Finally, we discuss AdaMax, a variant of Adam based on the infinity norm.&quot;,&quot;container-title-short&quot;:&quot;&quot;},&quot;isTemporary&quot;:false}]},{&quot;citationID&quot;:&quot;MENDELEY_CITATION_8cc7c0e3-1242-4202-80aa-574d8959d601&quot;,&quot;properties&quot;:{&quot;noteIndex&quot;:0},&quot;isEdited&quot;:false,&quot;manualOverride&quot;:{&quot;isManuallyOverridden&quot;:false,&quot;citeprocText&quot;:&quot;(Pedregosa et al., 2011)&quot;,&quot;manualOverrideText&quot;:&quot;&quot;},&quot;citationTag&quot;:&quot;MENDELEY_CITATION_v3_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&quot;,&quot;citationItems&quot;:[{&quot;id&quot;:&quot;05916c69-b3e1-3415-b5b9-070c848eef06&quot;,&quot;itemData&quot;:{&quot;type&quot;:&quot;report&quot;,&quot;id&quot;:&quot;05916c69-b3e1-3415-b5b9-070c848eef06&quot;,&quot;title&quot;:&quot;Scikit-learn: Machine Learning in Python&quot;,&quot;author&quot;:[{&quot;family&quot;:&quot;Pedregosa&quot;,&quot;given&quot;:&quot;Fabian&quot;,&quot;parse-names&quot;:false,&quot;dropping-particle&quot;:&quot;&quot;,&quot;non-dropping-particle&quot;:&quot;&quot;},{&quot;family&quot;:&quot;Michel&quot;,&quot;given&quot;:&quot;Vincent&quot;,&quot;parse-names&quot;:false,&quot;dropping-particle&quot;:&quot;&quot;,&quot;non-dropping-particle&quot;:&quot;&quot;},{&quot;family&quot;:&quot;Grisel&quot;,&quot;given&quot;:&quot;Olivier&quot;,&quot;parse-names&quot;:false,&quot;dropping-particle&quot;:&quot;&quot;,&quot;non-dropping-particle&quot;:&quot;&quot;},{&quot;family&quot;:&quot;Blondel&quot;,&quot;given&quot;:&quot;Mathieu&quot;,&quot;parse-names&quot;:false,&quot;dropping-particle&quot;:&quot;&quot;,&quot;non-dropping-particle&quot;:&quot;&quot;},{&quot;family&quot;:&quot;Prettenhofer&quot;,&quot;given&quot;:&quot;Peter&quot;,&quot;parse-names&quot;:false,&quot;dropping-particle&quot;:&quot;&quot;,&quot;non-dropping-particle&quot;:&quot;&quot;},{&quot;family&quot;:&quot;Weiss&quot;,&quot;given&quot;:&quot;Ron&quot;,&quot;parse-names&quot;:false,&quot;dropping-particle&quot;:&quot;&quot;,&quot;non-dropping-particle&quot;:&quot;&quot;},{&quot;family&quot;:&quot;Vanderplas&quot;,&quot;given&quot;:&quot;Jake&quot;,&quot;parse-names&quot;:false,&quot;dropping-particle&quot;:&quot;&quot;,&quot;non-dropping-particle&quot;:&quot;&quot;},{&quot;family&quot;:&quot;Cournapeau&quot;,&quot;given&quot;:&quot;David&quot;,&quot;parse-names&quot;:false,&quot;dropping-particle&quot;:&quot;&quot;,&quot;non-dropping-particle&quot;:&quot;&quot;},{&quot;family&quot;:&quot;Pedregosa&quot;,&quot;given&quot;:&quot;Fabian&quot;,&quot;parse-names&quot;:false,&quot;dropping-particle&quot;:&quot;&quot;,&quot;non-dropping-particle&quot;:&quot;&quot;},{&quot;family&quot;:&quot;Varoquaux&quot;,&quot;given&quot;:&quot;Gaël&quot;,&quot;parse-names&quot;:false,&quot;dropping-particle&quot;:&quot;&quot;,&quot;non-dropping-particle&quot;:&quot;&quot;},{&quot;family&quot;:&quot;Gramfort&quot;,&quot;given&quot;:&quot;Alexandre&quot;,&quot;parse-names&quot;:false,&quot;dropping-particle&quot;:&quot;&quot;,&quot;non-dropping-particle&quot;:&quot;&quot;},{&quot;family&quot;:&quot;Thirion&quot;,&quot;given&quot;:&quot;Bertrand&quot;,&quot;parse-names&quot;:false,&quot;dropping-particle&quot;:&quot;&quot;,&quot;non-dropping-particle&quot;:&quot;&quot;},{&quot;family&quot;:&quot;Grisel&quot;,&quot;given&quot;:&quot;Olivier&quot;,&quot;parse-names&quot;:false,&quot;dropping-particle&quot;:&quot;&quot;,&quot;non-dropping-particle&quot;:&quot;&quot;},{&quot;family&quot;:&quot;Dubourg&quot;,&quot;given&quot;:&quot;Vincent&quot;,&quot;parse-names&quot;:false,&quot;dropping-particle&quot;:&quot;&quot;,&quot;non-dropping-particle&quot;:&quot;&quot;},{&quot;family&quot;:&quot;Passos&quot;,&quot;given&quot;:&quot;Alexandre&quot;,&quot;parse-names&quot;:false,&quot;dropping-particle&quot;:&quot;&quot;,&quot;non-dropping-particle&quot;:&quot;&quot;},{&quot;family&quot;:&quot;Brucher&quot;,&quot;given&quot;:&quot;Matthieu&quot;,&quot;parse-names&quot;:false,&quot;dropping-particle&quot;:&quot;&quot;,&quot;non-dropping-particle&quot;:&quot;&quot;},{&quot;family&quot;:&quot;Perrot&quot;,&quot;given&quot;:&quot;Matthieu&quot;,&quot;parse-names&quot;:false,&quot;dropping-particle&quot;:&quot;&quot;,&quot;non-dropping-particle&quot;:&quot;&quot;},{&quot;family&quot;:&quot;Duchesnay&quot;,&quot;given&quot;:&quot;Edouard&quot;,&quot;parse-names&quot;:false,&quot;dropping-particle&quot;:&quot;&quot;,&quot;non-dropping-particle&quot;:&quot;&quot;}],&quot;container-title&quot;:&quot;Journal of Machine Learning Research&quot;,&quot;URL&quot;:&quot;http://scikit-learn.sourceforge.net.&quot;,&quot;issued&quot;:{&quot;date-parts&quot;:[[2011]]},&quot;number-of-pages&quot;:&quot;2825-2830&quot;,&quot;abstract&quot;:&quot;Scikit-learn is a Python module integrating a wide range of state-of-the-art machine learning algorithms for medium-scale supervised and unsupervised problems. This package focuses on bringing machine learning to non-specialists using a general-purpose high-level language. Emphasis is put on ease of use, performance, documentation, and API consistency. It has minimal dependencies and is distributed under the simplified BSD license, encouraging its use in both academic and commercial settings. Source code, binaries, and documentation can be downloaded from http://scikit-learn.sourceforge.net.&quot;,&quot;volume&quot;:&quot;12&quot;,&quot;container-title-short&quot;:&quot;&quot;},&quot;isTemporary&quot;:false}]},{&quot;citationID&quot;:&quot;MENDELEY_CITATION_b977ad8e-8eae-458f-9e6b-667c00827c32&quot;,&quot;properties&quot;:{&quot;noteIndex&quot;:0},&quot;isEdited&quot;:false,&quot;manualOverride&quot;:{&quot;isManuallyOverridden&quot;:false,&quot;citeprocText&quot;:&quot;(Kratzert et al., 2019)&quot;,&quot;manualOverrideText&quot;:&quot;&quot;},&quot;citationTag&quot;:&quot;MENDELEY_CITATION_v3_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&quot;,&quot;citationItems&quot;:[{&quot;id&quot;:&quot;71695c4a-a5f8-38fb-bca9-5bd7e181a760&quot;,&quot;itemData&quot;:{&quot;type&quot;:&quot;chapter&quot;,&quot;id&quot;:&quot;71695c4a-a5f8-38fb-bca9-5bd7e181a760&quot;,&quot;title&quot;:&quot;NeuralHydrology – Interpreting LSTMs in Hydrology&quot;,&quot;author&quot;:[{&quot;family&quot;:&quot;Kratzert&quot;,&quot;given&quot;:&quot;Frederik&quot;,&quot;parse-names&quot;:false,&quot;dropping-particle&quot;:&quot;&quot;,&quot;non-dropping-particle&quot;:&quot;&quot;},{&quot;family&quot;:&quot;Herrnegger&quot;,&quot;given&quot;:&quot;Mathew&quot;,&quot;parse-names&quot;:false,&quot;dropping-particle&quot;:&quot;&quot;,&quot;non-dropping-particle&quot;:&quot;&quot;},{&quot;family&quot;:&quot;Klotz&quot;,&quot;given&quot;:&quot;Daniel&quot;,&quot;parse-names&quot;:false,&quot;dropping-particle&quot;:&quot;&quot;,&quot;non-dropping-particle&quot;:&quot;&quot;},{&quot;family&quot;:&quot;Hochreiter&quot;,&quot;given&quot;:&quot;Sepp&quot;,&quot;parse-names&quot;:false,&quot;dropping-particle&quot;:&quot;&quot;,&quot;non-dropping-particle&quot;:&quot;&quot;},{&quot;family&quot;:&quot;Klambauer&quot;,&quot;given&quot;:&quot;Günter&quot;,&quot;parse-names&quot;:false,&quot;dropping-particle&quot;:&quot;&quot;,&quot;non-dropping-particle&quot;:&quot;&quot;}],&quot;container-title&quot;:&quot;Explainable AI: Interpreting, Explaining and Visualizing Deep Learning&quot;,&quot;DOI&quot;:&quot;10.1007/978-3-030-28954-6_19&quot;,&quot;issued&quot;:{&quot;date-parts&quot;:[[2019]]},&quot;page&quot;:&quot;347-362&quot;,&quot;volume&quot;:&quot;11700&quot;,&quot;container-title-short&quot;:&quot;&quot;},&quot;isTemporary&quot;:false}]},{&quot;citationID&quot;:&quot;MENDELEY_CITATION_62c1be89-ffcb-4b47-b023-c72e64a4d0a2&quot;,&quot;properties&quot;:{&quot;noteIndex&quot;:0},&quot;isEdited&quot;:false,&quot;manualOverride&quot;:{&quot;isManuallyOverridden&quot;:true,&quot;citeprocText&quot;:&quot;(Kratzert et al., 2019)&quot;,&quot;manualOverrideText&quot;:&quot;Kratzert et al., (2019)&quot;},&quot;citationTag&quot;:&quot;MENDELEY_CITATION_v3_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&quot;,&quot;citationItems&quot;:[{&quot;id&quot;:&quot;71695c4a-a5f8-38fb-bca9-5bd7e181a760&quot;,&quot;itemData&quot;:{&quot;type&quot;:&quot;chapter&quot;,&quot;id&quot;:&quot;71695c4a-a5f8-38fb-bca9-5bd7e181a760&quot;,&quot;title&quot;:&quot;NeuralHydrology – Interpreting LSTMs in Hydrology&quot;,&quot;author&quot;:[{&quot;family&quot;:&quot;Kratzert&quot;,&quot;given&quot;:&quot;Frederik&quot;,&quot;parse-names&quot;:false,&quot;dropping-particle&quot;:&quot;&quot;,&quot;non-dropping-particle&quot;:&quot;&quot;},{&quot;family&quot;:&quot;Herrnegger&quot;,&quot;given&quot;:&quot;Mathew&quot;,&quot;parse-names&quot;:false,&quot;dropping-particle&quot;:&quot;&quot;,&quot;non-dropping-particle&quot;:&quot;&quot;},{&quot;family&quot;:&quot;Klotz&quot;,&quot;given&quot;:&quot;Daniel&quot;,&quot;parse-names&quot;:false,&quot;dropping-particle&quot;:&quot;&quot;,&quot;non-dropping-particle&quot;:&quot;&quot;},{&quot;family&quot;:&quot;Hochreiter&quot;,&quot;given&quot;:&quot;Sepp&quot;,&quot;parse-names&quot;:false,&quot;dropping-particle&quot;:&quot;&quot;,&quot;non-dropping-particle&quot;:&quot;&quot;},{&quot;family&quot;:&quot;Klambauer&quot;,&quot;given&quot;:&quot;Günter&quot;,&quot;parse-names&quot;:false,&quot;dropping-particle&quot;:&quot;&quot;,&quot;non-dropping-particle&quot;:&quot;&quot;}],&quot;container-title&quot;:&quot;Explainable AI: Interpreting, Explaining and Visualizing Deep Learning&quot;,&quot;DOI&quot;:&quot;10.1007/978-3-030-28954-6_19&quot;,&quot;issued&quot;:{&quot;date-parts&quot;:[[2019]]},&quot;page&quot;:&quot;347-362&quot;,&quot;volume&quot;:&quot;11700&quot;,&quot;container-title-short&quot;:&quot;&quot;},&quot;isTemporary&quot;:false}]},{&quot;citationID&quot;:&quot;MENDELEY_CITATION_5adaa7bc-8f3d-46f0-91ba-c8cb415c332a&quot;,&quot;properties&quot;:{&quot;noteIndex&quot;:0},&quot;isEdited&quot;:false,&quot;manualOverride&quot;:{&quot;isManuallyOverridden&quot;:false,&quot;citeprocText&quot;:&quot;(Steyaert et al., 2022)&quot;,&quot;manualOverrideText&quot;:&quot;&quot;},&quot;citationTag&quot;:&quot;MENDELEY_CITATION_v3_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&quot;,&quot;citationItems&quot;:[{&quot;id&quot;:&quot;1eab3d28-caae-3051-80bf-27250b53c6b6&quot;,&quot;itemData&quot;:{&quot;type&quot;:&quot;article-journal&quot;,&quot;id&quot;:&quot;1eab3d28-caae-3051-80bf-27250b53c6b6&quot;,&quot;title&quot;:&quot;ResOpsUS, a dataset of historical reservoir operations in the contiguous United States&quot;,&quot;author&quot;:[{&quot;family&quot;:&quot;Steyaert&quot;,&quot;given&quot;:&quot;Jennie C.&quot;,&quot;parse-names&quot;:false,&quot;dropping-particle&quot;:&quot;&quot;,&quot;non-dropping-particle&quot;:&quot;&quot;},{&quot;family&quot;:&quot;Condon&quot;,&quot;given&quot;:&quot;Laura E.&quot;,&quot;parse-names&quot;:false,&quot;dropping-particle&quot;:&quot;&quot;,&quot;non-dropping-particle&quot;:&quot;&quot;},{&quot;family&quot;:&quot;W.D. Turner&quot;,&quot;given&quot;:&quot;Sean&quot;,&quot;parse-names&quot;:false,&quot;dropping-particle&quot;:&quot;&quot;,&quot;non-dropping-particle&quot;:&quot;&quot;},{&quot;family&quot;:&quot;Voisin&quot;,&quot;given&quot;:&quot;Nathalie&quot;,&quot;parse-names&quot;:false,&quot;dropping-particle&quot;:&quot;&quot;,&quot;non-dropping-particle&quot;:&quot;&quot;}],&quot;container-title&quot;:&quot;Scientific Data&quot;,&quot;container-title-short&quot;:&quot;Sci Data&quot;,&quot;DOI&quot;:&quot;10.1038/s41597-022-01134-7&quot;,&quot;ISSN&quot;:&quot;2052-4463&quot;,&quot;issued&quot;:{&quot;date-parts&quot;:[[2022,2,3]]},&quot;page&quot;:&quot;34&quot;,&quot;abstract&quot;:&quot;&lt;p&gt; There are over 52,000 dams in the contiguous US ranging from 0.5 to 243 meters high that collectively hold 600,000 million cubic meters of water. These structures have dramatically affected the river dynamics of every major watershed in the country. While there are national datasets that document dam attributes, there is no national dataset of reservoir operations. Here we present a dataset of historical reservoir inflows, outflows and changes in storage for 679 major reservoirs across the US, called ResOpsUS. All of the data are provided at a daily temporal resolution. Temporal coverage varies by reservoir depending on construction date and digital data availability. Overall, the data spans from 1930 to 2020, although the best coverage is for the most recent years, particularly 1980 to 2020. The reservoirs included in our dataset cover more than half of the total storage of large reservoirs in the US (defined as reservoirs with storage greater 0.1 km &lt;sup&gt;3&lt;/sup&gt; ). We document the assembly process of this dataset as well as its contents. Historical operations are also compared to static reservoir attribute datasets for validation. &lt;/p&gt;&quot;,&quot;issue&quot;:&quot;1&quot;,&quot;volume&quot;:&quot;9&quot;},&quot;isTemporary&quot;:false}]},{&quot;citationID&quot;:&quot;MENDELEY_CITATION_709e130f-ed8d-4c1b-a0f9-ef3067cd5502&quot;,&quot;properties&quot;:{&quot;noteIndex&quot;:0},&quot;isEdited&quot;:false,&quot;manualOverride&quot;:{&quot;isManuallyOverridden&quot;:false,&quot;citeprocText&quot;:&quot;(Kratzert et al., 2024)&quot;,&quot;manualOverrideText&quot;:&quot;&quot;},&quot;citationItems&quot;:[{&quot;id&quot;:&quot;a3f6e3d5-2126-3ec3-b738-518bf5bc2bba&quot;,&quot;itemData&quot;:{&quot;type&quot;:&quot;article-journal&quot;,&quot;id&quot;:&quot;a3f6e3d5-2126-3ec3-b738-518bf5bc2bba&quot;,&quot;title&quot;:&quot;HESS Opinions: Never train an LSTM on a single basin&quot;,&quot;author&quot;:[{&quot;family&quot;:&quot;Kratzert&quot;,&quot;given&quot;:&quot;Frederik&quot;,&quot;parse-names&quot;:false,&quot;dropping-particle&quot;:&quot;&quot;,&quot;non-dropping-particle&quot;:&quot;&quot;},{&quot;family&quot;:&quot;Gauch&quot;,&quot;given&quot;:&quot;Martin&quot;,&quot;parse-names&quot;:false,&quot;dropping-particle&quot;:&quot;&quot;,&quot;non-dropping-particle&quot;:&quot;&quot;},{&quot;family&quot;:&quot;Klotz&quot;,&quot;given&quot;:&quot;Daniel&quot;,&quot;parse-names&quot;:false,&quot;dropping-particle&quot;:&quot;&quot;,&quot;non-dropping-particle&quot;:&quot;&quot;},{&quot;family&quot;:&quot;Nearing&quot;,&quot;given&quot;:&quot;Grey&quot;,&quot;parse-names&quot;:false,&quot;dropping-particle&quot;:&quot;&quot;,&quot;non-dropping-particle&quot;:&quot;&quot;}],&quot;container-title&quot;:&quot;Hydrol. Earth Syst. Sci. Discuss. [preprint]&quot;,&quot;DOI&quot;:&quot;10.5194/hess-2023-275&quot;,&quot;URL&quot;:&quot;https://doi.org/10.5194/hess-2023-275&quot;,&quot;issued&quot;:{&quot;date-parts&quot;:[[2024]]},&quot;page&quot;:&quot;1-19&quot;,&quot;abstract&quot;:&quot;Machine learning (ML) has played an increasing role in the hydrological sciences. In particular, certain types of time series modeling strategies are popular for rainfall-runoff modeling. A large majority of studies that use this type of model do not follow best practices, and there is one mistake in particular that is common: training deep learning models on small, homogeneous data sets (i.e., data from one or a small number of watersheds). In this position paper, we show that Long Short Term Memory (LSTM) streamflow models are best when trained with a large amount of hydrologically diverse data. 5 1 Machine learning requires different intuitions about hydrological modeling Regionalizing rainfall-runoff models across multiple watersheds is a longstanding problem in the hydrological sciences (Guo et al., 2021). The most accurate streamflow predictions from conceptual and process-based hydrological models generally require calibration to long data records in individual watersheds. Hydrology models based on machine learning (ML) are different-ML models work best when trained on data from many watersheds (Nearing et al., 2021). In fact, this is one of the 10 main benefits of ML-based streamflow modeling. Because ML models are trained with data from multiple watersheds, they are able to learn hydrologically diverse rainfall-runoff responses (Kratzert et al., 2019b) in a way that is useful for example for prediction in ungauged basins (Kratzert et al., 2019a). Prediction in ungauged basins is not the only reason to train ML models on data from many watersheds. Models trained this way have better skill even in individual, gauged watersheds with long training data records (Nearing et al., 2021), and they are 15 also better at predicting extreme events (Frame et al., 2022). The purpose of this position paper is to suggest a change in intuition. ML requires a top-down modeling approach, in contrast to traditional hydrological modeling that is usually most effective with a bottom-up approach. We do not mean top-down vs. bottom-up in the sense discussed by Hrachowitz and Clark (2017). Instead, we mean that traditional hydrology models (both lumped conceptual models and process-based models) are typically developed, calibrated, and verified at a local scale, ideally 20 using long and comprehensive data records from experimental watersheds. Then, in the bottom-up approach, after a model is developed, we might work on regionalization strategies to extrapolate parameters and parameterizations to larger areas (e.g., Samaniego et al., 2010; Beck et al., 2016). With ML modeling, the best approach is to start by training on all available data from 1 https://doi.&quot;,&quot;container-title-short&quot;:&quot;&quot;},&quot;isTemporary&quot;:false}],&quot;citationTag&quot;:&quot;MENDELEY_CITATION_v3_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&quot;},{&quot;citationID&quot;:&quot;MENDELEY_CITATION_094325a9-46c9-444e-8ca5-7944cc3a0b50&quot;,&quot;properties&quot;:{&quot;noteIndex&quot;:0},&quot;isEdited&quot;:false,&quot;manualOverride&quot;:{&quot;isManuallyOverridden&quot;:false,&quot;citeprocText&quot;:&quot;(Tan et al., 2018)&quot;,&quot;manualOverrideText&quot;:&quot;&quot;},&quot;citationItems&quot;:[{&quot;id&quot;:&quot;f10dded7-c640-33ec-bb5b-444bf5b49bcc&quot;,&quot;itemData&quot;:{&quot;type&quot;:&quot;paper-conference&quot;,&quot;id&quot;:&quot;f10dded7-c640-33ec-bb5b-444bf5b49bcc&quot;,&quot;title&quot;:&quot;A survey on deep transfer learning&quot;,&quot;author&quot;:[{&quot;family&quot;:&quot;Tan&quot;,&quot;given&quot;:&quot;Chuanqi&quot;,&quot;parse-names&quot;:false,&quot;dropping-particle&quot;:&quot;&quot;,&quot;non-dropping-particle&quot;:&quot;&quot;},{&quot;family&quot;:&quot;Sun&quot;,&quot;given&quot;:&quot;Fuchun&quot;,&quot;parse-names&quot;:false,&quot;dropping-particle&quot;:&quot;&quot;,&quot;non-dropping-particle&quot;:&quot;&quot;},{&quot;family&quot;:&quot;Kong&quot;,&quot;given&quot;:&quot;Tao&quot;,&quot;parse-names&quot;:false,&quot;dropping-particle&quot;:&quot;&quot;,&quot;non-dropping-particle&quot;:&quot;&quot;},{&quot;family&quot;:&quot;Zhang&quot;,&quot;given&quot;:&quot;Wenchang&quot;,&quot;parse-names&quot;:false,&quot;dropping-particle&quot;:&quot;&quot;,&quot;non-dropping-particle&quot;:&quot;&quot;},{&quot;family&quot;:&quot;Yang&quot;,&quot;given&quot;:&quot;Chao&quot;,&quot;parse-names&quot;:false,&quot;dropping-particle&quot;:&quot;&quot;,&quot;non-dropping-particle&quot;:&quot;&quot;},{&quot;family&quot;:&quot;Liu&quot;,&quot;given&quot;:&quot;Chunfang&quot;,&quot;parse-names&quot;:false,&quot;dropping-particle&quot;:&quot;&quot;,&quot;non-dropping-particle&quot;:&quot;&quot;}],&quot;container-title&quot;:&quot;Lecture Notes in Computer Science (including subseries Lecture Notes in Artificial Intelligence and Lecture Notes in Bioinformatics)&quot;,&quot;DOI&quot;:&quot;10.1007/978-3-030-01424-7_27&quot;,&quot;ISBN&quot;:&quot;9783030014230&quot;,&quot;ISSN&quot;:&quot;16113349&quot;,&quot;issued&quot;:{&quot;date-parts&quot;:[[2018]]},&quot;page&quot;:&quot;270-279&quot;,&quot;abstract&quot;:&quot;As a new classification platform, deep learning has recently received increasing attention from researchers and has been successfully applied to many domains. In some domains, like bioinformatics and robotics, it is very difficult to construct a large-scale well-annotated dataset due to the expense of data acquisition and costly annotation, which limits its development. Transfer learning relaxes the hypothesis that the training data must be independent and identically distributed (i.i.d.) with the test data, which motivates us to use transfer learning to solve the problem of insufficient training data. This survey focuses on reviewing the current researches of transfer learning by using deep neural network and its applications. We defined deep transfer learning, category and review the recent research works based on the techniques used in deep transfer learning.&quot;,&quot;publisher&quot;:&quot;Springer Verlag&quot;,&quot;volume&quot;:&quot;11141 LNCS&quot;,&quot;container-title-short&quot;:&quot;&quot;},&quot;isTemporary&quot;:false}],&quot;citationTag&quot;:&quot;MENDELEY_CITATION_v3_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&quot;},{&quot;citationID&quot;:&quot;MENDELEY_CITATION_816add17-389a-4fc1-998b-0ef50e36ccef&quot;,&quot;properties&quot;:{&quot;noteIndex&quot;:0},&quot;isEdited&quot;:false,&quot;manualOverride&quot;:{&quot;isManuallyOverridden&quot;:false,&quot;citeprocText&quot;:&quot;(Iorga &amp;#38; Neagoe, 2019)&quot;,&quot;manualOverrideText&quot;:&quot;&quot;},&quot;citationItems&quot;:[{&quot;id&quot;:&quot;23de20a0-2356-3f21-9105-d594c8565e65&quot;,&quot;itemData&quot;:{&quot;type&quot;:&quot;paper-conference&quot;,&quot;id&quot;:&quot;23de20a0-2356-3f21-9105-d594c8565e65&quot;,&quot;title&quot;:&quot;A Deep CNN Approach with Transfer Learning for Image Recognition&quot;,&quot;author&quot;:[{&quot;family&quot;:&quot;Iorga&quot;,&quot;given&quot;:&quot;Cristian&quot;,&quot;parse-names&quot;:false,&quot;dropping-particle&quot;:&quot;&quot;,&quot;non-dropping-particle&quot;:&quot;&quot;},{&quot;family&quot;:&quot;Neagoe&quot;,&quot;given&quot;:&quot;Victor-Emil&quot;,&quot;parse-names&quot;:false,&quot;dropping-particle&quot;:&quot;&quot;,&quot;non-dropping-particle&quot;:&quot;&quot;}],&quot;container-title&quot;:&quot;2019 11th International Conference on Electronics, Computers and Artificial Intelligence (ECAI)&quot;,&quot;DOI&quot;:&quot;10.1109/ECAI46879.2019.9042173&quot;,&quot;ISBN&quot;:&quot;978-1-7281-1624-2&quot;,&quot;issued&quot;:{&quot;date-parts&quot;:[[2019,6]]},&quot;page&quot;:&quot;1-6&quot;,&quot;publisher&quot;:&quot;IEEE&quot;,&quot;container-title-short&quot;:&quot;&quot;},&quot;isTemporary&quot;:false}],&quot;citationTag&quot;:&quot;MENDELEY_CITATION_v3_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&quot;},{&quot;citationID&quot;:&quot;MENDELEY_CITATION_3043c711-4561-4604-828e-440e6f61a1f8&quot;,&quot;properties&quot;:{&quot;noteIndex&quot;:0},&quot;isEdited&quot;:false,&quot;manualOverride&quot;:{&quot;isManuallyOverridden&quot;:false,&quot;citeprocText&quot;:&quot;(Ruder et al., 2019)&quot;,&quot;manualOverrideText&quot;:&quot;&quot;},&quot;citationItems&quot;:[{&quot;id&quot;:&quot;ac861003-b251-3a30-98e0-5bf705189e95&quot;,&quot;itemData&quot;:{&quot;type&quot;:&quot;paper-conference&quot;,&quot;id&quot;:&quot;ac861003-b251-3a30-98e0-5bf705189e95&quot;,&quot;title&quot;:&quot;Transfer Learning in Natural Language Processing&quot;,&quot;author&quot;:[{&quot;family&quot;:&quot;Ruder&quot;,&quot;given&quot;:&quot;Sebastian&quot;,&quot;parse-names&quot;:false,&quot;dropping-particle&quot;:&quot;&quot;,&quot;non-dropping-particle&quot;:&quot;&quot;},{&quot;family&quot;:&quot;Peters&quot;,&quot;given&quot;:&quot;Matthew E.&quot;,&quot;parse-names&quot;:false,&quot;dropping-particle&quot;:&quot;&quot;,&quot;non-dropping-particle&quot;:&quot;&quot;},{&quot;family&quot;:&quot;Swayamdipta&quot;,&quot;given&quot;:&quot;Swabha&quot;,&quot;parse-names&quot;:false,&quot;dropping-particle&quot;:&quot;&quot;,&quot;non-dropping-particle&quot;:&quot;&quot;},{&quot;family&quot;:&quot;Wolf&quot;,&quot;given&quot;:&quot;Thomas&quot;,&quot;parse-names&quot;:false,&quot;dropping-particle&quot;:&quot;&quot;,&quot;non-dropping-particle&quot;:&quot;&quot;}],&quot;container-title&quot;:&quot;Proceedings of the 2019 Conference of the North&quot;,&quot;DOI&quot;:&quot;10.18653/v1/N19-5004&quot;,&quot;issued&quot;:{&quot;date-parts&quot;:[[2019]]},&quot;publisher-place&quot;:&quot;Stroudsburg, PA, USA&quot;,&quot;page&quot;:&quot;15-18&quot;,&quot;publisher&quot;:&quot;Association for Computational Linguistics&quot;,&quot;container-title-short&quot;:&quot;&quot;},&quot;isTemporary&quot;:false}],&quot;citationTag&quot;:&quot;MENDELEY_CITATION_v3_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&quot;}]"/>
     <we:property name="MENDELEY_CITATIONS_LOCALE_CODE" value="&quot;en-US&quot;"/>
     <we:property name="MENDELEY_CITATIONS_STYLE" value="{&quot;id&quot;:&quot;https://www.zotero.org/styles/american-geophysical-union&quot;,&quot;title&quot;:&quot;American Geophysical Union&quot;,&quot;format&quot;:&quot;author-date&quot;,&quot;defaultLocale&quot;:&quot;en-US&quot;,&quot;isLocaleCodeValid&quot;:true}"/>
   </we:properties>

</xml_diff>

<commit_message>
Updates to manuscript draft
</commit_message>
<xml_diff>
--- a/report/drafting/2_27_2024/chen_reservoir_model_2_27_24.docx
+++ b/report/drafting/2_27_2024/chen_reservoir_model_2_27_24.docx
@@ -153,16 +153,43 @@
         <w:t xml:space="preserve">training </w:t>
       </w:r>
       <w:r>
-        <w:t xml:space="preserve">recurrent neural networks by maintaining </w:t>
+        <w:t xml:space="preserve">recurrent neural networks by </w:t>
+      </w:r>
+      <w:r>
+        <w:t xml:space="preserve">conserving </w:t>
       </w:r>
       <w:r>
         <w:t xml:space="preserve">long term </w:t>
       </w:r>
       <w:r>
-        <w:t xml:space="preserve">information in a memory cell </w:t>
-      </w:r>
-      <w:r>
-        <w:t xml:space="preserve">managed by a new gating mechanism, allowing the model to learn dynamic temporal relationships and long-term dependencies </w:t>
+        <w:t xml:space="preserve">information </w:t>
+      </w:r>
+      <w:r>
+        <w:t>using</w:t>
+      </w:r>
+      <w:r>
+        <w:t xml:space="preserve"> memory cell</w:t>
+      </w:r>
+      <w:r>
+        <w:t>s</w:t>
+      </w:r>
+      <w:r>
+        <w:t xml:space="preserve"> </w:t>
+      </w:r>
+      <w:r>
+        <w:t xml:space="preserve">managed by </w:t>
+      </w:r>
+      <w:r>
+        <w:t xml:space="preserve">several </w:t>
+      </w:r>
+      <w:r>
+        <w:t>gating mechanism</w:t>
+      </w:r>
+      <w:r>
+        <w:t>s</w:t>
+      </w:r>
+      <w:r>
+        <w:t xml:space="preserve">, allowing the model to learn dynamic temporal relationships and long-term dependencies </w:t>
       </w:r>
       <w:sdt>
         <w:sdtPr>
@@ -273,7 +300,13 @@
         </m:sSup>
       </m:oMath>
       <w:r>
-        <w:t xml:space="preserve"> and a cell state </w:t>
+        <w:t xml:space="preserve"> and a </w:t>
+      </w:r>
+      <w:r>
+        <w:t xml:space="preserve">memory </w:t>
+      </w:r>
+      <w:r>
+        <w:t xml:space="preserve">cell state </w:t>
       </w:r>
       <m:oMath>
         <m:sSup>
@@ -328,25 +361,28 @@
         <w:t xml:space="preserve"> and </w:t>
       </w:r>
       <w:r>
-        <w:t xml:space="preserve">the </w:t>
-      </w:r>
-      <w:r>
-        <w:t xml:space="preserve">LSTM </w:t>
-      </w:r>
-      <w:r>
-        <w:t>releases information from the cell state into the hidden state</w:t>
+        <w:t xml:space="preserve">information from the cell state </w:t>
+      </w:r>
+      <w:r>
+        <w:t xml:space="preserve">can be released </w:t>
+      </w:r>
+      <w:r>
+        <w:t>into the hidden state</w:t>
       </w:r>
       <w:r>
         <w:t xml:space="preserve"> </w:t>
       </w:r>
       <w:r>
-        <w:t>where it is used for prediction</w:t>
-      </w:r>
-      <w:r>
-        <w:t xml:space="preserve"> at each timestep</w:t>
-      </w:r>
-      <w:r>
-        <w:t>.</w:t>
+        <w:t xml:space="preserve">where it </w:t>
+      </w:r>
+      <w:r>
+        <w:t xml:space="preserve">can </w:t>
+      </w:r>
+      <w:r>
+        <w:t xml:space="preserve">be </w:t>
+      </w:r>
+      <w:r>
+        <w:t>used for prediction.</w:t>
       </w:r>
       <w:r>
         <w:t xml:space="preserve"> This </w:t>
@@ -367,7 +403,13 @@
         <w:t xml:space="preserve">from the cell state, </w:t>
       </w:r>
       <w:r>
-        <w:t>which is managed by the input gate and forget gate, respectively</w:t>
+        <w:t xml:space="preserve">which </w:t>
+      </w:r>
+      <w:r>
+        <w:t>are</w:t>
+      </w:r>
+      <w:r>
+        <w:t xml:space="preserve"> managed by the input gate and forget gate, respectively</w:t>
       </w:r>
       <w:r>
         <w:t xml:space="preserve">. </w:t>
@@ -675,7 +717,7 @@
         <w:t xml:space="preserve">, controls what information is </w:t>
       </w:r>
       <w:r>
-        <w:t>maintained</w:t>
+        <w:t>perpetuated</w:t>
       </w:r>
       <w:r>
         <w:t xml:space="preserve"> versus forgotten from the previous cell state</w:t>
@@ -1024,7 +1066,13 @@
         </m:sSup>
       </m:oMath>
       <w:r>
-        <w:t xml:space="preserve">, controls </w:t>
+        <w:t>, controls</w:t>
+      </w:r>
+      <w:r>
+        <w:t xml:space="preserve"> the</w:t>
+      </w:r>
+      <w:r>
+        <w:t xml:space="preserve"> </w:t>
       </w:r>
       <w:r>
         <w:t xml:space="preserve">information flow from the </w:t>
@@ -1441,7 +1489,13 @@
         <w:rPr>
           <w:rFonts w:eastAsiaTheme="minorEastAsia"/>
         </w:rPr>
-        <w:t>Similarly, the</w:t>
+        <w:t>Finally</w:t>
+      </w:r>
+      <w:r>
+        <w:rPr>
+          <w:rFonts w:eastAsiaTheme="minorEastAsia"/>
+        </w:rPr>
+        <w:t>, the</w:t>
       </w:r>
       <w:r>
         <w:rPr>
@@ -2833,7 +2887,7 @@
           <w:noProof/>
         </w:rPr>
         <w:drawing>
-          <wp:inline distT="0" distB="0" distL="0" distR="0" wp14:anchorId="7B8F079F" wp14:editId="5737156E">
+          <wp:inline distT="0" distB="0" distL="0" distR="0" wp14:anchorId="7B8F079F" wp14:editId="1839A8CC">
             <wp:extent cx="4123853" cy="3056321"/>
             <wp:effectExtent l="0" t="0" r="0" b="0"/>
             <wp:docPr id="1114603408" name="Picture 1" descr="A diagram of a mathematical equation&#10;&#10;Description automatically generated"/>
@@ -2950,7 +3004,33 @@
         <w:spacing w:line="480" w:lineRule="auto"/>
       </w:pPr>
       <w:r>
-        <w:t>In general, the available data record is split into training, validation, and testing portions. The training portion, representing the first 60% of the available data, is used directly for model training, i.e. optimizing model parameters to improve fit. The validation portion, representing the next 20%</w:t>
+        <w:t xml:space="preserve">In general, the available </w:t>
+      </w:r>
+      <w:r>
+        <w:t xml:space="preserve">reservoir </w:t>
+      </w:r>
+      <w:r>
+        <w:t xml:space="preserve">data record </w:t>
+      </w:r>
+      <w:r>
+        <w:t xml:space="preserve">including inflow and release </w:t>
+      </w:r>
+      <w:proofErr w:type="gramStart"/>
+      <w:r>
+        <w:t>timeseries</w:t>
+      </w:r>
+      <w:proofErr w:type="gramEnd"/>
+      <w:r>
+        <w:t xml:space="preserve"> are</w:t>
+      </w:r>
+      <w:r>
+        <w:t xml:space="preserve"> split into training, validation, and testing portions. The training portion, representing the first 60% of the available </w:t>
+      </w:r>
+      <w:r>
+        <w:t>timeseries</w:t>
+      </w:r>
+      <w:r>
+        <w:t>, is used directly for model training, i.e. optimizing model parameters to improve fit. The validation portion, representing the next 20%</w:t>
       </w:r>
       <w:r>
         <w:t xml:space="preserve"> of the available record, is used </w:t>
@@ -2977,23 +3057,41 @@
         <w:t>data</w:t>
       </w:r>
       <w:r>
-        <w:t xml:space="preserve"> as a proxy for out-of-sample performance. Especially if the validation set is not over utilized in the modeling process (i.e. overfitting to validation or “data leaking”), it provides some measure of out-of-sample performance. Finally, the </w:t>
+        <w:t xml:space="preserve"> as a proxy for out-of-sample performance. </w:t>
+      </w:r>
+      <w:r>
+        <w:t>The validation set</w:t>
+      </w:r>
+      <w:r>
+        <w:t xml:space="preserve"> provides some measure of out-of-sample performance</w:t>
+      </w:r>
+      <w:r>
+        <w:t xml:space="preserve"> especially if the validation set is not over utilized in the modeling process (i.e. overfitting to validation or “data leaking”)</w:t>
+      </w:r>
+      <w:r>
+        <w:t xml:space="preserve">. Finally, the </w:t>
       </w:r>
       <w:r>
         <w:t>testing</w:t>
       </w:r>
       <w:r>
-        <w:t xml:space="preserve"> portion, representing the last 20% of the available data record, is used solely for the estimation of out-of-sample performance. The data is untouched throughout the modeling </w:t>
+        <w:t xml:space="preserve"> portion, representing the last 20% of the available data record, is used solely for the estimation of out-of-sample performance. Th</w:t>
+      </w:r>
+      <w:r>
+        <w:t xml:space="preserve">e </w:t>
+      </w:r>
+      <w:r>
+        <w:lastRenderedPageBreak/>
+        <w:t>testing</w:t>
+      </w:r>
+      <w:r>
+        <w:t xml:space="preserve"> data is untouched throughout the modeling </w:t>
       </w:r>
       <w:r>
         <w:t>process;</w:t>
       </w:r>
       <w:r>
-        <w:t xml:space="preserve"> however, it is also </w:t>
-      </w:r>
-      <w:r>
-        <w:lastRenderedPageBreak/>
-        <w:t>the furthest away from the training set in time. This may be a challenge if the reservoir operating policy has shifted in the meantime.</w:t>
+        <w:t xml:space="preserve"> however, it is also the furthest away from the training set in time. This may be a challenge if the reservoir operating policy has shifted in the meantime.</w:t>
       </w:r>
     </w:p>
     <w:p>
@@ -3084,10 +3182,19 @@
       </w:pPr>
       <w:r>
         <w:lastRenderedPageBreak/>
-        <w:t xml:space="preserve">We consider three main LSTM architectures (see Figure 2). Since we are interested in the ability of the LSTM to learn to conserve mass and learn reservoir storages implicitly in its cell states, the modeling task is to predict reservoir releases based only on inflow and the day of the year. Model 1 is the simplest structure and data is directly processed by the LSTM </w:t>
-      </w:r>
-      <w:r>
-        <w:t>and headed by</w:t>
+        <w:t xml:space="preserve">We consider three main LSTM architectures (see Figure 2). Since we are interested in the ability of the LSTM to learn to conserve mass and learn reservoir storages implicitly in its cell states, the modeling task is to predict reservoir releases based only on inflow and the day of the year. Model 1 is the simplest structure </w:t>
+      </w:r>
+      <w:r>
+        <w:t xml:space="preserve">representing a standard LSTM model, </w:t>
+      </w:r>
+      <w:r>
+        <w:t xml:space="preserve">and data is directly processed by the LSTM </w:t>
+      </w:r>
+      <w:r>
+        <w:t>which is then</w:t>
+      </w:r>
+      <w:r>
+        <w:t xml:space="preserve"> headed by</w:t>
       </w:r>
       <w:r>
         <w:t xml:space="preserve"> a </w:t>
@@ -3136,13 +3243,14 @@
       <w:r>
         <w:t xml:space="preserve"> </w:t>
       </w:r>
-      <w:proofErr w:type="gramStart"/>
-      <w:r>
-        <w:t>on</w:t>
-      </w:r>
-      <w:proofErr w:type="gramEnd"/>
+      <w:r>
+        <w:t>using the</w:t>
+      </w:r>
       <w:r>
         <w:t xml:space="preserve"> square error loss</w:t>
+      </w:r>
+      <w:r>
+        <w:t xml:space="preserve"> function</w:t>
       </w:r>
       <w:r>
         <w:t>.</w:t>
@@ -3437,6 +3545,9 @@
       </w:r>
       <w:r>
         <w:t xml:space="preserve"> architecture</w:t>
+      </w:r>
+      <w:r>
+        <w:t xml:space="preserve"> (these are denoted linear* and random forest*, respectively)</w:t>
       </w:r>
       <w:r>
         <w:t>. Th</w:t>
@@ -4244,6 +4355,7 @@
           <w:rFonts w:eastAsiaTheme="minorEastAsia"/>
           <w:color w:val="000000"/>
         </w:rPr>
+        <w:lastRenderedPageBreak/>
         <w:t>Since</w:t>
       </w:r>
       <w:r>
@@ -4253,27 +4365,32 @@
         </w:rPr>
         <w:t xml:space="preserve"> we are interested in the LSTM learning storage information implicitly, it is useful </w:t>
       </w:r>
-      <w:proofErr w:type="gramStart"/>
       <w:r>
         <w:rPr>
           <w:rFonts w:eastAsiaTheme="minorEastAsia"/>
           <w:color w:val="000000"/>
         </w:rPr>
-        <w:t>too</w:t>
-      </w:r>
-      <w:proofErr w:type="gramEnd"/>
+        <w:t xml:space="preserve">to </w:t>
+      </w:r>
       <w:r>
         <w:rPr>
           <w:rFonts w:eastAsiaTheme="minorEastAsia"/>
           <w:color w:val="000000"/>
         </w:rPr>
-        <w:t xml:space="preserve"> add a</w:t>
+        <w:t xml:space="preserve">also </w:t>
       </w:r>
       <w:r>
         <w:rPr>
           <w:rFonts w:eastAsiaTheme="minorEastAsia"/>
           <w:color w:val="000000"/>
         </w:rPr>
+        <w:t>add a</w:t>
+      </w:r>
+      <w:r>
+        <w:rPr>
+          <w:rFonts w:eastAsiaTheme="minorEastAsia"/>
+          <w:color w:val="000000"/>
+        </w:rPr>
         <w:t xml:space="preserve"> benchmark </w:t>
       </w:r>
       <w:r>
@@ -4288,13 +4405,27 @@
           <w:rFonts w:eastAsiaTheme="minorEastAsia"/>
           <w:color w:val="000000"/>
         </w:rPr>
-        <w:t xml:space="preserve"> to a LSTM model</w:t>
+        <w:t xml:space="preserve"> to </w:t>
       </w:r>
       <w:r>
         <w:rPr>
           <w:rFonts w:eastAsiaTheme="minorEastAsia"/>
           <w:color w:val="000000"/>
         </w:rPr>
+        <w:t>the</w:t>
+      </w:r>
+      <w:r>
+        <w:rPr>
+          <w:rFonts w:eastAsiaTheme="minorEastAsia"/>
+          <w:color w:val="000000"/>
+        </w:rPr>
+        <w:t xml:space="preserve"> LSTM model</w:t>
+      </w:r>
+      <w:r>
+        <w:rPr>
+          <w:rFonts w:eastAsiaTheme="minorEastAsia"/>
+          <w:color w:val="000000"/>
+        </w:rPr>
         <w:t xml:space="preserve">. </w:t>
       </w:r>
       <w:r>
@@ -4309,45 +4440,21 @@
           <w:rFonts w:eastAsiaTheme="minorEastAsia"/>
           <w:color w:val="000000"/>
         </w:rPr>
-        <w:t xml:space="preserve"> also </w:t>
+        <w:t xml:space="preserve"> also compare a </w:t>
       </w:r>
       <w:r>
         <w:rPr>
           <w:rFonts w:eastAsiaTheme="minorEastAsia"/>
           <w:color w:val="000000"/>
         </w:rPr>
-        <w:lastRenderedPageBreak/>
-        <w:t xml:space="preserve">compare a </w:t>
+        <w:t>version of Model 1 (denoted as Model 1*)</w:t>
       </w:r>
       <w:r>
         <w:rPr>
           <w:rFonts w:eastAsiaTheme="minorEastAsia"/>
           <w:color w:val="000000"/>
         </w:rPr>
-        <w:t>version of Model 1 (denoted as Model 1*)</w:t>
-      </w:r>
-      <w:r>
-        <w:rPr>
-          <w:rFonts w:eastAsiaTheme="minorEastAsia"/>
-          <w:color w:val="000000"/>
-        </w:rPr>
-        <w:t xml:space="preserve"> that is provided inflow, </w:t>
-      </w:r>
-      <w:proofErr w:type="gramStart"/>
-      <w:r>
-        <w:rPr>
-          <w:rFonts w:eastAsiaTheme="minorEastAsia"/>
-          <w:color w:val="000000"/>
-        </w:rPr>
-        <w:t>storage</w:t>
-      </w:r>
-      <w:proofErr w:type="gramEnd"/>
-      <w:r>
-        <w:rPr>
-          <w:rFonts w:eastAsiaTheme="minorEastAsia"/>
-          <w:color w:val="000000"/>
-        </w:rPr>
-        <w:t xml:space="preserve"> and the day of the year rather only inflow and day of the year.</w:t>
+        <w:t xml:space="preserve"> that is provided inflow, storage and the day of the year rather only inflow and day of the year.</w:t>
       </w:r>
       <w:r>
         <w:rPr>
@@ -4624,14 +4731,14 @@
         <w:rPr>
           <w:color w:val="000000"/>
         </w:rPr>
-        <w:t xml:space="preserve">, and filter for reservoirs where the record is at least 80% complete. For each reservoir selected, we conduct </w:t>
+        <w:t xml:space="preserve">, and filter for </w:t>
       </w:r>
       <w:r>
         <w:rPr>
           <w:color w:val="000000"/>
         </w:rPr>
         <w:lastRenderedPageBreak/>
-        <w:t>data processing as before, selecting 60% of the available record for training, 20% for validation, and the last 20% for testing.</w:t>
+        <w:t>reservoirs where the record is at least 80% complete. For each reservoir selected, we conduct data processing as before, selecting 60% of the available record for training, 20% for validation, and the last 20% for testing.</w:t>
       </w:r>
     </w:p>
     <w:p>
@@ -4708,7 +4815,43 @@
         <w:rPr>
           <w:color w:val="000000"/>
         </w:rPr>
-        <w:t xml:space="preserve">. However, hydrological models capture physical processes that are likely to be generalizable across basins, even if they are out-of-sample. Reservoirs, in contrast, may be operated uniquely, i.e., differing operating functions, and thus a large sample may not form independently and identically distributed samples where generalizable behavior can be learned. To answer the question of the generalization ability of a LSTM trained simultaneously, we randomly select 80% of </w:t>
+        <w:t xml:space="preserve">. However, hydrological models capture physical processes that are likely to be generalizable across basins, even if they are out-of-sample. Reservoirs, in contrast, may be operated uniquely, i.e., differing operating functions, and thus a large sample </w:t>
+      </w:r>
+      <w:r>
+        <w:rPr>
+          <w:color w:val="000000"/>
+        </w:rPr>
+        <w:t xml:space="preserve">of reservoirs </w:t>
+      </w:r>
+      <w:r>
+        <w:rPr>
+          <w:color w:val="000000"/>
+        </w:rPr>
+        <w:t xml:space="preserve">may not form independently and identically distributed samples where generalizable </w:t>
+      </w:r>
+      <w:r>
+        <w:rPr>
+          <w:color w:val="000000"/>
+        </w:rPr>
+        <w:t xml:space="preserve">operating </w:t>
+      </w:r>
+      <w:r>
+        <w:rPr>
+          <w:color w:val="000000"/>
+        </w:rPr>
+        <w:t xml:space="preserve">behavior can be learned. To </w:t>
+      </w:r>
+      <w:r>
+        <w:rPr>
+          <w:color w:val="000000"/>
+        </w:rPr>
+        <w:t xml:space="preserve">access the ability of a simultaneously trained LSTM reservoir policy to generalize, </w:t>
+      </w:r>
+      <w:r>
+        <w:rPr>
+          <w:color w:val="000000"/>
+        </w:rPr>
+        <w:t xml:space="preserve">we randomly select 80% of </w:t>
       </w:r>
       <w:proofErr w:type="spellStart"/>
       <w:r>
@@ -4728,7 +4871,25 @@
         <w:rPr>
           <w:color w:val="000000"/>
         </w:rPr>
-        <w:t xml:space="preserve">train on them simultaneously, </w:t>
+        <w:t xml:space="preserve">pool and </w:t>
+      </w:r>
+      <w:r>
+        <w:rPr>
+          <w:color w:val="000000"/>
+        </w:rPr>
+        <w:t xml:space="preserve">train </w:t>
+      </w:r>
+      <w:r>
+        <w:rPr>
+          <w:color w:val="000000"/>
+        </w:rPr>
+        <w:t xml:space="preserve">a model </w:t>
+      </w:r>
+      <w:r>
+        <w:rPr>
+          <w:color w:val="000000"/>
+        </w:rPr>
+        <w:t xml:space="preserve">on them simultaneously, </w:t>
       </w:r>
       <w:r>
         <w:rPr>
@@ -4757,7 +4918,19 @@
         <w:rPr>
           <w:color w:val="000000"/>
         </w:rPr>
-        <w:t xml:space="preserve">Finetuning in this context means calibrating a pre-trained model such as the pooled model to a specific reservoir by running additional training iterations from data unique to the reservoir of interest. This is related to the concept of transfer learning in the machine learning literature in which a pre-trained model trained on a large dataset can be adapted to improve performance for a potentially different task on a smaller dataset </w:t>
+        <w:t xml:space="preserve">Finetuning in this context </w:t>
+      </w:r>
+      <w:r>
+        <w:rPr>
+          <w:color w:val="000000"/>
+        </w:rPr>
+        <w:t>refers to</w:t>
+      </w:r>
+      <w:r>
+        <w:rPr>
+          <w:color w:val="000000"/>
+        </w:rPr>
+        <w:t xml:space="preserve"> calibrating a pre-trained model to a specific reservoir by running additional training iterations from data unique to the reservoir of interest. This is related to the concept of transfer learning in the machine learning literature in which a pre-trained model trained on a large dataset can be adapted to improve performance for a potentially different task on a smaller dataset </w:t>
       </w:r>
       <w:sdt>
         <w:sdtPr>
@@ -4835,12 +5008,19 @@
         <w:rPr>
           <w:color w:val="000000"/>
         </w:rPr>
-        <w:t>. In this case, we can train and validate (on a 75%</w:t>
+        <w:t xml:space="preserve">. In this case, we can train </w:t>
       </w:r>
       <w:r>
         <w:rPr>
           <w:color w:val="000000"/>
         </w:rPr>
+        <w:lastRenderedPageBreak/>
+        <w:t>and validate (on a 75%</w:t>
+      </w:r>
+      <w:r>
+        <w:rPr>
+          <w:color w:val="000000"/>
+        </w:rPr>
         <w:t xml:space="preserve"> training and </w:t>
       </w:r>
       <w:r>
@@ -4871,14 +5051,7 @@
         <w:rPr>
           <w:color w:val="000000"/>
         </w:rPr>
-        <w:t xml:space="preserve">finetuning data, and finally test using the last 20% of </w:t>
-      </w:r>
-      <w:r>
-        <w:rPr>
-          <w:color w:val="000000"/>
-        </w:rPr>
-        <w:lastRenderedPageBreak/>
-        <w:t>the complete record</w:t>
+        <w:t>finetuning data, and finally test using the last 20% of the complete record</w:t>
       </w:r>
       <w:r>
         <w:rPr>
@@ -4992,7 +5165,19 @@
         <w:rPr>
           <w:rFonts w:eastAsiaTheme="minorEastAsia"/>
         </w:rPr>
-        <w:t xml:space="preserve"> performance and the inflow/storage ratio. Statistical inference is done using Monte Carlo resampling, i.e. via permutation test, to determine the p-value against the null hypothesis of no correlation</w:t>
+        <w:t xml:space="preserve"> performance and the inflow/storage ratio. Statistical inference is done using</w:t>
+      </w:r>
+      <w:r>
+        <w:rPr>
+          <w:rFonts w:eastAsiaTheme="minorEastAsia"/>
+        </w:rPr>
+        <w:t xml:space="preserve"> randomization testing and</w:t>
+      </w:r>
+      <w:r>
+        <w:rPr>
+          <w:rFonts w:eastAsiaTheme="minorEastAsia"/>
+        </w:rPr>
+        <w:t xml:space="preserve"> Monte Carlo resampling, i.e. via permutation test, to determine the p-value against the null hypothesis of no correlation</w:t>
       </w:r>
       <w:r>
         <w:t xml:space="preserve">. </w:t>
@@ -5068,7 +5253,11 @@
         <w:t>downward</w:t>
       </w:r>
       <w:r>
-        <w:t xml:space="preserve"> shift between training set and out-of-sample performance, reservoir policies themselves may also change over time. Any difference between the out-of-sample and test distributions may cause a declining trend in performance. To understand this problem, we </w:t>
+        <w:t xml:space="preserve"> shift between training set and out-of-sample performance, reservoir policies themselves may also change over time. Any difference between the out-of-sample and test distributions may cause a declining trend in </w:t>
+      </w:r>
+      <w:r>
+        <w:lastRenderedPageBreak/>
+        <w:t xml:space="preserve">performance. To understand this problem, we </w:t>
       </w:r>
       <w:r>
         <w:t xml:space="preserve">first </w:t>
@@ -5092,11 +5281,7 @@
         <w:t xml:space="preserve">) </w:t>
       </w:r>
       <w:r>
-        <w:t xml:space="preserve">based on the first 30 years and validate on </w:t>
-      </w:r>
-      <w:r>
-        <w:lastRenderedPageBreak/>
-        <w:t xml:space="preserve">the next 10 years, and </w:t>
+        <w:t xml:space="preserve">based on the first 30 years and validate on the next 10 years, and </w:t>
       </w:r>
       <w:r>
         <w:t xml:space="preserve">then </w:t>
@@ -5284,6 +5469,9 @@
           </m:sSupPr>
           <m:e>
             <m:r>
+              <m:rPr>
+                <m:sty m:val="bi"/>
+              </m:rPr>
               <w:rPr>
                 <w:rFonts w:ascii="Cambria Math" w:hAnsi="Cambria Math"/>
               </w:rPr>
@@ -5292,6 +5480,9 @@
           </m:e>
           <m:sup>
             <m:r>
+              <m:rPr>
+                <m:sty m:val="bi"/>
+              </m:rPr>
               <w:rPr>
                 <w:rFonts w:ascii="Cambria Math" w:hAnsi="Cambria Math"/>
               </w:rPr>
@@ -5511,7 +5702,11 @@
         <w:t xml:space="preserve">we select Model 1 as the main LSTM architecture of interest going forward </w:t>
       </w:r>
       <w:r>
-        <w:t>since Model 1 is more parsimonious and efficient to train. After running the hyperparameter tuning process with exhaustive grid search, we find that 1 LSTM layer, 30 LSTM hidden units, 15 feed-forward hidden units, and a dropout probability of 0.3</w:t>
+        <w:t xml:space="preserve">since Model 1 is more parsimonious and efficient to train. After running the hyperparameter tuning process with exhaustive grid search, we find that 1 LSTM layer, 30 LSTM hidden units, </w:t>
+      </w:r>
+      <w:r>
+        <w:lastRenderedPageBreak/>
+        <w:t>15 feed-forward hidden units, and a dropout probability of 0.3</w:t>
       </w:r>
       <w:r>
         <w:t xml:space="preserve"> is optimal</w:t>
@@ -5523,11 +5718,13 @@
         <w:t>.</w:t>
       </w:r>
       <w:r>
-        <w:t xml:space="preserve"> The optimal hyperparameters for Models 2 and 3 are similar, each selecting 1 LSTM layer, 35 LSTM </w:t>
-      </w:r>
-      <w:r>
-        <w:lastRenderedPageBreak/>
-        <w:t>hidden units, and 15-20 feed-forward hidden units. This suggests that the hyperparameters are not sensitive to these different choices of architecture.</w:t>
+        <w:t xml:space="preserve"> The optimal hyperparameters for Models 2 and 3 are similar, each selecting 1 LSTM layer, 35 LSTM hidden units, and 15-20 feed-forward hidden units. This suggests that the </w:t>
+      </w:r>
+      <w:r>
+        <w:t xml:space="preserve">optimal </w:t>
+      </w:r>
+      <w:r>
+        <w:t>hyperparameters are not sensitive to these different choices of architecture.</w:t>
       </w:r>
       <w:r>
         <w:t xml:space="preserve"> </w:t>
@@ -5736,7 +5933,7 @@
         <w:t xml:space="preserve"> over time</w:t>
       </w:r>
       <w:r>
-        <w:t xml:space="preserve">, the large gap in performance compared to Model 1* suggests that </w:t>
+        <w:t xml:space="preserve">, the gap in performance compared to Model 1* suggests that </w:t>
       </w:r>
       <w:r>
         <w:t xml:space="preserve">even </w:t>
@@ -5854,21 +6051,19 @@
         <w:rPr>
           <w:rFonts w:eastAsiaTheme="minorEastAsia"/>
         </w:rPr>
+        <w:t>,</w:t>
+      </w:r>
+      <w:r>
+        <w:rPr>
+          <w:rFonts w:eastAsiaTheme="minorEastAsia"/>
+        </w:rPr>
         <w:t xml:space="preserve"> which is </w:t>
       </w:r>
-      <w:proofErr w:type="gramStart"/>
-      <w:r>
-        <w:rPr>
-          <w:rFonts w:eastAsiaTheme="minorEastAsia"/>
-        </w:rPr>
-        <w:t>similar to</w:t>
-      </w:r>
-      <w:proofErr w:type="gramEnd"/>
-      <w:r>
-        <w:rPr>
-          <w:rFonts w:eastAsiaTheme="minorEastAsia"/>
-        </w:rPr>
-        <w:t xml:space="preserve"> the linear benchmark</w:t>
+      <w:r>
+        <w:rPr>
+          <w:rFonts w:eastAsiaTheme="minorEastAsia"/>
+        </w:rPr>
+        <w:t>similar to the linear benchmark</w:t>
       </w:r>
       <w:r>
         <w:rPr>
@@ -5927,16 +6122,14 @@
       <w:r>
         <w:t xml:space="preserve">observed releases, </w:t>
       </w:r>
-      <w:proofErr w:type="gramStart"/>
-      <w:r>
-        <w:t xml:space="preserve">it is clear that </w:t>
-      </w:r>
-      <w:r>
-        <w:t>the</w:t>
-      </w:r>
-      <w:proofErr w:type="gramEnd"/>
-      <w:r>
-        <w:t xml:space="preserve"> model was unable to learn reasonable seasonal releases</w:t>
+      <w:r>
+        <w:t xml:space="preserve">the model </w:t>
+      </w:r>
+      <w:r>
+        <w:t>is</w:t>
+      </w:r>
+      <w:r>
+        <w:t xml:space="preserve"> unable to learn reasonable seasonal releases</w:t>
       </w:r>
       <w:r>
         <w:t xml:space="preserve"> and tends to under or overshoot peak releases</w:t>
@@ -6002,7 +6195,7 @@
         <w:t xml:space="preserve">. We observe that in many cases, </w:t>
       </w:r>
       <w:r>
-        <w:t xml:space="preserve">the correlation analysis reveals memory cell states contain information about the seasonality of storages, but not the values </w:t>
+        <w:t xml:space="preserve">the analysis reveals memory cell states contain information about the seasonality of storages, but not the values </w:t>
       </w:r>
       <w:r>
         <w:t>of</w:t>
@@ -6023,7 +6216,13 @@
         <w:t>Overall, these</w:t>
       </w:r>
       <w:r>
-        <w:t xml:space="preserve"> results support the previous </w:t>
+        <w:t xml:space="preserve"> results </w:t>
+      </w:r>
+      <w:r>
+        <w:t>are consistent with</w:t>
+      </w:r>
+      <w:r>
+        <w:t xml:space="preserve"> the previous </w:t>
       </w:r>
       <w:r>
         <w:t>finding</w:t>
@@ -6046,7 +6245,7 @@
           <w:noProof/>
         </w:rPr>
         <w:drawing>
-          <wp:inline distT="0" distB="0" distL="0" distR="0" wp14:anchorId="3157CC1B" wp14:editId="4ED8335B">
+          <wp:inline distT="0" distB="0" distL="0" distR="0" wp14:anchorId="3157CC1B" wp14:editId="5222B2FE">
             <wp:extent cx="4763437" cy="3334406"/>
             <wp:effectExtent l="0" t="0" r="0" b="0"/>
             <wp:docPr id="2105294306" name="Picture 4" descr="A group of graphs showing different types of cell phones&#10;&#10;Description automatically generated with medium confidence"/>
@@ -6281,7 +6480,31 @@
         <w:rPr>
           <w:rFonts w:eastAsiaTheme="minorEastAsia"/>
         </w:rPr>
-        <w:t xml:space="preserve">We observe high </w:t>
+        <w:t xml:space="preserve">We </w:t>
+      </w:r>
+      <w:r>
+        <w:rPr>
+          <w:rFonts w:eastAsiaTheme="minorEastAsia"/>
+        </w:rPr>
+        <w:t xml:space="preserve">also </w:t>
+      </w:r>
+      <w:r>
+        <w:rPr>
+          <w:rFonts w:eastAsiaTheme="minorEastAsia"/>
+        </w:rPr>
+        <w:t xml:space="preserve">observe </w:t>
+      </w:r>
+      <w:r>
+        <w:rPr>
+          <w:rFonts w:eastAsiaTheme="minorEastAsia"/>
+        </w:rPr>
+        <w:t>large</w:t>
+      </w:r>
+      <w:r>
+        <w:rPr>
+          <w:rFonts w:eastAsiaTheme="minorEastAsia"/>
+        </w:rPr>
+        <w:t xml:space="preserve"> </w:t>
       </w:r>
       <w:r>
         <w:rPr>
@@ -6365,7 +6588,7 @@
           <w:noProof/>
         </w:rPr>
         <w:drawing>
-          <wp:inline distT="0" distB="0" distL="0" distR="0" wp14:anchorId="607B7FB4" wp14:editId="34196F86">
+          <wp:inline distT="0" distB="0" distL="0" distR="0" wp14:anchorId="607B7FB4" wp14:editId="76B9D4B9">
             <wp:extent cx="4141078" cy="3105807"/>
             <wp:effectExtent l="0" t="0" r="0" b="0"/>
             <wp:docPr id="1046511207" name="Picture 2" descr="A chart of different colored squares&#10;&#10;Description automatically generated"/>
@@ -6517,7 +6740,19 @@
         <w:t>After training models to reservoirs individually, we answer the question of whether stronger results can be achieved by training on a pool of reservoirs simultaneously</w:t>
       </w:r>
       <w:r>
-        <w:t xml:space="preserve">, and if knowledge transfer can be accomplished via finetuning to further improve performance. </w:t>
+        <w:t xml:space="preserve">, and if </w:t>
+      </w:r>
+      <w:r>
+        <w:t xml:space="preserve">transfer learning or finetuning </w:t>
+      </w:r>
+      <w:r>
+        <w:t xml:space="preserve">can be </w:t>
+      </w:r>
+      <w:r>
+        <w:t>leveraged</w:t>
+      </w:r>
+      <w:r>
+        <w:t xml:space="preserve"> to further improve performance. </w:t>
       </w:r>
       <w:r>
         <w:t xml:space="preserve">Figure 5 compares </w:t>
@@ -6718,13 +6953,25 @@
         </w:rPr>
       </w:pPr>
       <w:r>
-        <w:t xml:space="preserve">Previously, we found large variances in performance across a large sample of reservoirs. In </w:t>
+        <w:t>Previously, we found large variances in performance across a large sample of reservoirs</w:t>
+      </w:r>
+      <w:r>
+        <w:t xml:space="preserve"> (Figure 4)</w:t>
+      </w:r>
+      <w:r>
+        <w:t xml:space="preserve">. In </w:t>
       </w:r>
       <w:r>
         <w:t xml:space="preserve">this section, we </w:t>
       </w:r>
       <w:r>
-        <w:t>find the</w:t>
+        <w:t xml:space="preserve">find </w:t>
+      </w:r>
+      <w:r>
+        <w:t xml:space="preserve">that </w:t>
+      </w:r>
+      <w:r>
+        <w:t>the</w:t>
       </w:r>
       <w:r>
         <w:t xml:space="preserve"> degree of regulation as a </w:t>
@@ -6822,7 +7069,31 @@
         <w:rPr>
           <w:rFonts w:eastAsiaTheme="minorEastAsia"/>
         </w:rPr>
-        <w:t xml:space="preserve"> for the training, validation, and test scores, respectively. Randomization testing reveals that the correlation coefficients are significant at the 0.05 level, that is, rejecting the null of no correlation. These results provide strong evidence that model performance is adversely affected by the degree of regulation.</w:t>
+        <w:t xml:space="preserve"> for the training, validation, and test scores, respectively. Randomization testing reveals that the correlation coefficients are significant at the 0.05 level, that is, rejecting the null of no correlation. These results provide strong evidence that model performance is adversely </w:t>
+      </w:r>
+      <w:r>
+        <w:rPr>
+          <w:rFonts w:eastAsiaTheme="minorEastAsia"/>
+        </w:rPr>
+        <w:t>associated with</w:t>
+      </w:r>
+      <w:r>
+        <w:rPr>
+          <w:rFonts w:eastAsiaTheme="minorEastAsia"/>
+        </w:rPr>
+        <w:t xml:space="preserve"> </w:t>
+      </w:r>
+      <w:r>
+        <w:rPr>
+          <w:rFonts w:eastAsiaTheme="minorEastAsia"/>
+        </w:rPr>
+        <w:t xml:space="preserve">increased </w:t>
+      </w:r>
+      <w:r>
+        <w:rPr>
+          <w:rFonts w:eastAsiaTheme="minorEastAsia"/>
+        </w:rPr>
+        <w:t>degree of regulation.</w:t>
       </w:r>
     </w:p>
     <w:p>
@@ -6876,7 +7147,19 @@
         <w:rPr>
           <w:rFonts w:eastAsiaTheme="minorEastAsia"/>
         </w:rPr>
-        <w:t>we find no apparent spatial patterns; location alone does not appear to be a strong indicator of model performance unlike the degree of regulation.</w:t>
+        <w:t>we find no apparent spatial patterns; location alone does not appear to be a strong indicator of model performance unlike the degree of regulation</w:t>
+      </w:r>
+      <w:r>
+        <w:rPr>
+          <w:rFonts w:eastAsiaTheme="minorEastAsia"/>
+        </w:rPr>
+        <w:t xml:space="preserve"> directly</w:t>
+      </w:r>
+      <w:r>
+        <w:rPr>
+          <w:rFonts w:eastAsiaTheme="minorEastAsia"/>
+        </w:rPr>
+        <w:t>.</w:t>
       </w:r>
     </w:p>
     <w:p>
@@ -6891,7 +7174,7 @@
         </w:rPr>
         <w:lastRenderedPageBreak/>
         <w:drawing>
-          <wp:inline distT="0" distB="0" distL="0" distR="0" wp14:anchorId="0796A897" wp14:editId="24F708CD">
+          <wp:inline distT="0" distB="0" distL="0" distR="0" wp14:anchorId="0796A897" wp14:editId="0CBAD63F">
             <wp:extent cx="3221077" cy="3221077"/>
             <wp:effectExtent l="0" t="0" r="0" b="0"/>
             <wp:docPr id="1181236923" name="Picture 2"/>
@@ -7232,7 +7515,13 @@
         <w:t xml:space="preserve">however, Shasta is more prone to false-positive peaks, which can be resolved by inputting observed storage (see Supplementary Materials Figure S3 for Model 1* timeseries). </w:t>
       </w:r>
       <w:r>
-        <w:t xml:space="preserve">This suggests that adding observed storage facilities the Shasta model to learn better thresholding behavior and improve performance when predicting larger lags between inflow and release. </w:t>
+        <w:t>This suggests that adding observed storage facilities the Shasta model to learn better thresholding behavior and improve performance when predicting larger lags between inflow and release</w:t>
+      </w:r>
+      <w:r>
+        <w:t>, and that the model was unable to learn this optimally on its own</w:t>
+      </w:r>
+      <w:r>
+        <w:t xml:space="preserve">. </w:t>
       </w:r>
       <w:r>
         <w:t xml:space="preserve">Meanwhile, Folsom has a lower degree of regulation making it more sensitive to inflow patterns directly, which corresponds to higher performance. In contrast, New Melones and Trinity reservoirs have much lower performance scores corresponding to their high degree of regulation. While both learn reasonable seasonal releases, </w:t>
@@ -7247,7 +7536,13 @@
         <w:t>. Adding observed storage to the model does not alleviate this behavior</w:t>
       </w:r>
       <w:r>
-        <w:t>, which highlights peak releases that are heavily managed. In all, these results complement the finding that the degree of regulation adversely affects model performance.</w:t>
+        <w:t xml:space="preserve">, which highlights peak releases that are heavily </w:t>
+      </w:r>
+      <w:r>
+        <w:t>regulated</w:t>
+      </w:r>
+      <w:r>
+        <w:t>. In all, these results complement the finding that the degree of regulation adversely affects model performance.</w:t>
       </w:r>
     </w:p>
     <w:p>
@@ -7270,11 +7565,11 @@
         <w:t>likely</w:t>
       </w:r>
       <w:r>
-        <w:t xml:space="preserve"> that the drop in performance is due to the reservoir release policy itself changing in between the training and testing periods. Shasta, New Melones, and Trinity have higher degrees of regulation </w:t>
+        <w:t xml:space="preserve"> that the drop in performance is due to the reservoir release policy itself changing in between the </w:t>
       </w:r>
       <w:r>
         <w:lastRenderedPageBreak/>
-        <w:t xml:space="preserve">and may be more sensitive to changes in policy, </w:t>
+        <w:t xml:space="preserve">training and testing periods. Shasta, New Melones, and Trinity have higher degrees of regulation and may be more sensitive to changes in policy, </w:t>
       </w:r>
       <w:r>
         <w:t>while</w:t>
@@ -7356,13 +7651,7 @@
           <w:rPr>
             <w:rFonts w:ascii="Cambria Math" w:hAnsi="Cambria Math"/>
           </w:rPr>
-          <m:t>p</m:t>
-        </m:r>
-        <m:r>
-          <w:rPr>
-            <w:rFonts w:ascii="Cambria Math" w:hAnsi="Cambria Math"/>
-          </w:rPr>
-          <m:t>=0.014)</m:t>
+          <m:t>p=0.014)</m:t>
         </m:r>
       </m:oMath>
       <w:r>
@@ -7573,6 +7862,9 @@
           </m:sSupPr>
           <m:e>
             <m:r>
+              <m:rPr>
+                <m:sty m:val="bi"/>
+              </m:rPr>
               <w:rPr>
                 <w:rFonts w:ascii="Cambria Math" w:hAnsi="Cambria Math"/>
               </w:rPr>
@@ -7581,6 +7873,9 @@
           </m:e>
           <m:sup>
             <m:r>
+              <m:rPr>
+                <m:sty m:val="bi"/>
+              </m:rPr>
               <w:rPr>
                 <w:rFonts w:ascii="Cambria Math" w:hAnsi="Cambria Math"/>
               </w:rPr>
@@ -7703,7 +7998,13 @@
         <w:t xml:space="preserve">shifting operating policy. </w:t>
       </w:r>
       <w:r>
-        <w:t>The initial model for Trinity appears to be underfit with very poor training performance but higher out-of-sample performance.</w:t>
+        <w:t>The initial model for Trinity appears to be underfit</w:t>
+      </w:r>
+      <w:r>
+        <w:t>,</w:t>
+      </w:r>
+      <w:r>
+        <w:t xml:space="preserve"> with very poor training performance but higher out-of-sample performance.</w:t>
       </w:r>
     </w:p>
     <w:p>
@@ -7819,6 +8120,9 @@
           </m:sSupPr>
           <m:e>
             <m:r>
+              <m:rPr>
+                <m:sty m:val="bi"/>
+              </m:rPr>
               <w:rPr>
                 <w:rFonts w:ascii="Cambria Math" w:hAnsi="Cambria Math"/>
               </w:rPr>
@@ -7827,6 +8131,9 @@
           </m:e>
           <m:sup>
             <m:r>
+              <m:rPr>
+                <m:sty m:val="bi"/>
+              </m:rPr>
               <w:rPr>
                 <w:rFonts w:ascii="Cambria Math" w:hAnsi="Cambria Math"/>
               </w:rPr>
@@ -7892,14 +8199,13 @@
     </w:p>
     <w:p/>
     <w:p/>
-    <w:p/>
-    <w:p/>
     <w:p>
       <w:pPr>
         <w:pStyle w:val="Heading1"/>
         <w:spacing w:line="480" w:lineRule="auto"/>
       </w:pPr>
       <w:r>
+        <w:lastRenderedPageBreak/>
         <w:t>References</w:t>
       </w:r>
     </w:p>
@@ -8515,7 +8821,6 @@
             <w:rPr>
               <w:rFonts w:eastAsia="Times New Roman"/>
             </w:rPr>
-            <w:lastRenderedPageBreak/>
             <w:t xml:space="preserve">Tan, C., Sun, F., Kong, T., Zhang, W., Yang, C., &amp; Liu, C. (2018). A survey on deep transfer learning. In </w:t>
           </w:r>
           <w:r>
@@ -8524,7 +8829,16 @@
               <w:i/>
               <w:iCs/>
             </w:rPr>
-            <w:t>Lecture Notes in Computer Science (including subseries Lecture Notes in Artificial Intelligence and Lecture Notes in Bioinformatics)</w:t>
+            <w:t xml:space="preserve">Lecture Notes in Computer Science (including subseries Lecture Notes in </w:t>
+          </w:r>
+          <w:r>
+            <w:rPr>
+              <w:rFonts w:eastAsia="Times New Roman"/>
+              <w:i/>
+              <w:iCs/>
+            </w:rPr>
+            <w:lastRenderedPageBreak/>
+            <w:t>Artificial Intelligence and Lecture Notes in Bioinformatics)</w:t>
           </w:r>
           <w:r>
             <w:rPr>
@@ -8640,7 +8954,6 @@
         <w:rPr>
           <w:noProof/>
         </w:rPr>
-        <w:lastRenderedPageBreak/>
         <w:drawing>
           <wp:inline distT="0" distB="0" distL="0" distR="0" wp14:anchorId="55A9A4E7" wp14:editId="5AE4A881">
             <wp:extent cx="6255112" cy="2375602"/>
@@ -8733,6 +9046,7 @@
         <w:rPr>
           <w:noProof/>
         </w:rPr>
+        <w:lastRenderedPageBreak/>
         <w:drawing>
           <wp:inline distT="0" distB="0" distL="0" distR="0" wp14:anchorId="4BEE000B" wp14:editId="2C35E4F3">
             <wp:extent cx="5943600" cy="3714750"/>
@@ -10620,8 +10934,10 @@
     <w:rsid w:val="005834C7"/>
     <w:rsid w:val="005857AA"/>
     <w:rsid w:val="005908B0"/>
+    <w:rsid w:val="005D630E"/>
     <w:rsid w:val="005F14CF"/>
     <w:rsid w:val="006115B6"/>
+    <w:rsid w:val="006366DF"/>
     <w:rsid w:val="00636E61"/>
     <w:rsid w:val="0064105C"/>
     <w:rsid w:val="006607DD"/>
@@ -10645,6 +10961,7 @@
     <w:rsid w:val="0084446E"/>
     <w:rsid w:val="00846541"/>
     <w:rsid w:val="0084787A"/>
+    <w:rsid w:val="00864265"/>
     <w:rsid w:val="00897F31"/>
     <w:rsid w:val="008E217B"/>
     <w:rsid w:val="009036CE"/>

</xml_diff>